<commit_message>
Update v1.2 (Documentation and additions in Ready-to-go)
</commit_message>
<xml_diff>
--- a/Tutorial/Quellmaterial/Tutorial(NetBeans).docx
+++ b/Tutorial/Quellmaterial/Tutorial(NetBeans).docx
@@ -273,8 +273,6 @@
           <w:lang w:val="de-DE"/>
         </w:rPr>
       </w:pPr>
-      <w:bookmarkStart w:id="0" w:name="_GoBack"/>
-      <w:bookmarkEnd w:id="0"/>
     </w:p>
     <w:p>
       <w:pPr>
@@ -410,7 +408,7 @@
                 <w:bCs/>
                 <w:lang w:val="de-DE"/>
               </w:rPr>
-              <w:t>1</w:t>
+              <w:t>2</w:t>
             </w:r>
             <w:r>
               <w:rPr>
@@ -464,7 +462,7 @@
                 <w:bCs/>
                 <w:lang w:val="de-DE"/>
               </w:rPr>
-              <w:t>10</w:t>
+              <w:t>30</w:t>
             </w:r>
             <w:r>
               <w:rPr>
@@ -545,9 +543,12 @@
             <w:t>Inhalt</w:t>
           </w:r>
         </w:p>
+        <w:bookmarkStart w:id="0" w:name="_GoBack"/>
+        <w:bookmarkEnd w:id="0"/>
         <w:p>
           <w:pPr>
             <w:pStyle w:val="Verzeichnis2"/>
+            <w:spacing w:line="260" w:lineRule="exact"/>
             <w:rPr>
               <w:noProof/>
             </w:rPr>
@@ -561,7 +562,7 @@
           <w:r>
             <w:fldChar w:fldCharType="separate"/>
           </w:r>
-          <w:hyperlink w:anchor="_Toc398122827" w:history="1">
+          <w:hyperlink w:anchor="_Toc399841651" w:history="1">
             <w:r>
               <w:rPr>
                 <w:rStyle w:val="Hyperlink"/>
@@ -601,7 +602,7 @@
                 <w:noProof/>
                 <w:webHidden/>
               </w:rPr>
-              <w:instrText xml:space="preserve"> PAGEREF _Toc398122827 \h </w:instrText>
+              <w:instrText xml:space="preserve"> PAGEREF _Toc399841651 \h </w:instrText>
             </w:r>
             <w:r>
               <w:rPr>
@@ -635,11 +636,12 @@
         <w:p>
           <w:pPr>
             <w:pStyle w:val="Verzeichnis3"/>
+            <w:spacing w:line="260" w:lineRule="exact"/>
             <w:rPr>
               <w:noProof/>
             </w:rPr>
           </w:pPr>
-          <w:hyperlink w:anchor="_Toc398122828" w:history="1">
+          <w:hyperlink w:anchor="_Toc399841652" w:history="1">
             <w:r>
               <w:rPr>
                 <w:rStyle w:val="Hyperlink"/>
@@ -679,7 +681,7 @@
                 <w:noProof/>
                 <w:webHidden/>
               </w:rPr>
-              <w:instrText xml:space="preserve"> PAGEREF _Toc398122828 \h </w:instrText>
+              <w:instrText xml:space="preserve"> PAGEREF _Toc399841652 \h </w:instrText>
             </w:r>
             <w:r>
               <w:rPr>
@@ -713,11 +715,12 @@
         <w:p>
           <w:pPr>
             <w:pStyle w:val="Verzeichnis3"/>
+            <w:spacing w:line="260" w:lineRule="exact"/>
             <w:rPr>
               <w:noProof/>
             </w:rPr>
           </w:pPr>
-          <w:hyperlink w:anchor="_Toc398122829" w:history="1">
+          <w:hyperlink w:anchor="_Toc399841653" w:history="1">
             <w:r>
               <w:rPr>
                 <w:rStyle w:val="Hyperlink"/>
@@ -757,7 +760,7 @@
                 <w:noProof/>
                 <w:webHidden/>
               </w:rPr>
-              <w:instrText xml:space="preserve"> PAGEREF _Toc398122829 \h </w:instrText>
+              <w:instrText xml:space="preserve"> PAGEREF _Toc399841653 \h </w:instrText>
             </w:r>
             <w:r>
               <w:rPr>
@@ -791,11 +794,12 @@
         <w:p>
           <w:pPr>
             <w:pStyle w:val="Verzeichnis2"/>
+            <w:spacing w:line="260" w:lineRule="exact"/>
             <w:rPr>
               <w:noProof/>
             </w:rPr>
           </w:pPr>
-          <w:hyperlink w:anchor="_Toc398122830" w:history="1">
+          <w:hyperlink w:anchor="_Toc399841654" w:history="1">
             <w:r>
               <w:rPr>
                 <w:rStyle w:val="Hyperlink"/>
@@ -835,7 +839,7 @@
                 <w:noProof/>
                 <w:webHidden/>
               </w:rPr>
-              <w:instrText xml:space="preserve"> PAGEREF _Toc398122830 \h </w:instrText>
+              <w:instrText xml:space="preserve"> PAGEREF _Toc399841654 \h </w:instrText>
             </w:r>
             <w:r>
               <w:rPr>
@@ -869,11 +873,12 @@
         <w:p>
           <w:pPr>
             <w:pStyle w:val="Verzeichnis3"/>
+            <w:spacing w:line="260" w:lineRule="exact"/>
             <w:rPr>
               <w:noProof/>
             </w:rPr>
           </w:pPr>
-          <w:hyperlink w:anchor="_Toc398122831" w:history="1">
+          <w:hyperlink w:anchor="_Toc399841655" w:history="1">
             <w:r>
               <w:rPr>
                 <w:rStyle w:val="Hyperlink"/>
@@ -913,7 +918,7 @@
                 <w:noProof/>
                 <w:webHidden/>
               </w:rPr>
-              <w:instrText xml:space="preserve"> PAGEREF _Toc398122831 \h </w:instrText>
+              <w:instrText xml:space="preserve"> PAGEREF _Toc399841655 \h </w:instrText>
             </w:r>
             <w:r>
               <w:rPr>
@@ -947,11 +952,12 @@
         <w:p>
           <w:pPr>
             <w:pStyle w:val="Verzeichnis3"/>
+            <w:spacing w:line="260" w:lineRule="exact"/>
             <w:rPr>
               <w:noProof/>
             </w:rPr>
           </w:pPr>
-          <w:hyperlink w:anchor="_Toc398122832" w:history="1">
+          <w:hyperlink w:anchor="_Toc399841656" w:history="1">
             <w:r>
               <w:rPr>
                 <w:rStyle w:val="Hyperlink"/>
@@ -991,7 +997,7 @@
                 <w:noProof/>
                 <w:webHidden/>
               </w:rPr>
-              <w:instrText xml:space="preserve"> PAGEREF _Toc398122832 \h </w:instrText>
+              <w:instrText xml:space="preserve"> PAGEREF _Toc399841656 \h </w:instrText>
             </w:r>
             <w:r>
               <w:rPr>
@@ -1025,11 +1031,12 @@
         <w:p>
           <w:pPr>
             <w:pStyle w:val="Verzeichnis3"/>
+            <w:spacing w:line="260" w:lineRule="exact"/>
             <w:rPr>
               <w:noProof/>
             </w:rPr>
           </w:pPr>
-          <w:hyperlink w:anchor="_Toc398122833" w:history="1">
+          <w:hyperlink w:anchor="_Toc399841657" w:history="1">
             <w:r>
               <w:rPr>
                 <w:rStyle w:val="Hyperlink"/>
@@ -1069,7 +1076,7 @@
                 <w:noProof/>
                 <w:webHidden/>
               </w:rPr>
-              <w:instrText xml:space="preserve"> PAGEREF _Toc398122833 \h </w:instrText>
+              <w:instrText xml:space="preserve"> PAGEREF _Toc399841657 \h </w:instrText>
             </w:r>
             <w:r>
               <w:rPr>
@@ -1103,11 +1110,12 @@
         <w:p>
           <w:pPr>
             <w:pStyle w:val="Verzeichnis2"/>
+            <w:spacing w:line="260" w:lineRule="exact"/>
             <w:rPr>
               <w:noProof/>
             </w:rPr>
           </w:pPr>
-          <w:hyperlink w:anchor="_Toc398122834" w:history="1">
+          <w:hyperlink w:anchor="_Toc399841658" w:history="1">
             <w:r>
               <w:rPr>
                 <w:rStyle w:val="Hyperlink"/>
@@ -1147,7 +1155,7 @@
                 <w:noProof/>
                 <w:webHidden/>
               </w:rPr>
-              <w:instrText xml:space="preserve"> PAGEREF _Toc398122834 \h </w:instrText>
+              <w:instrText xml:space="preserve"> PAGEREF _Toc399841658 \h </w:instrText>
             </w:r>
             <w:r>
               <w:rPr>
@@ -1181,11 +1189,12 @@
         <w:p>
           <w:pPr>
             <w:pStyle w:val="Verzeichnis3"/>
+            <w:spacing w:line="260" w:lineRule="exact"/>
             <w:rPr>
               <w:noProof/>
             </w:rPr>
           </w:pPr>
-          <w:hyperlink w:anchor="_Toc398122835" w:history="1">
+          <w:hyperlink w:anchor="_Toc399841659" w:history="1">
             <w:r>
               <w:rPr>
                 <w:rStyle w:val="Hyperlink"/>
@@ -1225,7 +1234,7 @@
                 <w:noProof/>
                 <w:webHidden/>
               </w:rPr>
-              <w:instrText xml:space="preserve"> PAGEREF _Toc398122835 \h </w:instrText>
+              <w:instrText xml:space="preserve"> PAGEREF _Toc399841659 \h </w:instrText>
             </w:r>
             <w:r>
               <w:rPr>
@@ -1259,11 +1268,12 @@
         <w:p>
           <w:pPr>
             <w:pStyle w:val="Verzeichnis3"/>
+            <w:spacing w:line="260" w:lineRule="exact"/>
             <w:rPr>
               <w:noProof/>
             </w:rPr>
           </w:pPr>
-          <w:hyperlink w:anchor="_Toc398122836" w:history="1">
+          <w:hyperlink w:anchor="_Toc399841660" w:history="1">
             <w:r>
               <w:rPr>
                 <w:rStyle w:val="Hyperlink"/>
@@ -1303,7 +1313,7 @@
                 <w:noProof/>
                 <w:webHidden/>
               </w:rPr>
-              <w:instrText xml:space="preserve"> PAGEREF _Toc398122836 \h </w:instrText>
+              <w:instrText xml:space="preserve"> PAGEREF _Toc399841660 \h </w:instrText>
             </w:r>
             <w:r>
               <w:rPr>
@@ -1337,11 +1347,12 @@
         <w:p>
           <w:pPr>
             <w:pStyle w:val="Verzeichnis3"/>
+            <w:spacing w:line="260" w:lineRule="exact"/>
             <w:rPr>
               <w:noProof/>
             </w:rPr>
           </w:pPr>
-          <w:hyperlink w:anchor="_Toc398122837" w:history="1">
+          <w:hyperlink w:anchor="_Toc399841661" w:history="1">
             <w:r>
               <w:rPr>
                 <w:rStyle w:val="Hyperlink"/>
@@ -1381,7 +1392,7 @@
                 <w:noProof/>
                 <w:webHidden/>
               </w:rPr>
-              <w:instrText xml:space="preserve"> PAGEREF _Toc398122837 \h </w:instrText>
+              <w:instrText xml:space="preserve"> PAGEREF _Toc399841661 \h </w:instrText>
             </w:r>
             <w:r>
               <w:rPr>
@@ -1415,11 +1426,12 @@
         <w:p>
           <w:pPr>
             <w:pStyle w:val="Verzeichnis2"/>
+            <w:spacing w:line="260" w:lineRule="exact"/>
             <w:rPr>
               <w:noProof/>
             </w:rPr>
           </w:pPr>
-          <w:hyperlink w:anchor="_Toc398122838" w:history="1">
+          <w:hyperlink w:anchor="_Toc399841662" w:history="1">
             <w:r>
               <w:rPr>
                 <w:rStyle w:val="Hyperlink"/>
@@ -1459,7 +1471,7 @@
                 <w:noProof/>
                 <w:webHidden/>
               </w:rPr>
-              <w:instrText xml:space="preserve"> PAGEREF _Toc398122838 \h </w:instrText>
+              <w:instrText xml:space="preserve"> PAGEREF _Toc399841662 \h </w:instrText>
             </w:r>
             <w:r>
               <w:rPr>
@@ -1493,11 +1505,12 @@
         <w:p>
           <w:pPr>
             <w:pStyle w:val="Verzeichnis3"/>
+            <w:spacing w:line="260" w:lineRule="exact"/>
             <w:rPr>
               <w:noProof/>
             </w:rPr>
           </w:pPr>
-          <w:hyperlink w:anchor="_Toc398122839" w:history="1">
+          <w:hyperlink w:anchor="_Toc399841663" w:history="1">
             <w:r>
               <w:rPr>
                 <w:rStyle w:val="Hyperlink"/>
@@ -1537,7 +1550,7 @@
                 <w:noProof/>
                 <w:webHidden/>
               </w:rPr>
-              <w:instrText xml:space="preserve"> PAGEREF _Toc398122839 \h </w:instrText>
+              <w:instrText xml:space="preserve"> PAGEREF _Toc399841663 \h </w:instrText>
             </w:r>
             <w:r>
               <w:rPr>
@@ -1571,11 +1584,12 @@
         <w:p>
           <w:pPr>
             <w:pStyle w:val="Verzeichnis3"/>
+            <w:spacing w:line="260" w:lineRule="exact"/>
             <w:rPr>
               <w:noProof/>
             </w:rPr>
           </w:pPr>
-          <w:hyperlink w:anchor="_Toc398122840" w:history="1">
+          <w:hyperlink w:anchor="_Toc399841664" w:history="1">
             <w:r>
               <w:rPr>
                 <w:rStyle w:val="Hyperlink"/>
@@ -1615,7 +1629,7 @@
                 <w:noProof/>
                 <w:webHidden/>
               </w:rPr>
-              <w:instrText xml:space="preserve"> PAGEREF _Toc398122840 \h </w:instrText>
+              <w:instrText xml:space="preserve"> PAGEREF _Toc399841664 \h </w:instrText>
             </w:r>
             <w:r>
               <w:rPr>
@@ -1649,11 +1663,12 @@
         <w:p>
           <w:pPr>
             <w:pStyle w:val="Verzeichnis3"/>
+            <w:spacing w:line="260" w:lineRule="exact"/>
             <w:rPr>
               <w:noProof/>
             </w:rPr>
           </w:pPr>
-          <w:hyperlink w:anchor="_Toc398122841" w:history="1">
+          <w:hyperlink w:anchor="_Toc399841665" w:history="1">
             <w:r>
               <w:rPr>
                 <w:rStyle w:val="Hyperlink"/>
@@ -1693,7 +1708,7 @@
                 <w:noProof/>
                 <w:webHidden/>
               </w:rPr>
-              <w:instrText xml:space="preserve"> PAGEREF _Toc398122841 \h </w:instrText>
+              <w:instrText xml:space="preserve"> PAGEREF _Toc399841665 \h </w:instrText>
             </w:r>
             <w:r>
               <w:rPr>
@@ -1727,11 +1742,12 @@
         <w:p>
           <w:pPr>
             <w:pStyle w:val="Verzeichnis3"/>
+            <w:spacing w:line="260" w:lineRule="exact"/>
             <w:rPr>
               <w:noProof/>
             </w:rPr>
           </w:pPr>
-          <w:hyperlink w:anchor="_Toc398122842" w:history="1">
+          <w:hyperlink w:anchor="_Toc399841666" w:history="1">
             <w:r>
               <w:rPr>
                 <w:rStyle w:val="Hyperlink"/>
@@ -1771,7 +1787,7 @@
                 <w:noProof/>
                 <w:webHidden/>
               </w:rPr>
-              <w:instrText xml:space="preserve"> PAGEREF _Toc398122842 \h </w:instrText>
+              <w:instrText xml:space="preserve"> PAGEREF _Toc399841666 \h </w:instrText>
             </w:r>
             <w:r>
               <w:rPr>
@@ -1805,11 +1821,12 @@
         <w:p>
           <w:pPr>
             <w:pStyle w:val="Verzeichnis3"/>
+            <w:spacing w:line="260" w:lineRule="exact"/>
             <w:rPr>
               <w:noProof/>
             </w:rPr>
           </w:pPr>
-          <w:hyperlink w:anchor="_Toc398122843" w:history="1">
+          <w:hyperlink w:anchor="_Toc399841667" w:history="1">
             <w:r>
               <w:rPr>
                 <w:rStyle w:val="Hyperlink"/>
@@ -1849,7 +1866,7 @@
                 <w:noProof/>
                 <w:webHidden/>
               </w:rPr>
-              <w:instrText xml:space="preserve"> PAGEREF _Toc398122843 \h </w:instrText>
+              <w:instrText xml:space="preserve"> PAGEREF _Toc399841667 \h </w:instrText>
             </w:r>
             <w:r>
               <w:rPr>
@@ -1883,11 +1900,12 @@
         <w:p>
           <w:pPr>
             <w:pStyle w:val="Verzeichnis3"/>
+            <w:spacing w:line="260" w:lineRule="exact"/>
             <w:rPr>
               <w:noProof/>
             </w:rPr>
           </w:pPr>
-          <w:hyperlink w:anchor="_Toc398122844" w:history="1">
+          <w:hyperlink w:anchor="_Toc399841668" w:history="1">
             <w:r>
               <w:rPr>
                 <w:rStyle w:val="Hyperlink"/>
@@ -1927,7 +1945,7 @@
                 <w:noProof/>
                 <w:webHidden/>
               </w:rPr>
-              <w:instrText xml:space="preserve"> PAGEREF _Toc398122844 \h </w:instrText>
+              <w:instrText xml:space="preserve"> PAGEREF _Toc399841668 \h </w:instrText>
             </w:r>
             <w:r>
               <w:rPr>
@@ -1961,11 +1979,12 @@
         <w:p>
           <w:pPr>
             <w:pStyle w:val="Verzeichnis3"/>
+            <w:spacing w:line="260" w:lineRule="exact"/>
             <w:rPr>
               <w:noProof/>
             </w:rPr>
           </w:pPr>
-          <w:hyperlink w:anchor="_Toc398122845" w:history="1">
+          <w:hyperlink w:anchor="_Toc399841669" w:history="1">
             <w:r>
               <w:rPr>
                 <w:rStyle w:val="Hyperlink"/>
@@ -2005,7 +2024,7 @@
                 <w:noProof/>
                 <w:webHidden/>
               </w:rPr>
-              <w:instrText xml:space="preserve"> PAGEREF _Toc398122845 \h </w:instrText>
+              <w:instrText xml:space="preserve"> PAGEREF _Toc399841669 \h </w:instrText>
             </w:r>
             <w:r>
               <w:rPr>
@@ -2039,11 +2058,12 @@
         <w:p>
           <w:pPr>
             <w:pStyle w:val="Verzeichnis3"/>
+            <w:spacing w:line="260" w:lineRule="exact"/>
             <w:rPr>
               <w:noProof/>
             </w:rPr>
           </w:pPr>
-          <w:hyperlink w:anchor="_Toc398122846" w:history="1">
+          <w:hyperlink w:anchor="_Toc399841670" w:history="1">
             <w:r>
               <w:rPr>
                 <w:rStyle w:val="Hyperlink"/>
@@ -2083,7 +2103,7 @@
                 <w:noProof/>
                 <w:webHidden/>
               </w:rPr>
-              <w:instrText xml:space="preserve"> PAGEREF _Toc398122846 \h </w:instrText>
+              <w:instrText xml:space="preserve"> PAGEREF _Toc399841670 \h </w:instrText>
             </w:r>
             <w:r>
               <w:rPr>
@@ -2117,11 +2137,12 @@
         <w:p>
           <w:pPr>
             <w:pStyle w:val="Verzeichnis3"/>
+            <w:spacing w:line="260" w:lineRule="exact"/>
             <w:rPr>
               <w:noProof/>
             </w:rPr>
           </w:pPr>
-          <w:hyperlink w:anchor="_Toc398122847" w:history="1">
+          <w:hyperlink w:anchor="_Toc399841671" w:history="1">
             <w:r>
               <w:rPr>
                 <w:rStyle w:val="Hyperlink"/>
@@ -2161,7 +2182,7 @@
                 <w:noProof/>
                 <w:webHidden/>
               </w:rPr>
-              <w:instrText xml:space="preserve"> PAGEREF _Toc398122847 \h </w:instrText>
+              <w:instrText xml:space="preserve"> PAGEREF _Toc399841671 \h </w:instrText>
             </w:r>
             <w:r>
               <w:rPr>
@@ -2195,11 +2216,12 @@
         <w:p>
           <w:pPr>
             <w:pStyle w:val="Verzeichnis3"/>
+            <w:spacing w:line="260" w:lineRule="exact"/>
             <w:rPr>
               <w:noProof/>
             </w:rPr>
           </w:pPr>
-          <w:hyperlink w:anchor="_Toc398122848" w:history="1">
+          <w:hyperlink w:anchor="_Toc399841672" w:history="1">
             <w:r>
               <w:rPr>
                 <w:rStyle w:val="Hyperlink"/>
@@ -2239,7 +2261,7 @@
                 <w:noProof/>
                 <w:webHidden/>
               </w:rPr>
-              <w:instrText xml:space="preserve"> PAGEREF _Toc398122848 \h </w:instrText>
+              <w:instrText xml:space="preserve"> PAGEREF _Toc399841672 \h </w:instrText>
             </w:r>
             <w:r>
               <w:rPr>
@@ -2273,11 +2295,12 @@
         <w:p>
           <w:pPr>
             <w:pStyle w:val="Verzeichnis3"/>
+            <w:spacing w:line="260" w:lineRule="exact"/>
             <w:rPr>
               <w:noProof/>
             </w:rPr>
           </w:pPr>
-          <w:hyperlink w:anchor="_Toc398122849" w:history="1">
+          <w:hyperlink w:anchor="_Toc399841673" w:history="1">
             <w:r>
               <w:rPr>
                 <w:rStyle w:val="Hyperlink"/>
@@ -2317,7 +2340,7 @@
                 <w:noProof/>
                 <w:webHidden/>
               </w:rPr>
-              <w:instrText xml:space="preserve"> PAGEREF _Toc398122849 \h </w:instrText>
+              <w:instrText xml:space="preserve"> PAGEREF _Toc399841673 \h </w:instrText>
             </w:r>
             <w:r>
               <w:rPr>
@@ -2351,11 +2374,12 @@
         <w:p>
           <w:pPr>
             <w:pStyle w:val="Verzeichnis2"/>
+            <w:spacing w:line="260" w:lineRule="exact"/>
             <w:rPr>
               <w:noProof/>
             </w:rPr>
           </w:pPr>
-          <w:hyperlink w:anchor="_Toc398122850" w:history="1">
+          <w:hyperlink w:anchor="_Toc399841674" w:history="1">
             <w:r>
               <w:rPr>
                 <w:rStyle w:val="Hyperlink"/>
@@ -2395,7 +2419,7 @@
                 <w:noProof/>
                 <w:webHidden/>
               </w:rPr>
-              <w:instrText xml:space="preserve"> PAGEREF _Toc398122850 \h </w:instrText>
+              <w:instrText xml:space="preserve"> PAGEREF _Toc399841674 \h </w:instrText>
             </w:r>
             <w:r>
               <w:rPr>
@@ -2429,11 +2453,12 @@
         <w:p>
           <w:pPr>
             <w:pStyle w:val="Verzeichnis3"/>
+            <w:spacing w:line="260" w:lineRule="exact"/>
             <w:rPr>
               <w:noProof/>
             </w:rPr>
           </w:pPr>
-          <w:hyperlink w:anchor="_Toc398122851" w:history="1">
+          <w:hyperlink w:anchor="_Toc399841675" w:history="1">
             <w:r>
               <w:rPr>
                 <w:rStyle w:val="Hyperlink"/>
@@ -2473,7 +2498,7 @@
                 <w:noProof/>
                 <w:webHidden/>
               </w:rPr>
-              <w:instrText xml:space="preserve"> PAGEREF _Toc398122851 \h </w:instrText>
+              <w:instrText xml:space="preserve"> PAGEREF _Toc399841675 \h </w:instrText>
             </w:r>
             <w:r>
               <w:rPr>
@@ -2507,11 +2532,12 @@
         <w:p>
           <w:pPr>
             <w:pStyle w:val="Verzeichnis3"/>
+            <w:spacing w:line="260" w:lineRule="exact"/>
             <w:rPr>
               <w:noProof/>
             </w:rPr>
           </w:pPr>
-          <w:hyperlink w:anchor="_Toc398122852" w:history="1">
+          <w:hyperlink w:anchor="_Toc399841676" w:history="1">
             <w:r>
               <w:rPr>
                 <w:rStyle w:val="Hyperlink"/>
@@ -2551,7 +2577,7 @@
                 <w:noProof/>
                 <w:webHidden/>
               </w:rPr>
-              <w:instrText xml:space="preserve"> PAGEREF _Toc398122852 \h </w:instrText>
+              <w:instrText xml:space="preserve"> PAGEREF _Toc399841676 \h </w:instrText>
             </w:r>
             <w:r>
               <w:rPr>
@@ -2585,11 +2611,12 @@
         <w:p>
           <w:pPr>
             <w:pStyle w:val="Verzeichnis3"/>
+            <w:spacing w:line="260" w:lineRule="exact"/>
             <w:rPr>
               <w:noProof/>
             </w:rPr>
           </w:pPr>
-          <w:hyperlink w:anchor="_Toc398122853" w:history="1">
+          <w:hyperlink w:anchor="_Toc399841677" w:history="1">
             <w:r>
               <w:rPr>
                 <w:rStyle w:val="Hyperlink"/>
@@ -2629,7 +2656,7 @@
                 <w:noProof/>
                 <w:webHidden/>
               </w:rPr>
-              <w:instrText xml:space="preserve"> PAGEREF _Toc398122853 \h </w:instrText>
+              <w:instrText xml:space="preserve"> PAGEREF _Toc399841677 \h </w:instrText>
             </w:r>
             <w:r>
               <w:rPr>
@@ -2663,11 +2690,12 @@
         <w:p>
           <w:pPr>
             <w:pStyle w:val="Verzeichnis3"/>
+            <w:spacing w:line="260" w:lineRule="exact"/>
             <w:rPr>
               <w:noProof/>
             </w:rPr>
           </w:pPr>
-          <w:hyperlink w:anchor="_Toc398122854" w:history="1">
+          <w:hyperlink w:anchor="_Toc399841678" w:history="1">
             <w:r>
               <w:rPr>
                 <w:rStyle w:val="Hyperlink"/>
@@ -2707,7 +2735,7 @@
                 <w:noProof/>
                 <w:webHidden/>
               </w:rPr>
-              <w:instrText xml:space="preserve"> PAGEREF _Toc398122854 \h </w:instrText>
+              <w:instrText xml:space="preserve"> PAGEREF _Toc399841678 \h </w:instrText>
             </w:r>
             <w:r>
               <w:rPr>
@@ -2741,11 +2769,12 @@
         <w:p>
           <w:pPr>
             <w:pStyle w:val="Verzeichnis2"/>
+            <w:spacing w:line="260" w:lineRule="exact"/>
             <w:rPr>
               <w:noProof/>
             </w:rPr>
           </w:pPr>
-          <w:hyperlink w:anchor="_Toc398122855" w:history="1">
+          <w:hyperlink w:anchor="_Toc399841679" w:history="1">
             <w:r>
               <w:rPr>
                 <w:rStyle w:val="Hyperlink"/>
@@ -2785,7 +2814,7 @@
                 <w:noProof/>
                 <w:webHidden/>
               </w:rPr>
-              <w:instrText xml:space="preserve"> PAGEREF _Toc398122855 \h </w:instrText>
+              <w:instrText xml:space="preserve"> PAGEREF _Toc399841679 \h </w:instrText>
             </w:r>
             <w:r>
               <w:rPr>
@@ -2819,11 +2848,12 @@
         <w:p>
           <w:pPr>
             <w:pStyle w:val="Verzeichnis3"/>
+            <w:spacing w:line="260" w:lineRule="exact"/>
             <w:rPr>
               <w:noProof/>
             </w:rPr>
           </w:pPr>
-          <w:hyperlink w:anchor="_Toc398122856" w:history="1">
+          <w:hyperlink w:anchor="_Toc399841680" w:history="1">
             <w:r>
               <w:rPr>
                 <w:rStyle w:val="Hyperlink"/>
@@ -2863,7 +2893,7 @@
                 <w:noProof/>
                 <w:webHidden/>
               </w:rPr>
-              <w:instrText xml:space="preserve"> PAGEREF _Toc398122856 \h </w:instrText>
+              <w:instrText xml:space="preserve"> PAGEREF _Toc399841680 \h </w:instrText>
             </w:r>
             <w:r>
               <w:rPr>
@@ -2897,11 +2927,12 @@
         <w:p>
           <w:pPr>
             <w:pStyle w:val="Verzeichnis3"/>
+            <w:spacing w:line="260" w:lineRule="exact"/>
             <w:rPr>
               <w:noProof/>
             </w:rPr>
           </w:pPr>
-          <w:hyperlink w:anchor="_Toc398122857" w:history="1">
+          <w:hyperlink w:anchor="_Toc399841681" w:history="1">
             <w:r>
               <w:rPr>
                 <w:rStyle w:val="Hyperlink"/>
@@ -2941,7 +2972,7 @@
                 <w:noProof/>
                 <w:webHidden/>
               </w:rPr>
-              <w:instrText xml:space="preserve"> PAGEREF _Toc398122857 \h </w:instrText>
+              <w:instrText xml:space="preserve"> PAGEREF _Toc399841681 \h </w:instrText>
             </w:r>
             <w:r>
               <w:rPr>
@@ -2975,11 +3006,12 @@
         <w:p>
           <w:pPr>
             <w:pStyle w:val="Verzeichnis3"/>
+            <w:spacing w:line="260" w:lineRule="exact"/>
             <w:rPr>
               <w:noProof/>
             </w:rPr>
           </w:pPr>
-          <w:hyperlink w:anchor="_Toc398122858" w:history="1">
+          <w:hyperlink w:anchor="_Toc399841682" w:history="1">
             <w:r>
               <w:rPr>
                 <w:rStyle w:val="Hyperlink"/>
@@ -3019,7 +3051,7 @@
                 <w:noProof/>
                 <w:webHidden/>
               </w:rPr>
-              <w:instrText xml:space="preserve"> PAGEREF _Toc398122858 \h </w:instrText>
+              <w:instrText xml:space="preserve"> PAGEREF _Toc399841682 \h </w:instrText>
             </w:r>
             <w:r>
               <w:rPr>
@@ -3053,11 +3085,12 @@
         <w:p>
           <w:pPr>
             <w:pStyle w:val="Verzeichnis3"/>
+            <w:spacing w:line="260" w:lineRule="exact"/>
             <w:rPr>
               <w:noProof/>
             </w:rPr>
           </w:pPr>
-          <w:hyperlink w:anchor="_Toc398122859" w:history="1">
+          <w:hyperlink w:anchor="_Toc399841683" w:history="1">
             <w:r>
               <w:rPr>
                 <w:rStyle w:val="Hyperlink"/>
@@ -3097,7 +3130,7 @@
                 <w:noProof/>
                 <w:webHidden/>
               </w:rPr>
-              <w:instrText xml:space="preserve"> PAGEREF _Toc398122859 \h </w:instrText>
+              <w:instrText xml:space="preserve"> PAGEREF _Toc399841683 \h </w:instrText>
             </w:r>
             <w:r>
               <w:rPr>
@@ -3131,11 +3164,12 @@
         <w:p>
           <w:pPr>
             <w:pStyle w:val="Verzeichnis2"/>
+            <w:spacing w:line="260" w:lineRule="exact"/>
             <w:rPr>
               <w:noProof/>
             </w:rPr>
           </w:pPr>
-          <w:hyperlink w:anchor="_Toc398122860" w:history="1">
+          <w:hyperlink w:anchor="_Toc399841684" w:history="1">
             <w:r>
               <w:rPr>
                 <w:rStyle w:val="Hyperlink"/>
@@ -3175,7 +3209,7 @@
                 <w:noProof/>
                 <w:webHidden/>
               </w:rPr>
-              <w:instrText xml:space="preserve"> PAGEREF _Toc398122860 \h </w:instrText>
+              <w:instrText xml:space="preserve"> PAGEREF _Toc399841684 \h </w:instrText>
             </w:r>
             <w:r>
               <w:rPr>
@@ -3209,11 +3243,12 @@
         <w:p>
           <w:pPr>
             <w:pStyle w:val="Verzeichnis2"/>
+            <w:spacing w:line="260" w:lineRule="exact"/>
             <w:rPr>
               <w:noProof/>
             </w:rPr>
           </w:pPr>
-          <w:hyperlink w:anchor="_Toc398122861" w:history="1">
+          <w:hyperlink w:anchor="_Toc399841685" w:history="1">
             <w:r>
               <w:rPr>
                 <w:rStyle w:val="Hyperlink"/>
@@ -3253,7 +3288,7 @@
                 <w:noProof/>
                 <w:webHidden/>
               </w:rPr>
-              <w:instrText xml:space="preserve"> PAGEREF _Toc398122861 \h </w:instrText>
+              <w:instrText xml:space="preserve"> PAGEREF _Toc399841685 \h </w:instrText>
             </w:r>
             <w:r>
               <w:rPr>
@@ -3274,6 +3309,85 @@
                 <w:webHidden/>
               </w:rPr>
               <w:t>40</w:t>
+            </w:r>
+            <w:r>
+              <w:rPr>
+                <w:noProof/>
+                <w:webHidden/>
+              </w:rPr>
+              <w:fldChar w:fldCharType="end"/>
+            </w:r>
+          </w:hyperlink>
+        </w:p>
+        <w:p>
+          <w:pPr>
+            <w:pStyle w:val="Verzeichnis2"/>
+            <w:spacing w:line="260" w:lineRule="exact"/>
+            <w:rPr>
+              <w:noProof/>
+            </w:rPr>
+          </w:pPr>
+          <w:hyperlink w:anchor="_Toc399841686" w:history="1">
+            <w:r>
+              <w:rPr>
+                <w:rStyle w:val="Hyperlink"/>
+                <w:noProof/>
+              </w:rPr>
+              <w:t>9.</w:t>
+            </w:r>
+            <w:r>
+              <w:rPr>
+                <w:noProof/>
+              </w:rPr>
+              <w:tab/>
+            </w:r>
+            <w:r>
+              <w:rPr>
+                <w:rStyle w:val="Hyperlink"/>
+                <w:noProof/>
+              </w:rPr>
+              <w:t>Quellen</w:t>
+            </w:r>
+            <w:r>
+              <w:rPr>
+                <w:noProof/>
+                <w:webHidden/>
+              </w:rPr>
+              <w:tab/>
+            </w:r>
+            <w:r>
+              <w:rPr>
+                <w:noProof/>
+                <w:webHidden/>
+              </w:rPr>
+              <w:fldChar w:fldCharType="begin"/>
+            </w:r>
+            <w:r>
+              <w:rPr>
+                <w:noProof/>
+                <w:webHidden/>
+              </w:rPr>
+              <w:instrText xml:space="preserve"> PAGEREF _Toc399841686 \h </w:instrText>
+            </w:r>
+            <w:r>
+              <w:rPr>
+                <w:noProof/>
+                <w:webHidden/>
+              </w:rPr>
+            </w:r>
+            <w:r>
+              <w:rPr>
+                <w:noProof/>
+                <w:webHidden/>
+              </w:rPr>
+              <w:fldChar w:fldCharType="separate"/>
+            </w:r>
+            <w:r>
+              <w:rPr>
+                <w:noProof/>
+                <w:webHidden/>
+              </w:rPr>
+              <w:t>43</w:t>
             </w:r>
             <w:r>
               <w:rPr>
@@ -3310,7 +3424,7 @@
       <w:r>
         <w:br w:type="page"/>
       </w:r>
-      <w:bookmarkStart w:id="1" w:name="_Toc398122827"/>
+      <w:bookmarkStart w:id="1" w:name="_Toc399841651"/>
       <w:r>
         <w:lastRenderedPageBreak/>
         <w:t>Funktionsprinzip AIGS</w:t>
@@ -3325,7 +3439,7 @@
           <w:numId w:val="22"/>
         </w:numPr>
       </w:pPr>
-      <w:bookmarkStart w:id="2" w:name="_Toc398122828"/>
+      <w:bookmarkStart w:id="2" w:name="_Toc399841652"/>
       <w:r>
         <w:t>Einleitung</w:t>
       </w:r>
@@ -3347,7 +3461,7 @@
           <w:numId w:val="22"/>
         </w:numPr>
       </w:pPr>
-      <w:bookmarkStart w:id="3" w:name="_Toc398122829"/>
+      <w:bookmarkStart w:id="3" w:name="_Toc399841653"/>
       <w:r>
         <w:t>System</w:t>
       </w:r>
@@ -3464,7 +3578,7 @@
           <w:numId w:val="22"/>
         </w:numPr>
       </w:pPr>
-      <w:bookmarkStart w:id="4" w:name="_Toc398122830"/>
+      <w:bookmarkStart w:id="4" w:name="_Toc399841654"/>
       <w:r>
         <w:lastRenderedPageBreak/>
         <w:t>Struktur eines Spiels</w:t>
@@ -3479,7 +3593,7 @@
           <w:numId w:val="22"/>
         </w:numPr>
       </w:pPr>
-      <w:bookmarkStart w:id="5" w:name="_Toc398122831"/>
+      <w:bookmarkStart w:id="5" w:name="_Toc399841655"/>
       <w:r>
         <w:t>Package-Struktur</w:t>
       </w:r>
@@ -3635,7 +3749,7 @@
           <w:numId w:val="22"/>
         </w:numPr>
       </w:pPr>
-      <w:bookmarkStart w:id="6" w:name="_Toc398122832"/>
+      <w:bookmarkStart w:id="6" w:name="_Toc399841656"/>
       <w:r>
         <w:t>Vorbereitete Packages</w:t>
       </w:r>
@@ -4295,7 +4409,7 @@
           <w:numId w:val="22"/>
         </w:numPr>
       </w:pPr>
-      <w:bookmarkStart w:id="7" w:name="_Toc398122833"/>
+      <w:bookmarkStart w:id="7" w:name="_Toc399841657"/>
       <w:r>
         <w:t>Spiel-</w:t>
       </w:r>
@@ -4907,7 +5021,7 @@
           <w:numId w:val="22"/>
         </w:numPr>
       </w:pPr>
-      <w:bookmarkStart w:id="8" w:name="_Toc398122834"/>
+      <w:bookmarkStart w:id="8" w:name="_Toc399841658"/>
       <w:r>
         <w:t>Architektur</w:t>
       </w:r>
@@ -4924,7 +5038,7 @@
       <w:bookmarkStart w:id="9" w:name="_Toc395777722"/>
       <w:bookmarkStart w:id="10" w:name="_Toc395780075"/>
       <w:bookmarkStart w:id="11" w:name="_Toc395786360"/>
-      <w:bookmarkStart w:id="12" w:name="_Toc398122835"/>
+      <w:bookmarkStart w:id="12" w:name="_Toc399841659"/>
       <w:bookmarkEnd w:id="9"/>
       <w:bookmarkEnd w:id="10"/>
       <w:bookmarkEnd w:id="11"/>
@@ -5164,7 +5278,7 @@
           <w:numId w:val="22"/>
         </w:numPr>
       </w:pPr>
-      <w:bookmarkStart w:id="13" w:name="_Toc398122836"/>
+      <w:bookmarkStart w:id="13" w:name="_Toc399841660"/>
       <w:r>
         <w:t>Assets</w:t>
       </w:r>
@@ -5254,7 +5368,7 @@
           <w:numId w:val="22"/>
         </w:numPr>
       </w:pPr>
-      <w:bookmarkStart w:id="14" w:name="_Toc398122837"/>
+      <w:bookmarkStart w:id="14" w:name="_Toc399841661"/>
       <w:r>
         <w:t>Menschliche Gegenspieler vs. Computergegner (AI)</w:t>
       </w:r>
@@ -5289,7 +5403,7 @@
           <w:numId w:val="22"/>
         </w:numPr>
       </w:pPr>
-      <w:bookmarkStart w:id="15" w:name="_Toc398122838"/>
+      <w:bookmarkStart w:id="15" w:name="_Toc399841662"/>
       <w:r>
         <w:t>Tutorial – Schere, Stein, Papier</w:t>
       </w:r>
@@ -5340,7 +5454,7 @@
           <w:numId w:val="22"/>
         </w:numPr>
       </w:pPr>
-      <w:bookmarkStart w:id="16" w:name="_Toc398122839"/>
+      <w:bookmarkStart w:id="16" w:name="_Toc399841663"/>
       <w:r>
         <w:t>Spielkonzept</w:t>
       </w:r>
@@ -5948,7 +6062,7 @@
           <w:numId w:val="22"/>
         </w:numPr>
       </w:pPr>
-      <w:bookmarkStart w:id="17" w:name="_Toc398122840"/>
+      <w:bookmarkStart w:id="17" w:name="_Toc399841664"/>
       <w:r>
         <w:t>Voraussetzungen</w:t>
       </w:r>
@@ -6140,7 +6254,7 @@
           <w:numId w:val="22"/>
         </w:numPr>
       </w:pPr>
-      <w:bookmarkStart w:id="18" w:name="_Toc398122841"/>
+      <w:bookmarkStart w:id="18" w:name="_Toc399841665"/>
       <w:r>
         <w:t>Schritt 1: Neues Projekt anlegen</w:t>
       </w:r>
@@ -6613,7 +6727,7 @@
         </w:rPr>
         <w:t xml:space="preserve"> </w:t>
       </w:r>
-      <w:bookmarkStart w:id="19" w:name="_Toc398122842"/>
+      <w:bookmarkStart w:id="19" w:name="_Toc399841666"/>
       <w:r>
         <w:rPr>
           <w:noProof/>
@@ -7663,7 +7777,7 @@
           <w:noProof/>
         </w:rPr>
       </w:pPr>
-      <w:bookmarkStart w:id="20" w:name="_Toc398122843"/>
+      <w:bookmarkStart w:id="20" w:name="_Toc399841667"/>
       <w:r>
         <w:rPr>
           <w:noProof/>
@@ -8964,7 +9078,7 @@
           <w:numId w:val="22"/>
         </w:numPr>
       </w:pPr>
-      <w:bookmarkStart w:id="21" w:name="_Toc398122844"/>
+      <w:bookmarkStart w:id="21" w:name="_Toc399841668"/>
       <w:r>
         <w:t xml:space="preserve">Schritt 4: </w:t>
       </w:r>
@@ -9719,7 +9833,7 @@
           <w:noProof/>
         </w:rPr>
       </w:pPr>
-      <w:bookmarkStart w:id="22" w:name="_Toc398122845"/>
+      <w:bookmarkStart w:id="22" w:name="_Toc399841669"/>
       <w:r>
         <w:rPr>
           <w:noProof/>
@@ -10968,7 +11082,7 @@
           <w:numId w:val="22"/>
         </w:numPr>
       </w:pPr>
-      <w:bookmarkStart w:id="23" w:name="_Toc398122846"/>
+      <w:bookmarkStart w:id="23" w:name="_Toc399841670"/>
       <w:r>
         <w:t>Schritt 6: Erstellen der gemeinsamen Komponenten (Commons)</w:t>
       </w:r>
@@ -12084,7 +12198,7 @@
           <w:numId w:val="22"/>
         </w:numPr>
       </w:pPr>
-      <w:bookmarkStart w:id="24" w:name="_Toc398122847"/>
+      <w:bookmarkStart w:id="24" w:name="_Toc399841671"/>
       <w:r>
         <w:rPr>
           <w:noProof/>
@@ -14260,21 +14374,25 @@
         </w:numPr>
         <w:ind w:left="567"/>
       </w:pPr>
+      <w:proofErr w:type="spellStart"/>
       <w:r>
         <w:rPr>
           <w:rStyle w:val="ZitatZchn"/>
         </w:rPr>
         <w:t>rockField</w:t>
       </w:r>
+      <w:proofErr w:type="spellEnd"/>
       <w:r>
         <w:t xml:space="preserve">, </w:t>
       </w:r>
+      <w:proofErr w:type="spellStart"/>
       <w:r>
         <w:rPr>
           <w:rStyle w:val="ZitatZchn"/>
         </w:rPr>
         <w:t>paperField</w:t>
       </w:r>
+      <w:proofErr w:type="spellEnd"/>
       <w:r>
         <w:t xml:space="preserve"> und </w:t>
       </w:r>
@@ -14374,21 +14492,25 @@
         </w:numPr>
         <w:ind w:left="567"/>
       </w:pPr>
+      <w:proofErr w:type="spellStart"/>
       <w:r>
         <w:rPr>
           <w:rStyle w:val="ZitatZchn"/>
         </w:rPr>
         <w:t>opponentLabel</w:t>
       </w:r>
+      <w:proofErr w:type="spellEnd"/>
       <w:r>
         <w:t xml:space="preserve">, </w:t>
       </w:r>
+      <w:proofErr w:type="spellStart"/>
       <w:r>
         <w:rPr>
           <w:rStyle w:val="ZitatZchn"/>
         </w:rPr>
         <w:t>opponentPane</w:t>
       </w:r>
+      <w:proofErr w:type="spellEnd"/>
       <w:r>
         <w:t xml:space="preserve">, </w:t>
       </w:r>
@@ -16958,7 +17080,7 @@
           <w:tab w:val="left" w:pos="993"/>
         </w:tabs>
       </w:pPr>
-      <w:bookmarkStart w:id="25" w:name="_Toc398122848"/>
+      <w:bookmarkStart w:id="25" w:name="_Toc399841672"/>
       <w:r>
         <w:t>Schritt 7: Erstellen der Server-Logik</w:t>
       </w:r>
@@ -19323,7 +19445,7 @@
           <w:tab w:val="left" w:pos="993"/>
         </w:tabs>
       </w:pPr>
-      <w:bookmarkStart w:id="26" w:name="_Toc398122849"/>
+      <w:bookmarkStart w:id="26" w:name="_Toc399841673"/>
       <w:r>
         <w:t>Schritt 8: Anwendung verteilen und testen</w:t>
       </w:r>
@@ -21711,7 +21833,7 @@
             <w:pict>
               <v:group id="Gruppieren 320" o:spid="_x0000_s1026" style="position:absolute;margin-left:1.95pt;margin-top:53.55pt;width:165.2pt;height:124.85pt;z-index:-251587584" coordsize="20983,15856" o:gfxdata="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">
                 <v:shape id="Grafik 314" o:spid="_x0000_s1027" type="#_x0000_t75" style="position:absolute;width:20983;height:15856;visibility:visible;mso-wrap-style:square" o:gfxdata="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">
-                  <v:imagedata r:id="rId40" o:title=""/>
+                  <v:imagedata r:id="rId41" o:title=""/>
                   <v:path arrowok="t"/>
                 </v:shape>
                 <v:rect id="Rechteck 315" o:spid="_x0000_s1028" style="position:absolute;left:264;top:4492;width:1683;height:1010;visibility:visible;mso-wrap-style:square;v-text-anchor:middle" o:gfxdata="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" filled="f" strokecolor="red" strokeweight="1.5pt"/>
@@ -22112,7 +22234,7 @@
                     <pic:cNvPicPr/>
                   </pic:nvPicPr>
                   <pic:blipFill>
-                    <a:blip r:embed="rId41"/>
+                    <a:blip r:embed="rId42"/>
                     <a:stretch>
                       <a:fillRect/>
                     </a:stretch>
@@ -22164,7 +22286,7 @@
                     <pic:cNvPicPr/>
                   </pic:nvPicPr>
                   <pic:blipFill>
-                    <a:blip r:embed="rId42"/>
+                    <a:blip r:embed="rId43"/>
                     <a:stretch>
                       <a:fillRect/>
                     </a:stretch>
@@ -22349,7 +22471,7 @@
                     <pic:cNvPicPr/>
                   </pic:nvPicPr>
                   <pic:blipFill>
-                    <a:blip r:embed="rId43"/>
+                    <a:blip r:embed="rId44"/>
                     <a:stretch>
                       <a:fillRect/>
                     </a:stretch>
@@ -22460,52 +22582,6 @@
             <wp:extent cx="2366330" cy="1661160"/>
             <wp:effectExtent l="0" t="0" r="0" b="0"/>
             <wp:docPr id="324" name="Grafik 324"/>
-            <wp:cNvGraphicFramePr>
-              <a:graphicFrameLocks xmlns:a="http://schemas.openxmlformats.org/drawingml/2006/main" noChangeAspect="1"/>
-            </wp:cNvGraphicFramePr>
-            <a:graphic xmlns:a="http://schemas.openxmlformats.org/drawingml/2006/main">
-              <a:graphicData uri="http://schemas.openxmlformats.org/drawingml/2006/picture">
-                <pic:pic xmlns:pic="http://schemas.openxmlformats.org/drawingml/2006/picture">
-                  <pic:nvPicPr>
-                    <pic:cNvPr id="0" name=""/>
-                    <pic:cNvPicPr/>
-                  </pic:nvPicPr>
-                  <pic:blipFill>
-                    <a:blip r:embed="rId44"/>
-                    <a:stretch>
-                      <a:fillRect/>
-                    </a:stretch>
-                  </pic:blipFill>
-                  <pic:spPr>
-                    <a:xfrm>
-                      <a:off x="0" y="0"/>
-                      <a:ext cx="2367897" cy="1662260"/>
-                    </a:xfrm>
-                    <a:prstGeom prst="rect">
-                      <a:avLst/>
-                    </a:prstGeom>
-                  </pic:spPr>
-                </pic:pic>
-              </a:graphicData>
-            </a:graphic>
-          </wp:inline>
-        </w:drawing>
-      </w:r>
-      <w:r>
-        <w:rPr>
-          <w:sz w:val="16"/>
-        </w:rPr>
-        <w:t xml:space="preserve">  </w:t>
-      </w:r>
-      <w:r>
-        <w:rPr>
-          <w:noProof/>
-        </w:rPr>
-        <w:drawing>
-          <wp:inline distT="0" distB="0" distL="0" distR="0" wp14:anchorId="780F4901" wp14:editId="7D70AF75">
-            <wp:extent cx="1783080" cy="227407"/>
-            <wp:effectExtent l="0" t="0" r="7620" b="1270"/>
-            <wp:docPr id="325" name="Grafik 325"/>
             <wp:cNvGraphicFramePr>
               <a:graphicFrameLocks xmlns:a="http://schemas.openxmlformats.org/drawingml/2006/main" noChangeAspect="1"/>
             </wp:cNvGraphicFramePr>
@@ -22525,7 +22601,7 @@
                   <pic:spPr>
                     <a:xfrm>
                       <a:off x="0" y="0"/>
-                      <a:ext cx="1826156" cy="232901"/>
+                      <a:ext cx="2367897" cy="1662260"/>
                     </a:xfrm>
                     <a:prstGeom prst="rect">
                       <a:avLst/>
@@ -22538,97 +22614,20 @@
         </w:drawing>
       </w:r>
       <w:r>
-        <w:br/>
-      </w:r>
-      <w:r>
         <w:rPr>
           <w:sz w:val="16"/>
         </w:rPr>
-        <w:t xml:space="preserve">Abbildung </w:t>
-      </w:r>
-      <w:r>
-        <w:rPr>
-          <w:sz w:val="16"/>
-        </w:rPr>
-        <w:fldChar w:fldCharType="begin"/>
-      </w:r>
-      <w:r>
-        <w:rPr>
-          <w:sz w:val="16"/>
-        </w:rPr>
-        <w:instrText xml:space="preserve"> SEQ Abbildung \* ARABIC </w:instrText>
-      </w:r>
-      <w:r>
-        <w:rPr>
-          <w:sz w:val="16"/>
-        </w:rPr>
-        <w:fldChar w:fldCharType="separate"/>
+        <w:t xml:space="preserve">  </w:t>
       </w:r>
       <w:r>
         <w:rPr>
           <w:noProof/>
-          <w:sz w:val="16"/>
-        </w:rPr>
-        <w:t>19</w:t>
-      </w:r>
-      <w:r>
-        <w:rPr>
-          <w:sz w:val="16"/>
-        </w:rPr>
-        <w:fldChar w:fldCharType="end"/>
-      </w:r>
-      <w:r>
-        <w:rPr>
-          <w:sz w:val="16"/>
-        </w:rPr>
-        <w:t>: Beide Clients nach dem Start (links), Anzeige der Liste aktiver Spiele auf dem AIGS-Server (rechts)</w:t>
-      </w:r>
-      <w:r>
-        <w:rPr>
-          <w:sz w:val="16"/>
-        </w:rPr>
-        <w:br/>
-      </w:r>
-    </w:p>
-    <w:p>
-      <w:pPr>
-        <w:pStyle w:val="berschrift4"/>
-        <w:numPr>
-          <w:ilvl w:val="2"/>
-          <w:numId w:val="22"/>
-        </w:numPr>
-      </w:pPr>
-      <w:r>
-        <w:t>Spiel testen</w:t>
-      </w:r>
-    </w:p>
-    <w:p>
-      <w:r>
-        <w:t>Das Spiel kann nun lokal getestet werden. Dabei wird abwechslungsweise auf die Auswahlfelder der Clients geklickt. Nach einem beendeten Zug wird das Resultat bekannt gegeben und der näch</w:t>
-      </w:r>
-      <w:r>
-        <w:t>ste Zug vorbereitet</w:t>
-      </w:r>
-      <w:r>
-        <w:t>. Da sich beide Clients auf demselben Computer befinden erscheint die Meldung nach Beenden des Zuges auch zweimal (einmal pro Client).</w:t>
-      </w:r>
-    </w:p>
-    <w:p>
-      <w:pPr>
-        <w:pStyle w:val="Beschriftung"/>
-        <w:rPr>
-          <w:sz w:val="16"/>
-        </w:rPr>
-      </w:pPr>
-      <w:r>
-        <w:rPr>
-          <w:noProof/>
         </w:rPr>
         <w:drawing>
-          <wp:inline distT="0" distB="0" distL="0" distR="0" wp14:anchorId="2F764599" wp14:editId="6758CEAE">
-            <wp:extent cx="2094353" cy="1009540"/>
-            <wp:effectExtent l="0" t="0" r="1270" b="635"/>
-            <wp:docPr id="326" name="Grafik 326"/>
+          <wp:inline distT="0" distB="0" distL="0" distR="0" wp14:anchorId="780F4901" wp14:editId="7D70AF75">
+            <wp:extent cx="1783080" cy="227407"/>
+            <wp:effectExtent l="0" t="0" r="7620" b="1270"/>
+            <wp:docPr id="325" name="Grafik 325"/>
             <wp:cNvGraphicFramePr>
               <a:graphicFrameLocks xmlns:a="http://schemas.openxmlformats.org/drawingml/2006/main" noChangeAspect="1"/>
             </wp:cNvGraphicFramePr>
@@ -22648,7 +22647,7 @@
                   <pic:spPr>
                     <a:xfrm>
                       <a:off x="0" y="0"/>
-                      <a:ext cx="2095300" cy="1009997"/>
+                      <a:ext cx="1826156" cy="232901"/>
                     </a:xfrm>
                     <a:prstGeom prst="rect">
                       <a:avLst/>
@@ -22661,14 +22660,97 @@
         </w:drawing>
       </w:r>
       <w:r>
+        <w:br/>
+      </w:r>
+      <w:r>
+        <w:rPr>
+          <w:sz w:val="16"/>
+        </w:rPr>
+        <w:t xml:space="preserve">Abbildung </w:t>
+      </w:r>
+      <w:r>
+        <w:rPr>
+          <w:sz w:val="16"/>
+        </w:rPr>
+        <w:fldChar w:fldCharType="begin"/>
+      </w:r>
+      <w:r>
+        <w:rPr>
+          <w:sz w:val="16"/>
+        </w:rPr>
+        <w:instrText xml:space="preserve"> SEQ Abbildung \* ARABIC </w:instrText>
+      </w:r>
+      <w:r>
+        <w:rPr>
+          <w:sz w:val="16"/>
+        </w:rPr>
+        <w:fldChar w:fldCharType="separate"/>
+      </w:r>
+      <w:r>
         <w:rPr>
           <w:noProof/>
+          <w:sz w:val="16"/>
+        </w:rPr>
+        <w:t>19</w:t>
+      </w:r>
+      <w:r>
+        <w:rPr>
+          <w:sz w:val="16"/>
+        </w:rPr>
+        <w:fldChar w:fldCharType="end"/>
+      </w:r>
+      <w:r>
+        <w:rPr>
+          <w:sz w:val="16"/>
+        </w:rPr>
+        <w:t>: Beide Clients nach dem Start (links), Anzeige der Liste aktiver Spiele auf dem AIGS-Server (rechts)</w:t>
+      </w:r>
+      <w:r>
+        <w:rPr>
+          <w:sz w:val="16"/>
+        </w:rPr>
+        <w:br/>
+      </w:r>
+    </w:p>
+    <w:p>
+      <w:pPr>
+        <w:pStyle w:val="berschrift4"/>
+        <w:numPr>
+          <w:ilvl w:val="2"/>
+          <w:numId w:val="22"/>
+        </w:numPr>
+      </w:pPr>
+      <w:r>
+        <w:t>Spiel testen</w:t>
+      </w:r>
+    </w:p>
+    <w:p>
+      <w:r>
+        <w:t>Das Spiel kann nun lokal getestet werden. Dabei wird abwechslungsweise auf die Auswahlfelder der Clients geklickt. Nach einem beendeten Zug wird das Resultat bekannt gegeben und der näch</w:t>
+      </w:r>
+      <w:r>
+        <w:t>ste Zug vorbereitet</w:t>
+      </w:r>
+      <w:r>
+        <w:t>. Da sich beide Clients auf demselben Computer befinden erscheint die Meldung nach Beenden des Zuges auch zweimal (einmal pro Client).</w:t>
+      </w:r>
+    </w:p>
+    <w:p>
+      <w:pPr>
+        <w:pStyle w:val="Beschriftung"/>
+        <w:rPr>
+          <w:sz w:val="16"/>
+        </w:rPr>
+      </w:pPr>
+      <w:r>
+        <w:rPr>
+          <w:noProof/>
         </w:rPr>
         <w:drawing>
-          <wp:inline distT="0" distB="0" distL="0" distR="0" wp14:anchorId="54FDC9B8" wp14:editId="27306FE3">
-            <wp:extent cx="2135362" cy="985552"/>
-            <wp:effectExtent l="0" t="0" r="0" b="5080"/>
-            <wp:docPr id="327" name="Grafik 327"/>
+          <wp:inline distT="0" distB="0" distL="0" distR="0" wp14:anchorId="2F764599" wp14:editId="6758CEAE">
+            <wp:extent cx="2094353" cy="1009540"/>
+            <wp:effectExtent l="0" t="0" r="1270" b="635"/>
+            <wp:docPr id="326" name="Grafik 326"/>
             <wp:cNvGraphicFramePr>
               <a:graphicFrameLocks xmlns:a="http://schemas.openxmlformats.org/drawingml/2006/main" noChangeAspect="1"/>
             </wp:cNvGraphicFramePr>
@@ -22688,6 +22770,46 @@
                   <pic:spPr>
                     <a:xfrm>
                       <a:off x="0" y="0"/>
+                      <a:ext cx="2095300" cy="1009997"/>
+                    </a:xfrm>
+                    <a:prstGeom prst="rect">
+                      <a:avLst/>
+                    </a:prstGeom>
+                  </pic:spPr>
+                </pic:pic>
+              </a:graphicData>
+            </a:graphic>
+          </wp:inline>
+        </w:drawing>
+      </w:r>
+      <w:r>
+        <w:rPr>
+          <w:noProof/>
+        </w:rPr>
+        <w:drawing>
+          <wp:inline distT="0" distB="0" distL="0" distR="0" wp14:anchorId="54FDC9B8" wp14:editId="27306FE3">
+            <wp:extent cx="2135362" cy="985552"/>
+            <wp:effectExtent l="0" t="0" r="0" b="5080"/>
+            <wp:docPr id="327" name="Grafik 327"/>
+            <wp:cNvGraphicFramePr>
+              <a:graphicFrameLocks xmlns:a="http://schemas.openxmlformats.org/drawingml/2006/main" noChangeAspect="1"/>
+            </wp:cNvGraphicFramePr>
+            <a:graphic xmlns:a="http://schemas.openxmlformats.org/drawingml/2006/main">
+              <a:graphicData uri="http://schemas.openxmlformats.org/drawingml/2006/picture">
+                <pic:pic xmlns:pic="http://schemas.openxmlformats.org/drawingml/2006/picture">
+                  <pic:nvPicPr>
+                    <pic:cNvPr id="0" name=""/>
+                    <pic:cNvPicPr/>
+                  </pic:nvPicPr>
+                  <pic:blipFill>
+                    <a:blip r:embed="rId48"/>
+                    <a:stretch>
+                      <a:fillRect/>
+                    </a:stretch>
+                  </pic:blipFill>
+                  <pic:spPr>
+                    <a:xfrm>
+                      <a:off x="0" y="0"/>
                       <a:ext cx="2136732" cy="986184"/>
                     </a:xfrm>
                     <a:prstGeom prst="rect">
@@ -22799,7 +22921,7 @@
           <w:numId w:val="22"/>
         </w:numPr>
       </w:pPr>
-      <w:bookmarkStart w:id="27" w:name="_Toc398122850"/>
+      <w:bookmarkStart w:id="27" w:name="_Toc399841674"/>
       <w:r>
         <w:t>Hilfe bei der Entwicklung</w:t>
       </w:r>
@@ -22830,7 +22952,7 @@
           <w:tab w:val="left" w:pos="993"/>
         </w:tabs>
       </w:pPr>
-      <w:bookmarkStart w:id="28" w:name="_Toc398122851"/>
+      <w:bookmarkStart w:id="28" w:name="_Toc399841675"/>
       <w:r>
         <w:t>GUI-Editoren</w:t>
       </w:r>
@@ -23111,7 +23233,7 @@
                     <pic:cNvPicPr/>
                   </pic:nvPicPr>
                   <pic:blipFill>
-                    <a:blip r:embed="rId48"/>
+                    <a:blip r:embed="rId49"/>
                     <a:stretch>
                       <a:fillRect/>
                     </a:stretch>
@@ -23219,7 +23341,7 @@
       <w:r>
         <w:t xml:space="preserve">“ für Windows, Mac oder Linux heruntergeladen werden: </w:t>
       </w:r>
-      <w:hyperlink r:id="rId49" w:history="1">
+      <w:hyperlink r:id="rId50" w:history="1">
         <w:r>
           <w:rPr>
             <w:rStyle w:val="Hyperlink"/>
@@ -23293,7 +23415,7 @@
       </w:r>
     </w:p>
     <w:p>
-      <w:hyperlink r:id="rId50" w:history="1">
+      <w:hyperlink r:id="rId51" w:history="1">
         <w:r>
           <w:rPr>
             <w:rStyle w:val="Hyperlink"/>
@@ -23303,7 +23425,7 @@
       </w:hyperlink>
     </w:p>
     <w:p>
-      <w:hyperlink r:id="rId51" w:history="1">
+      <w:hyperlink r:id="rId52" w:history="1">
         <w:r>
           <w:rPr>
             <w:rStyle w:val="Hyperlink"/>
@@ -23318,7 +23440,7 @@
           <w:rStyle w:val="Hyperlink"/>
         </w:rPr>
       </w:pPr>
-      <w:hyperlink r:id="rId52" w:history="1">
+      <w:hyperlink r:id="rId53" w:history="1">
         <w:r>
           <w:rPr>
             <w:rStyle w:val="Hyperlink"/>
@@ -23345,7 +23467,7 @@
           <w:tab w:val="left" w:pos="993"/>
         </w:tabs>
       </w:pPr>
-      <w:bookmarkStart w:id="29" w:name="_Toc398122852"/>
+      <w:bookmarkStart w:id="29" w:name="_Toc399841676"/>
       <w:r>
         <w:t>Schnellkompilierung</w:t>
       </w:r>
@@ -24202,7 +24324,7 @@
                     <pic:cNvPicPr/>
                   </pic:nvPicPr>
                   <pic:blipFill>
-                    <a:blip r:embed="rId53"/>
+                    <a:blip r:embed="rId54"/>
                     <a:stretch>
                       <a:fillRect/>
                     </a:stretch>
@@ -24234,49 +24356,6 @@
             <wp:extent cx="2132475" cy="829832"/>
             <wp:effectExtent l="0" t="0" r="1270" b="8890"/>
             <wp:docPr id="333" name="Grafik 333"/>
-            <wp:cNvGraphicFramePr>
-              <a:graphicFrameLocks xmlns:a="http://schemas.openxmlformats.org/drawingml/2006/main" noChangeAspect="1"/>
-            </wp:cNvGraphicFramePr>
-            <a:graphic xmlns:a="http://schemas.openxmlformats.org/drawingml/2006/main">
-              <a:graphicData uri="http://schemas.openxmlformats.org/drawingml/2006/picture">
-                <pic:pic xmlns:pic="http://schemas.openxmlformats.org/drawingml/2006/picture">
-                  <pic:nvPicPr>
-                    <pic:cNvPr id="0" name=""/>
-                    <pic:cNvPicPr/>
-                  </pic:nvPicPr>
-                  <pic:blipFill>
-                    <a:blip r:embed="rId54"/>
-                    <a:stretch>
-                      <a:fillRect/>
-                    </a:stretch>
-                  </pic:blipFill>
-                  <pic:spPr>
-                    <a:xfrm>
-                      <a:off x="0" y="0"/>
-                      <a:ext cx="2132187" cy="829720"/>
-                    </a:xfrm>
-                    <a:prstGeom prst="rect">
-                      <a:avLst/>
-                    </a:prstGeom>
-                  </pic:spPr>
-                </pic:pic>
-              </a:graphicData>
-            </a:graphic>
-          </wp:inline>
-        </w:drawing>
-      </w:r>
-      <w:r>
-        <w:t xml:space="preserve">  </w:t>
-      </w:r>
-      <w:r>
-        <w:rPr>
-          <w:noProof/>
-        </w:rPr>
-        <w:drawing>
-          <wp:inline distT="0" distB="0" distL="0" distR="0" wp14:anchorId="66055238" wp14:editId="75302DCB">
-            <wp:extent cx="998969" cy="797738"/>
-            <wp:effectExtent l="0" t="0" r="0" b="2540"/>
-            <wp:docPr id="335" name="Grafik 335"/>
             <wp:cNvGraphicFramePr>
               <a:graphicFrameLocks xmlns:a="http://schemas.openxmlformats.org/drawingml/2006/main" noChangeAspect="1"/>
             </wp:cNvGraphicFramePr>
@@ -24296,6 +24375,49 @@
                   <pic:spPr>
                     <a:xfrm>
                       <a:off x="0" y="0"/>
+                      <a:ext cx="2132187" cy="829720"/>
+                    </a:xfrm>
+                    <a:prstGeom prst="rect">
+                      <a:avLst/>
+                    </a:prstGeom>
+                  </pic:spPr>
+                </pic:pic>
+              </a:graphicData>
+            </a:graphic>
+          </wp:inline>
+        </w:drawing>
+      </w:r>
+      <w:r>
+        <w:t xml:space="preserve">  </w:t>
+      </w:r>
+      <w:r>
+        <w:rPr>
+          <w:noProof/>
+        </w:rPr>
+        <w:drawing>
+          <wp:inline distT="0" distB="0" distL="0" distR="0" wp14:anchorId="66055238" wp14:editId="75302DCB">
+            <wp:extent cx="998969" cy="797738"/>
+            <wp:effectExtent l="0" t="0" r="0" b="2540"/>
+            <wp:docPr id="335" name="Grafik 335"/>
+            <wp:cNvGraphicFramePr>
+              <a:graphicFrameLocks xmlns:a="http://schemas.openxmlformats.org/drawingml/2006/main" noChangeAspect="1"/>
+            </wp:cNvGraphicFramePr>
+            <a:graphic xmlns:a="http://schemas.openxmlformats.org/drawingml/2006/main">
+              <a:graphicData uri="http://schemas.openxmlformats.org/drawingml/2006/picture">
+                <pic:pic xmlns:pic="http://schemas.openxmlformats.org/drawingml/2006/picture">
+                  <pic:nvPicPr>
+                    <pic:cNvPr id="0" name=""/>
+                    <pic:cNvPicPr/>
+                  </pic:nvPicPr>
+                  <pic:blipFill>
+                    <a:blip r:embed="rId56"/>
+                    <a:stretch>
+                      <a:fillRect/>
+                    </a:stretch>
+                  </pic:blipFill>
+                  <pic:spPr>
+                    <a:xfrm>
+                      <a:off x="0" y="0"/>
                       <a:ext cx="1000926" cy="799300"/>
                     </a:xfrm>
                     <a:prstGeom prst="rect">
@@ -24425,7 +24547,7 @@
           <w:tab w:val="left" w:pos="993"/>
         </w:tabs>
       </w:pPr>
-      <w:bookmarkStart w:id="30" w:name="_Toc398122853"/>
+      <w:bookmarkStart w:id="30" w:name="_Toc399841677"/>
       <w:r>
         <w:t>Debuggen der Client</w:t>
       </w:r>
@@ -24584,7 +24706,7 @@
                     <pic:cNvPicPr/>
                   </pic:nvPicPr>
                   <pic:blipFill>
-                    <a:blip r:embed="rId56"/>
+                    <a:blip r:embed="rId57"/>
                     <a:stretch>
                       <a:fillRect/>
                     </a:stretch>
@@ -24689,7 +24811,7 @@
                     </pic:cNvPicPr>
                   </pic:nvPicPr>
                   <pic:blipFill>
-                    <a:blip r:embed="rId57">
+                    <a:blip r:embed="rId58">
                       <a:extLst>
                         <a:ext uri="{28A0092B-C50C-407E-A947-70E740481C1C}">
                           <a14:useLocalDpi xmlns:a14="http://schemas.microsoft.com/office/drawing/2010/main" val="0"/>
@@ -24799,7 +24921,7 @@
                     <pic:cNvPicPr/>
                   </pic:nvPicPr>
                   <pic:blipFill>
-                    <a:blip r:embed="rId58">
+                    <a:blip r:embed="rId59">
                       <a:extLst>
                         <a:ext uri="{28A0092B-C50C-407E-A947-70E740481C1C}">
                           <a14:useLocalDpi xmlns:a14="http://schemas.microsoft.com/office/drawing/2010/main" val="0"/>
@@ -24873,7 +24995,7 @@
                     <pic:cNvPicPr/>
                   </pic:nvPicPr>
                   <pic:blipFill>
-                    <a:blip r:embed="rId59"/>
+                    <a:blip r:embed="rId60"/>
                     <a:stretch>
                       <a:fillRect/>
                     </a:stretch>
@@ -24987,7 +25109,7 @@
                     <pic:cNvPicPr/>
                   </pic:nvPicPr>
                   <pic:blipFill>
-                    <a:blip r:embed="rId60">
+                    <a:blip r:embed="rId61">
                       <a:extLst>
                         <a:ext uri="{28A0092B-C50C-407E-A947-70E740481C1C}">
                           <a14:useLocalDpi xmlns:a14="http://schemas.microsoft.com/office/drawing/2010/main" val="0"/>
@@ -25086,7 +25208,7 @@
                     <pic:cNvPicPr/>
                   </pic:nvPicPr>
                   <pic:blipFill>
-                    <a:blip r:embed="rId61">
+                    <a:blip r:embed="rId62">
                       <a:extLst>
                         <a:ext uri="{28A0092B-C50C-407E-A947-70E740481C1C}">
                           <a14:useLocalDpi xmlns:a14="http://schemas.microsoft.com/office/drawing/2010/main" val="0"/>
@@ -25204,7 +25326,7 @@
                     <pic:cNvPicPr/>
                   </pic:nvPicPr>
                   <pic:blipFill>
-                    <a:blip r:embed="rId62">
+                    <a:blip r:embed="rId63">
                       <a:extLst>
                         <a:ext uri="{28A0092B-C50C-407E-A947-70E740481C1C}">
                           <a14:useLocalDpi xmlns:a14="http://schemas.microsoft.com/office/drawing/2010/main" val="0"/>
@@ -25872,7 +25994,7 @@
                     <pic:cNvPicPr/>
                   </pic:nvPicPr>
                   <pic:blipFill>
-                    <a:blip r:embed="rId63"/>
+                    <a:blip r:embed="rId64"/>
                     <a:stretch>
                       <a:fillRect/>
                     </a:stretch>
@@ -25958,7 +26080,7 @@
           <w:tab w:val="left" w:pos="993"/>
         </w:tabs>
       </w:pPr>
-      <w:bookmarkStart w:id="31" w:name="_Toc398122854"/>
+      <w:bookmarkStart w:id="31" w:name="_Toc399841678"/>
       <w:r>
         <w:lastRenderedPageBreak/>
         <w:t>Debuggen der Server-Logik</w:t>
@@ -26045,7 +26167,7 @@
                     <pic:cNvPicPr/>
                   </pic:nvPicPr>
                   <pic:blipFill>
-                    <a:blip r:embed="rId64"/>
+                    <a:blip r:embed="rId65"/>
                     <a:stretch>
                       <a:fillRect/>
                     </a:stretch>
@@ -26215,7 +26337,7 @@
           <w:numId w:val="22"/>
         </w:numPr>
       </w:pPr>
-      <w:bookmarkStart w:id="32" w:name="_Toc398122855"/>
+      <w:bookmarkStart w:id="32" w:name="_Toc399841679"/>
       <w:r>
         <w:t>Git</w:t>
       </w:r>
@@ -26248,13 +26370,32 @@
       </w:r>
       <w:proofErr w:type="spellEnd"/>
       <w:r>
-        <w:t>, vorbereiteten Spielen und Tutorial-Spiel sind auf einem G</w:t>
+        <w:t xml:space="preserve">, vorbereiteten Spielen und Tutorial-Spiel sind auf einem </w:t>
+      </w:r>
+      <w:proofErr w:type="spellStart"/>
+      <w:r>
+        <w:t>G</w:t>
       </w:r>
       <w:r>
         <w:t>it</w:t>
       </w:r>
-      <w:r>
-        <w:t>-Repository der FHNW verfügbar</w:t>
+      <w:proofErr w:type="spellEnd"/>
+      <w:r>
+        <w:t xml:space="preserve">-Repository auf </w:t>
+      </w:r>
+      <w:hyperlink r:id="rId66" w:history="1">
+        <w:r>
+          <w:rPr>
+            <w:rStyle w:val="Hyperlink"/>
+          </w:rPr>
+          <w:t>www.github.com</w:t>
+        </w:r>
+      </w:hyperlink>
+      <w:r>
+        <w:t xml:space="preserve"> </w:t>
+      </w:r>
+      <w:r>
+        <w:t>verfügbar</w:t>
       </w:r>
       <w:r>
         <w:t>. Das Repository</w:t>
@@ -26294,7 +26435,7 @@
           <w:tab w:val="left" w:pos="993"/>
         </w:tabs>
       </w:pPr>
-      <w:bookmarkStart w:id="33" w:name="_Toc398122856"/>
+      <w:bookmarkStart w:id="33" w:name="_Toc399841680"/>
       <w:r>
         <w:lastRenderedPageBreak/>
         <w:t>Repository-Inhalt</w:t>
@@ -26642,7 +26783,7 @@
           <w:tab w:val="left" w:pos="993"/>
         </w:tabs>
       </w:pPr>
-      <w:bookmarkStart w:id="34" w:name="_Toc398122857"/>
+      <w:bookmarkStart w:id="34" w:name="_Toc399841681"/>
       <w:r>
         <w:t>Software und Informationen zu Git</w:t>
       </w:r>
@@ -26667,7 +26808,7 @@
       <w:r>
         <w:t xml:space="preserve"> </w:t>
       </w:r>
-      <w:hyperlink r:id="rId65" w:history="1">
+      <w:hyperlink r:id="rId67" w:history="1">
         <w:r>
           <w:rPr>
             <w:rStyle w:val="Hyperlink"/>
@@ -26691,7 +26832,7 @@
       <w:r>
         <w:t xml:space="preserve"> empfohlen: </w:t>
       </w:r>
-      <w:hyperlink r:id="rId66" w:history="1">
+      <w:hyperlink r:id="rId68" w:history="1">
         <w:r>
           <w:rPr>
             <w:rStyle w:val="Hyperlink"/>
@@ -26714,7 +26855,7 @@
       <w:r>
         <w:t xml:space="preserve"> installiert werden: </w:t>
       </w:r>
-      <w:hyperlink r:id="rId67" w:history="1">
+      <w:hyperlink r:id="rId69" w:history="1">
         <w:r>
           <w:rPr>
             <w:rStyle w:val="Hyperlink"/>
@@ -26741,7 +26882,7 @@
       <w:r>
         <w:t xml:space="preserve"> empfohlen: </w:t>
       </w:r>
-      <w:hyperlink r:id="rId68" w:history="1">
+      <w:hyperlink r:id="rId70" w:history="1">
         <w:r>
           <w:rPr>
             <w:rStyle w:val="Hyperlink"/>
@@ -26764,7 +26905,7 @@
       <w:r>
         <w:t xml:space="preserve"> verwendet werden: </w:t>
       </w:r>
-      <w:hyperlink r:id="rId69" w:history="1">
+      <w:hyperlink r:id="rId71" w:history="1">
         <w:r>
           <w:rPr>
             <w:rStyle w:val="Hyperlink"/>
@@ -26808,7 +26949,7 @@
       <w:r>
         <w:t xml:space="preserve"> verwendet werden: </w:t>
       </w:r>
-      <w:hyperlink r:id="rId70" w:history="1">
+      <w:hyperlink r:id="rId72" w:history="1">
         <w:r>
           <w:rPr>
             <w:rStyle w:val="Hyperlink"/>
@@ -26831,7 +26972,7 @@
       <w:r>
         <w:t xml:space="preserve">: </w:t>
       </w:r>
-      <w:hyperlink r:id="rId71" w:history="1">
+      <w:hyperlink r:id="rId73" w:history="1">
         <w:r>
           <w:rPr>
             <w:rStyle w:val="Hyperlink"/>
@@ -26867,7 +27008,7 @@
       <w:r>
         <w:br/>
       </w:r>
-      <w:hyperlink r:id="rId72" w:history="1">
+      <w:hyperlink r:id="rId74" w:history="1">
         <w:r>
           <w:rPr>
             <w:rStyle w:val="Hyperlink"/>
@@ -26882,7 +27023,7 @@
       <w:r>
         <w:br/>
       </w:r>
-      <w:hyperlink r:id="rId73" w:history="1">
+      <w:hyperlink r:id="rId75" w:history="1">
         <w:r>
           <w:rPr>
             <w:rStyle w:val="Hyperlink"/>
@@ -26893,7 +27034,7 @@
       <w:r>
         <w:br/>
       </w:r>
-      <w:hyperlink r:id="rId74" w:history="1">
+      <w:hyperlink r:id="rId76" w:history="1">
         <w:r>
           <w:rPr>
             <w:rStyle w:val="Hyperlink"/>
@@ -26920,7 +27061,7 @@
           <w:tab w:val="left" w:pos="993"/>
         </w:tabs>
       </w:pPr>
-      <w:bookmarkStart w:id="35" w:name="_Toc398122858"/>
+      <w:bookmarkStart w:id="35" w:name="_Toc399841682"/>
       <w:r>
         <w:t>Klonen des Git-Repository</w:t>
       </w:r>
@@ -27189,7 +27330,13 @@
         </w:numPr>
       </w:pPr>
       <w:r>
-        <w:t>Das Repository wird mit folgendem Befehl geklont: „</w:t>
+        <w:t xml:space="preserve">Das Repository wird mit folgendem Befehl geklont: </w:t>
+      </w:r>
+      <w:r>
+        <w:br/>
+      </w:r>
+      <w:r>
+        <w:t>„</w:t>
       </w:r>
       <w:proofErr w:type="spellStart"/>
       <w:r>
@@ -27221,7 +27368,14 @@
           <w:rStyle w:val="ZitatZchn"/>
           <w:b/>
         </w:rPr>
-        <w:t xml:space="preserve"> ssh://git_projects@ol19ns11008.fhnw.ch:50022/matthias.stoeckli/ai-game-server.git</w:t>
+        <w:t xml:space="preserve"> </w:t>
+      </w:r>
+      <w:r>
+        <w:rPr>
+          <w:rStyle w:val="ZitatZchn"/>
+          <w:b/>
+        </w:rPr>
+        <w:t>https://github.com/brad-richards/AIGS.git</w:t>
       </w:r>
       <w:r>
         <w:t>“</w:t>
@@ -27374,7 +27528,7 @@
           <w:tab w:val="left" w:pos="993"/>
         </w:tabs>
       </w:pPr>
-      <w:bookmarkStart w:id="36" w:name="_Toc398122859"/>
+      <w:bookmarkStart w:id="36" w:name="_Toc399841683"/>
       <w:r>
         <w:t>Erstellen eines NetBeans-Projekt</w:t>
       </w:r>
@@ -27475,7 +27629,7 @@
                     <pic:cNvPicPr/>
                   </pic:nvPicPr>
                   <pic:blipFill>
-                    <a:blip r:embed="rId75"/>
+                    <a:blip r:embed="rId77"/>
                     <a:stretch>
                       <a:fillRect/>
                     </a:stretch>
@@ -27718,7 +27872,7 @@
                     <pic:cNvPicPr/>
                   </pic:nvPicPr>
                   <pic:blipFill>
-                    <a:blip r:embed="rId76" cstate="print">
+                    <a:blip r:embed="rId78" cstate="print">
                       <a:extLst>
                         <a:ext uri="{28A0092B-C50C-407E-A947-70E740481C1C}">
                           <a14:useLocalDpi xmlns:a14="http://schemas.microsoft.com/office/drawing/2010/main" val="0"/>
@@ -27930,7 +28084,7 @@
                     <pic:cNvPicPr/>
                   </pic:nvPicPr>
                   <pic:blipFill>
-                    <a:blip r:embed="rId77"/>
+                    <a:blip r:embed="rId79"/>
                     <a:stretch>
                       <a:fillRect/>
                     </a:stretch>
@@ -27982,7 +28136,7 @@
                     <pic:cNvPicPr/>
                   </pic:nvPicPr>
                   <pic:blipFill>
-                    <a:blip r:embed="rId78"/>
+                    <a:blip r:embed="rId80"/>
                     <a:stretch>
                       <a:fillRect/>
                     </a:stretch>
@@ -28674,7 +28828,7 @@
                     <pic:cNvPicPr/>
                   </pic:nvPicPr>
                   <pic:blipFill>
-                    <a:blip r:embed="rId79"/>
+                    <a:blip r:embed="rId81"/>
                     <a:stretch>
                       <a:fillRect/>
                     </a:stretch>
@@ -28720,7 +28874,7 @@
                     <pic:cNvPicPr/>
                   </pic:nvPicPr>
                   <pic:blipFill>
-                    <a:blip r:embed="rId80"/>
+                    <a:blip r:embed="rId82"/>
                     <a:stretch>
                       <a:fillRect/>
                     </a:stretch>
@@ -28887,7 +29041,7 @@
                     <pic:cNvPicPr/>
                   </pic:nvPicPr>
                   <pic:blipFill>
-                    <a:blip r:embed="rId81">
+                    <a:blip r:embed="rId83">
                       <a:extLst>
                         <a:ext uri="{28A0092B-C50C-407E-A947-70E740481C1C}">
                           <a14:useLocalDpi xmlns:a14="http://schemas.microsoft.com/office/drawing/2010/main" val="0"/>
@@ -29166,7 +29320,7 @@
                     <pic:cNvPicPr/>
                   </pic:nvPicPr>
                   <pic:blipFill>
-                    <a:blip r:embed="rId82"/>
+                    <a:blip r:embed="rId84"/>
                     <a:stretch>
                       <a:fillRect/>
                     </a:stretch>
@@ -29218,7 +29372,7 @@
                     <pic:cNvPicPr/>
                   </pic:nvPicPr>
                   <pic:blipFill>
-                    <a:blip r:embed="rId83"/>
+                    <a:blip r:embed="rId85"/>
                     <a:stretch>
                       <a:fillRect/>
                     </a:stretch>
@@ -29270,7 +29424,7 @@
                     <pic:cNvPicPr/>
                   </pic:nvPicPr>
                   <pic:blipFill>
-                    <a:blip r:embed="rId84"/>
+                    <a:blip r:embed="rId86"/>
                     <a:stretch>
                       <a:fillRect/>
                     </a:stretch>
@@ -29553,7 +29707,7 @@
           <w:numId w:val="22"/>
         </w:numPr>
       </w:pPr>
-      <w:bookmarkStart w:id="37" w:name="_Toc398122860"/>
+      <w:bookmarkStart w:id="37" w:name="_Toc399841684"/>
       <w:r>
         <w:t>Troubleshooting</w:t>
       </w:r>
@@ -30127,19 +30281,7 @@
         <w:rPr>
           <w:b/>
         </w:rPr>
-        <w:t>Beim Schnellkompilieren auf dem AIGS-Server kommt es zu einem Absturz</w:t>
-      </w:r>
-      <w:r>
-        <w:rPr>
-          <w:b/>
-        </w:rPr>
-        <w:t>.</w:t>
-      </w:r>
-      <w:r>
-        <w:rPr>
-          <w:b/>
-        </w:rPr>
-        <w:t xml:space="preserve"> Es wird gemeldet, dass ein oder mehrere Dateien oder Ordner nicht gefunden wurden</w:t>
+        <w:t>Beim Schnellkompilieren auf dem AIGS-Server kommt es zu einem Absturz. Es wird gemeldet, dass ein oder mehrere Dateien oder Ordner nicht gefunden wurden</w:t>
       </w:r>
     </w:p>
     <w:p>
@@ -30345,7 +30487,7 @@
       <w:r>
         <w:t xml:space="preserve">eingetragen. Weitere Informationen: </w:t>
       </w:r>
-      <w:hyperlink r:id="rId85" w:history="1">
+      <w:hyperlink r:id="rId87" w:history="1">
         <w:r>
           <w:rPr>
             <w:rStyle w:val="Hyperlink"/>
@@ -30842,7 +30984,7 @@
           <w:numId w:val="22"/>
         </w:numPr>
       </w:pPr>
-      <w:bookmarkStart w:id="38" w:name="_Toc398122861"/>
+      <w:bookmarkStart w:id="38" w:name="_Toc399841685"/>
       <w:r>
         <w:t>Glossar</w:t>
       </w:r>
@@ -31994,10 +32136,191 @@
       </w:tr>
     </w:tbl>
     <w:p/>
+    <w:p>
+      <w:pPr>
+        <w:pStyle w:val="berschrift2"/>
+        <w:numPr>
+          <w:ilvl w:val="0"/>
+          <w:numId w:val="22"/>
+        </w:numPr>
+      </w:pPr>
+      <w:bookmarkStart w:id="39" w:name="_Toc399841686"/>
+      <w:r>
+        <w:lastRenderedPageBreak/>
+        <w:t>Quellen</w:t>
+      </w:r>
+      <w:bookmarkEnd w:id="39"/>
+    </w:p>
+    <w:p>
+      <w:pPr>
+        <w:rPr>
+          <w:b/>
+        </w:rPr>
+      </w:pPr>
+      <w:r>
+        <w:rPr>
+          <w:b/>
+        </w:rPr>
+        <w:br/>
+      </w:r>
+      <w:r>
+        <w:rPr>
+          <w:b/>
+        </w:rPr>
+        <w:t xml:space="preserve">Literatur &amp; </w:t>
+      </w:r>
+      <w:proofErr w:type="spellStart"/>
+      <w:r>
+        <w:rPr>
+          <w:b/>
+        </w:rPr>
+        <w:t>Scripte</w:t>
+      </w:r>
+      <w:proofErr w:type="spellEnd"/>
+      <w:r>
+        <w:rPr>
+          <w:b/>
+        </w:rPr>
+        <w:t>:</w:t>
+      </w:r>
+    </w:p>
+    <w:p>
+      <w:r>
+        <w:t xml:space="preserve">Dornberger, Rolf / </w:t>
+      </w:r>
+      <w:proofErr w:type="spellStart"/>
+      <w:r>
+        <w:t>Telesko</w:t>
+      </w:r>
+      <w:proofErr w:type="spellEnd"/>
+      <w:r>
+        <w:t>, Rainer / Frey, Lukas</w:t>
+      </w:r>
+      <w:r>
+        <w:t xml:space="preserve"> (2011)</w:t>
+      </w:r>
+      <w:r>
+        <w:t>: Programmieren mit Java</w:t>
+      </w:r>
+      <w:r>
+        <w:t xml:space="preserve">. Vorlesungsunterlagen, Foliensatz 1-10, Fachhochschule Nordwestschweiz, Olten </w:t>
+      </w:r>
+    </w:p>
+    <w:p>
+      <w:r>
+        <w:t>Frey, Lukas</w:t>
+      </w:r>
+      <w:r>
+        <w:t xml:space="preserve"> (2012)</w:t>
+      </w:r>
+      <w:r>
+        <w:t>: Java</w:t>
+      </w:r>
+      <w:r>
+        <w:t xml:space="preserve"> 2. Vorlesungsunterlagen, Foliensatz 1-13, Fachhochschule Nordwestschweiz, Olten </w:t>
+      </w:r>
+    </w:p>
+    <w:p>
+      <w:r>
+        <w:t>Stöckli, Matthias (2013): AIGS: AI Game Server. Bachelor-Thesis, Fachhochschule Nordwestschweiz, Olten</w:t>
+      </w:r>
+    </w:p>
+    <w:p>
+      <w:r>
+        <w:t>Richards, Bradley (2012): Software-Engineering 1. Vorlesungsunterlagen , Fachhochschule Nordwestschweiz, Olten</w:t>
+      </w:r>
+    </w:p>
+    <w:p>
+      <w:r>
+        <w:t>Richards, Bradley (2013): Software-Engineering 2. Vorlesungsunterlagen , Fachhochschule Nordwestschweiz, Olten</w:t>
+      </w:r>
+    </w:p>
+    <w:p>
+      <w:pPr>
+        <w:rPr>
+          <w:b/>
+        </w:rPr>
+      </w:pPr>
+      <w:r>
+        <w:rPr>
+          <w:b/>
+        </w:rPr>
+        <w:t>Internet:</w:t>
+      </w:r>
+    </w:p>
+    <w:p>
+      <w:r>
+        <w:t xml:space="preserve">Java </w:t>
+      </w:r>
+      <w:proofErr w:type="spellStart"/>
+      <w:r>
+        <w:t>Platform</w:t>
+      </w:r>
+      <w:proofErr w:type="spellEnd"/>
+      <w:r>
+        <w:t xml:space="preserve">, Standard Edition 8, API </w:t>
+      </w:r>
+      <w:proofErr w:type="spellStart"/>
+      <w:r>
+        <w:t>Specification</w:t>
+      </w:r>
+      <w:proofErr w:type="spellEnd"/>
+      <w:r>
+        <w:t xml:space="preserve">: </w:t>
+      </w:r>
+      <w:hyperlink r:id="rId88" w:history="1">
+        <w:r>
+          <w:rPr>
+            <w:rStyle w:val="Hyperlink"/>
+          </w:rPr>
+          <w:t>http://docs.oracle.com/javase/8/docs/api/</w:t>
+        </w:r>
+      </w:hyperlink>
+    </w:p>
+    <w:p>
+      <w:proofErr w:type="spellStart"/>
+      <w:r>
+        <w:t>JavaFX</w:t>
+      </w:r>
+      <w:proofErr w:type="spellEnd"/>
+      <w:r>
+        <w:t xml:space="preserve"> CSS Reference Guide: </w:t>
+      </w:r>
+      <w:hyperlink r:id="rId89" w:history="1">
+        <w:r>
+          <w:rPr>
+            <w:rStyle w:val="Hyperlink"/>
+          </w:rPr>
+          <w:t>http://docs.oracle.com/javafx/2/api/javafx/scene/doc-files/cssref.html</w:t>
+        </w:r>
+      </w:hyperlink>
+    </w:p>
+    <w:p>
+      <w:pPr>
+        <w:jc w:val="both"/>
+      </w:pPr>
+      <w:proofErr w:type="spellStart"/>
+      <w:r>
+        <w:t>Git</w:t>
+      </w:r>
+      <w:proofErr w:type="spellEnd"/>
+      <w:r>
+        <w:t xml:space="preserve"> Manual Page: </w:t>
+      </w:r>
+      <w:hyperlink r:id="rId90" w:history="1">
+        <w:r>
+          <w:rPr>
+            <w:rStyle w:val="Hyperlink"/>
+          </w:rPr>
+          <w:t>https://www.kernel.org/pub/software/scm/git/docs/</w:t>
+        </w:r>
+      </w:hyperlink>
+    </w:p>
+    <w:p/>
     <w:sectPr>
-      <w:headerReference w:type="default" r:id="rId86"/>
-      <w:footerReference w:type="default" r:id="rId87"/>
-      <w:headerReference w:type="first" r:id="rId88"/>
+      <w:headerReference w:type="default" r:id="rId91"/>
+      <w:footerReference w:type="default" r:id="rId92"/>
+      <w:headerReference w:type="first" r:id="rId93"/>
       <w:pgSz w:w="11906" w:h="16838"/>
       <w:pgMar w:top="1418" w:right="1134" w:bottom="1134" w:left="1134" w:header="709" w:footer="709" w:gutter="0"/>
       <w:pgNumType w:start="1"/>
@@ -32066,7 +32389,7 @@
         <w:noProof/>
         <w:sz w:val="20"/>
       </w:rPr>
-      <w:t>11.09.2014</w:t>
+      <w:t>30.09.2014</w:t>
     </w:r>
     <w:r>
       <w:rPr>
@@ -32147,7 +32470,7 @@
         <w:noProof/>
         <w:sz w:val="20"/>
       </w:rPr>
-      <w:t>42</w:t>
+      <w:t>43</w:t>
     </w:r>
     <w:r>
       <w:rPr>
@@ -32572,7 +32895,7 @@
         <v:path o:extrusionok="f" gradientshapeok="t" o:connecttype="rect"/>
         <o:lock v:ext="edit" aspectratio="t"/>
       </v:shapetype>
-      <v:shape id="_x0000_i1064" type="#_x0000_t75" style="width:32.25pt;height:21pt;visibility:visible;mso-wrap-style:square" o:bullet="t">
+      <v:shape id="_x0000_i1051" type="#_x0000_t75" style="width:32.4pt;height:21.2pt;visibility:visible;mso-wrap-style:square" o:bullet="t">
         <v:imagedata r:id="rId1" o:title=""/>
       </v:shape>
     </w:pict>
@@ -39084,7 +39407,7 @@
 </file>
 
 <file path=customXml/itemProps1.xml><?xml version="1.0" encoding="utf-8"?>
-<ds:datastoreItem xmlns:ds="http://schemas.openxmlformats.org/officeDocument/2006/customXml" ds:itemID="{F89F0ACC-BDA4-4787-B3D2-C18A571BBB58}">
+<ds:datastoreItem xmlns:ds="http://schemas.openxmlformats.org/officeDocument/2006/customXml" ds:itemID="{694C2AE4-81BA-41E8-AED9-1CC713B72BDA}">
   <ds:schemaRefs>
     <ds:schemaRef ds:uri="http://schemas.openxmlformats.org/officeDocument/2006/bibliography"/>
   </ds:schemaRefs>

</xml_diff>

<commit_message>
Updates on server and documentation (v1.3)
</commit_message>
<xml_diff>
--- a/Tutorial/Quellmaterial/Tutorial(NetBeans).docx
+++ b/Tutorial/Quellmaterial/Tutorial(NetBeans).docx
@@ -408,7 +408,7 @@
                 <w:bCs/>
                 <w:lang w:val="de-DE"/>
               </w:rPr>
-              <w:t>2</w:t>
+              <w:t>3</w:t>
             </w:r>
             <w:r>
               <w:rPr>
@@ -462,7 +462,7 @@
                 <w:bCs/>
                 <w:lang w:val="de-DE"/>
               </w:rPr>
-              <w:t>30</w:t>
+              <w:t>07.10</w:t>
             </w:r>
             <w:r>
               <w:rPr>
@@ -470,7 +470,7 @@
                 <w:bCs/>
                 <w:lang w:val="de-DE"/>
               </w:rPr>
-              <w:t>.09.2014</w:t>
+              <w:t>.2014</w:t>
             </w:r>
           </w:p>
         </w:tc>
@@ -543,8 +543,6 @@
             <w:t>Inhalt</w:t>
           </w:r>
         </w:p>
-        <w:bookmarkStart w:id="0" w:name="_GoBack"/>
-        <w:bookmarkEnd w:id="0"/>
         <w:p>
           <w:pPr>
             <w:pStyle w:val="Verzeichnis2"/>
@@ -3424,12 +3422,12 @@
       <w:r>
         <w:br w:type="page"/>
       </w:r>
-      <w:bookmarkStart w:id="1" w:name="_Toc399841651"/>
+      <w:bookmarkStart w:id="0" w:name="_Toc399841651"/>
       <w:r>
         <w:lastRenderedPageBreak/>
         <w:t>Funktionsprinzip AIGS</w:t>
       </w:r>
-      <w:bookmarkEnd w:id="1"/>
+      <w:bookmarkEnd w:id="0"/>
     </w:p>
     <w:p>
       <w:pPr>
@@ -3439,11 +3437,11 @@
           <w:numId w:val="22"/>
         </w:numPr>
       </w:pPr>
-      <w:bookmarkStart w:id="2" w:name="_Toc399841652"/>
+      <w:bookmarkStart w:id="1" w:name="_Toc399841652"/>
       <w:r>
         <w:t>Einleitung</w:t>
       </w:r>
-      <w:bookmarkEnd w:id="2"/>
+      <w:bookmarkEnd w:id="1"/>
     </w:p>
     <w:p>
       <w:r>
@@ -3461,11 +3459,11 @@
           <w:numId w:val="22"/>
         </w:numPr>
       </w:pPr>
-      <w:bookmarkStart w:id="3" w:name="_Toc399841653"/>
+      <w:bookmarkStart w:id="2" w:name="_Toc399841653"/>
       <w:r>
         <w:t>System</w:t>
       </w:r>
-      <w:bookmarkEnd w:id="3"/>
+      <w:bookmarkEnd w:id="2"/>
     </w:p>
     <w:p>
       <w:r>
@@ -3578,12 +3576,12 @@
           <w:numId w:val="22"/>
         </w:numPr>
       </w:pPr>
-      <w:bookmarkStart w:id="4" w:name="_Toc399841654"/>
+      <w:bookmarkStart w:id="3" w:name="_Toc399841654"/>
       <w:r>
         <w:lastRenderedPageBreak/>
         <w:t>Struktur eines Spiels</w:t>
       </w:r>
-      <w:bookmarkEnd w:id="4"/>
+      <w:bookmarkEnd w:id="3"/>
     </w:p>
     <w:p>
       <w:pPr>
@@ -3593,11 +3591,11 @@
           <w:numId w:val="22"/>
         </w:numPr>
       </w:pPr>
-      <w:bookmarkStart w:id="5" w:name="_Toc399841655"/>
+      <w:bookmarkStart w:id="4" w:name="_Toc399841655"/>
       <w:r>
         <w:t>Package-Struktur</w:t>
       </w:r>
-      <w:bookmarkEnd w:id="5"/>
+      <w:bookmarkEnd w:id="4"/>
     </w:p>
     <w:p>
       <w:r>
@@ -3749,14 +3747,14 @@
           <w:numId w:val="22"/>
         </w:numPr>
       </w:pPr>
-      <w:bookmarkStart w:id="6" w:name="_Toc399841656"/>
+      <w:bookmarkStart w:id="5" w:name="_Toc399841656"/>
       <w:r>
         <w:t>Vorbereitete Packages</w:t>
       </w:r>
       <w:r>
         <w:t xml:space="preserve"> (Bibliotheken)</w:t>
       </w:r>
-      <w:bookmarkEnd w:id="6"/>
+      <w:bookmarkEnd w:id="5"/>
     </w:p>
     <w:p>
       <w:r>
@@ -4409,14 +4407,14 @@
           <w:numId w:val="22"/>
         </w:numPr>
       </w:pPr>
-      <w:bookmarkStart w:id="7" w:name="_Toc399841657"/>
+      <w:bookmarkStart w:id="6" w:name="_Toc399841657"/>
       <w:r>
         <w:t>Spiel-</w:t>
       </w:r>
       <w:r>
         <w:t>Packages</w:t>
       </w:r>
-      <w:bookmarkEnd w:id="7"/>
+      <w:bookmarkEnd w:id="6"/>
     </w:p>
     <w:p>
       <w:r>
@@ -5021,11 +5019,11 @@
           <w:numId w:val="22"/>
         </w:numPr>
       </w:pPr>
-      <w:bookmarkStart w:id="8" w:name="_Toc399841658"/>
+      <w:bookmarkStart w:id="7" w:name="_Toc399841658"/>
       <w:r>
         <w:t>Architektur</w:t>
       </w:r>
-      <w:bookmarkEnd w:id="8"/>
+      <w:bookmarkEnd w:id="7"/>
     </w:p>
     <w:p>
       <w:pPr>
@@ -5035,17 +5033,17 @@
           <w:numId w:val="22"/>
         </w:numPr>
       </w:pPr>
-      <w:bookmarkStart w:id="9" w:name="_Toc395777722"/>
-      <w:bookmarkStart w:id="10" w:name="_Toc395780075"/>
-      <w:bookmarkStart w:id="11" w:name="_Toc395786360"/>
-      <w:bookmarkStart w:id="12" w:name="_Toc399841659"/>
+      <w:bookmarkStart w:id="8" w:name="_Toc395777722"/>
+      <w:bookmarkStart w:id="9" w:name="_Toc395780075"/>
+      <w:bookmarkStart w:id="10" w:name="_Toc395786360"/>
+      <w:bookmarkStart w:id="11" w:name="_Toc399841659"/>
+      <w:bookmarkEnd w:id="8"/>
       <w:bookmarkEnd w:id="9"/>
       <w:bookmarkEnd w:id="10"/>
+      <w:r>
+        <w:t>Swing vs. JavaFX</w:t>
+      </w:r>
       <w:bookmarkEnd w:id="11"/>
-      <w:r>
-        <w:t>Swing vs. JavaFX</w:t>
-      </w:r>
-      <w:bookmarkEnd w:id="12"/>
     </w:p>
     <w:p>
       <w:pPr>
@@ -5278,11 +5276,11 @@
           <w:numId w:val="22"/>
         </w:numPr>
       </w:pPr>
-      <w:bookmarkStart w:id="13" w:name="_Toc399841660"/>
+      <w:bookmarkStart w:id="12" w:name="_Toc399841660"/>
       <w:r>
         <w:t>Assets</w:t>
       </w:r>
-      <w:bookmarkEnd w:id="13"/>
+      <w:bookmarkEnd w:id="12"/>
     </w:p>
     <w:p>
       <w:r>
@@ -5368,11 +5366,11 @@
           <w:numId w:val="22"/>
         </w:numPr>
       </w:pPr>
-      <w:bookmarkStart w:id="14" w:name="_Toc399841661"/>
+      <w:bookmarkStart w:id="13" w:name="_Toc399841661"/>
       <w:r>
         <w:t>Menschliche Gegenspieler vs. Computergegner (AI)</w:t>
       </w:r>
-      <w:bookmarkEnd w:id="14"/>
+      <w:bookmarkEnd w:id="13"/>
     </w:p>
     <w:p>
       <w:r>
@@ -5403,11 +5401,11 @@
           <w:numId w:val="22"/>
         </w:numPr>
       </w:pPr>
-      <w:bookmarkStart w:id="15" w:name="_Toc399841662"/>
+      <w:bookmarkStart w:id="14" w:name="_Toc399841662"/>
       <w:r>
         <w:t>Tutorial – Schere, Stein, Papier</w:t>
       </w:r>
-      <w:bookmarkEnd w:id="15"/>
+      <w:bookmarkEnd w:id="14"/>
     </w:p>
     <w:p>
       <w:pPr>
@@ -5454,11 +5452,11 @@
           <w:numId w:val="22"/>
         </w:numPr>
       </w:pPr>
-      <w:bookmarkStart w:id="16" w:name="_Toc399841663"/>
+      <w:bookmarkStart w:id="15" w:name="_Toc399841663"/>
       <w:r>
         <w:t>Spielkonzept</w:t>
       </w:r>
-      <w:bookmarkEnd w:id="16"/>
+      <w:bookmarkEnd w:id="15"/>
     </w:p>
     <w:p>
       <w:r>
@@ -6062,11 +6060,11 @@
           <w:numId w:val="22"/>
         </w:numPr>
       </w:pPr>
-      <w:bookmarkStart w:id="17" w:name="_Toc399841664"/>
+      <w:bookmarkStart w:id="16" w:name="_Toc399841664"/>
       <w:r>
         <w:t>Voraussetzungen</w:t>
       </w:r>
-      <w:bookmarkEnd w:id="17"/>
+      <w:bookmarkEnd w:id="16"/>
     </w:p>
     <w:p>
       <w:r>
@@ -6254,11 +6252,11 @@
           <w:numId w:val="22"/>
         </w:numPr>
       </w:pPr>
-      <w:bookmarkStart w:id="18" w:name="_Toc399841665"/>
+      <w:bookmarkStart w:id="17" w:name="_Toc399841665"/>
       <w:r>
         <w:t>Schritt 1: Neues Projekt anlegen</w:t>
       </w:r>
-      <w:bookmarkEnd w:id="18"/>
+      <w:bookmarkEnd w:id="17"/>
     </w:p>
     <w:p>
       <w:r>
@@ -6727,7 +6725,7 @@
         </w:rPr>
         <w:t xml:space="preserve"> </w:t>
       </w:r>
-      <w:bookmarkStart w:id="19" w:name="_Toc399841666"/>
+      <w:bookmarkStart w:id="18" w:name="_Toc399841666"/>
       <w:r>
         <w:rPr>
           <w:noProof/>
@@ -6743,7 +6741,7 @@
         </w:rPr>
         <w:t xml:space="preserve"> einbinden</w:t>
       </w:r>
-      <w:bookmarkEnd w:id="19"/>
+      <w:bookmarkEnd w:id="18"/>
     </w:p>
     <w:p>
       <w:pPr>
@@ -7777,7 +7775,7 @@
           <w:noProof/>
         </w:rPr>
       </w:pPr>
-      <w:bookmarkStart w:id="20" w:name="_Toc399841667"/>
+      <w:bookmarkStart w:id="19" w:name="_Toc399841667"/>
       <w:r>
         <w:rPr>
           <w:noProof/>
@@ -7793,7 +7791,7 @@
         </w:rPr>
         <w:t xml:space="preserve"> Package-Struktur</w:t>
       </w:r>
-      <w:bookmarkEnd w:id="20"/>
+      <w:bookmarkEnd w:id="19"/>
     </w:p>
     <w:p>
       <w:pPr>
@@ -9078,7 +9076,7 @@
           <w:numId w:val="22"/>
         </w:numPr>
       </w:pPr>
-      <w:bookmarkStart w:id="21" w:name="_Toc399841668"/>
+      <w:bookmarkStart w:id="20" w:name="_Toc399841668"/>
       <w:r>
         <w:t xml:space="preserve">Schritt 4: </w:t>
       </w:r>
@@ -9091,7 +9089,7 @@
       <w:r>
         <w:t xml:space="preserve"> vorbereiten</w:t>
       </w:r>
-      <w:bookmarkEnd w:id="21"/>
+      <w:bookmarkEnd w:id="20"/>
     </w:p>
     <w:p>
       <w:r>
@@ -9833,7 +9831,7 @@
           <w:noProof/>
         </w:rPr>
       </w:pPr>
-      <w:bookmarkStart w:id="22" w:name="_Toc399841669"/>
+      <w:bookmarkStart w:id="21" w:name="_Toc399841669"/>
       <w:r>
         <w:rPr>
           <w:noProof/>
@@ -9847,7 +9845,7 @@
         </w:rPr>
         <w:t>-Methode setzen und Client testen</w:t>
       </w:r>
-      <w:bookmarkEnd w:id="22"/>
+      <w:bookmarkEnd w:id="21"/>
     </w:p>
     <w:p>
       <w:r>
@@ -11082,11 +11080,11 @@
           <w:numId w:val="22"/>
         </w:numPr>
       </w:pPr>
-      <w:bookmarkStart w:id="23" w:name="_Toc399841670"/>
+      <w:bookmarkStart w:id="22" w:name="_Toc399841670"/>
       <w:r>
         <w:t>Schritt 6: Erstellen der gemeinsamen Komponenten (Commons)</w:t>
       </w:r>
-      <w:bookmarkEnd w:id="23"/>
+      <w:bookmarkEnd w:id="22"/>
     </w:p>
     <w:p>
       <w:r>
@@ -12198,7 +12196,7 @@
           <w:numId w:val="22"/>
         </w:numPr>
       </w:pPr>
-      <w:bookmarkStart w:id="24" w:name="_Toc399841671"/>
+      <w:bookmarkStart w:id="23" w:name="_Toc399841671"/>
       <w:r>
         <w:rPr>
           <w:noProof/>
@@ -12327,7 +12325,7 @@
       <w:r>
         <w:t>Schritt 6: Erstellen der Client-Logik</w:t>
       </w:r>
-      <w:bookmarkEnd w:id="24"/>
+      <w:bookmarkEnd w:id="23"/>
     </w:p>
     <w:p>
       <w:r>
@@ -17080,11 +17078,11 @@
           <w:tab w:val="left" w:pos="993"/>
         </w:tabs>
       </w:pPr>
-      <w:bookmarkStart w:id="25" w:name="_Toc399841672"/>
+      <w:bookmarkStart w:id="24" w:name="_Toc399841672"/>
       <w:r>
         <w:t>Schritt 7: Erstellen der Server-Logik</w:t>
       </w:r>
-      <w:bookmarkEnd w:id="25"/>
+      <w:bookmarkEnd w:id="24"/>
     </w:p>
     <w:p>
       <w:r>
@@ -19445,11 +19443,11 @@
           <w:tab w:val="left" w:pos="993"/>
         </w:tabs>
       </w:pPr>
-      <w:bookmarkStart w:id="26" w:name="_Toc399841673"/>
+      <w:bookmarkStart w:id="25" w:name="_Toc399841673"/>
       <w:r>
         <w:t>Schritt 8: Anwendung verteilen und testen</w:t>
       </w:r>
-      <w:bookmarkEnd w:id="26"/>
+      <w:bookmarkEnd w:id="25"/>
     </w:p>
     <w:p>
       <w:r>
@@ -22921,11 +22919,11 @@
           <w:numId w:val="22"/>
         </w:numPr>
       </w:pPr>
-      <w:bookmarkStart w:id="27" w:name="_Toc399841674"/>
+      <w:bookmarkStart w:id="26" w:name="_Toc399841674"/>
       <w:r>
         <w:t>Hilfe bei der Entwicklung</w:t>
       </w:r>
-      <w:bookmarkEnd w:id="27"/>
+      <w:bookmarkEnd w:id="26"/>
     </w:p>
     <w:p>
       <w:pPr>
@@ -22952,11 +22950,11 @@
           <w:tab w:val="left" w:pos="993"/>
         </w:tabs>
       </w:pPr>
-      <w:bookmarkStart w:id="28" w:name="_Toc399841675"/>
+      <w:bookmarkStart w:id="27" w:name="_Toc399841675"/>
       <w:r>
         <w:t>GUI-Editoren</w:t>
       </w:r>
-      <w:bookmarkEnd w:id="28"/>
+      <w:bookmarkEnd w:id="27"/>
     </w:p>
     <w:p>
       <w:r>
@@ -23467,282 +23465,116 @@
           <w:tab w:val="left" w:pos="993"/>
         </w:tabs>
       </w:pPr>
-      <w:bookmarkStart w:id="29" w:name="_Toc399841676"/>
+      <w:bookmarkStart w:id="28" w:name="_Toc399841676"/>
       <w:r>
         <w:t>Schnellkompilierung</w:t>
       </w:r>
-      <w:bookmarkEnd w:id="29"/>
-    </w:p>
-    <w:p>
+      <w:bookmarkEnd w:id="28"/>
+    </w:p>
+    <w:p>
+      <w:r>
+        <w:t xml:space="preserve">Der AIGS-Server wurde so konzipiert, dass er Spiele unter bestimmten Umständen selbständig, also ohne IDE, kompilieren kann. </w:t>
+      </w:r>
+      <w:r>
+        <w:t>Dieses Feature muss allerdings nicht zwingendermassen verwendet werden</w:t>
+      </w:r>
+      <w:r>
+        <w:t xml:space="preserve"> und ist nur für die Entwicklung, aber nicht für die endgültige Kompilierung eines Spiels vorgesehen</w:t>
+      </w:r>
+      <w:r>
+        <w:t xml:space="preserve">. </w:t>
+      </w:r>
+      <w:r>
+        <w:t>Der Vorteil dieser Methode ist</w:t>
+      </w:r>
+      <w:r>
+        <w:t xml:space="preserve"> aber</w:t>
+      </w:r>
+      <w:r>
+        <w:t xml:space="preserve">, dass die kompilierte JAR-Datei nicht nach jeder Änderung erneut auf den Server kopiert werden muss. </w:t>
+      </w:r>
+      <w:r>
+        <w:t xml:space="preserve">Dazu muss ein </w:t>
+      </w:r>
+      <w:r>
+        <w:rPr>
+          <w:b/>
+        </w:rPr>
+        <w:t>Spiel-Projekt</w:t>
+      </w:r>
+      <w:r>
+        <w:t xml:space="preserve"> auf dem Server im </w:t>
+      </w:r>
+      <w:r>
+        <w:t>Verzeichnis</w:t>
+      </w:r>
+      <w:r>
+        <w:t xml:space="preserve"> </w:t>
+      </w:r>
+      <w:r>
+        <w:rPr>
+          <w:rStyle w:val="ZitatZchn"/>
+        </w:rPr>
+        <w:t>games</w:t>
+      </w:r>
+      <w:r>
+        <w:t xml:space="preserve"> abgelegt werden. </w:t>
+      </w:r>
+      <w:r>
+        <w:t xml:space="preserve">Für jedes Spiel muss es in diesem Ordner </w:t>
+      </w:r>
+      <w:r>
+        <w:rPr>
+          <w:rStyle w:val="ZitatZchn"/>
+        </w:rPr>
+        <w:t>games</w:t>
+      </w:r>
+      <w:r>
+        <w:t xml:space="preserve"> ein eigenes Unterverzeichnis </w:t>
+      </w:r>
+      <w:r>
+        <w:t xml:space="preserve">(z.B. </w:t>
+      </w:r>
+      <w:r>
+        <w:rPr>
+          <w:rStyle w:val="ZitatZchn"/>
+        </w:rPr>
+        <w:t>RockPaperScissors</w:t>
+      </w:r>
+      <w:r>
+        <w:t xml:space="preserve">) </w:t>
+      </w:r>
+      <w:r>
+        <w:t xml:space="preserve">geben. Wichtig ist, dass das gesamte Projekt, insbesondere die Verzeichnisse </w:t>
+      </w:r>
+      <w:proofErr w:type="spellStart"/>
+      <w:r>
+        <w:rPr>
+          <w:rStyle w:val="ZitatZchn"/>
+        </w:rPr>
+        <w:t>lib</w:t>
+      </w:r>
+      <w:proofErr w:type="spellEnd"/>
+      <w:r>
+        <w:t xml:space="preserve"> und </w:t>
+      </w:r>
+      <w:proofErr w:type="spellStart"/>
+      <w:r>
+        <w:rPr>
+          <w:rStyle w:val="ZitatZchn"/>
+        </w:rPr>
+        <w:t>src</w:t>
+      </w:r>
+      <w:proofErr w:type="spellEnd"/>
+      <w:r>
+        <w:t>, in diesem Unterverzeichnis liegen.</w:t>
+      </w:r>
       <w:r>
         <w:rPr>
           <w:b/>
           <w:noProof/>
           <w:sz w:val="16"/>
         </w:rPr>
-        <mc:AlternateContent>
-          <mc:Choice Requires="wps">
-            <w:drawing>
-              <wp:anchor distT="0" distB="0" distL="114300" distR="114300" simplePos="0" relativeHeight="251735040" behindDoc="1" locked="0" layoutInCell="1" allowOverlap="1" wp14:anchorId="1F9B3D50" wp14:editId="218BDB6A">
-                <wp:simplePos x="0" y="0"/>
-                <wp:positionH relativeFrom="column">
-                  <wp:posOffset>4025900</wp:posOffset>
-                </wp:positionH>
-                <wp:positionV relativeFrom="paragraph">
-                  <wp:posOffset>833755</wp:posOffset>
-                </wp:positionV>
-                <wp:extent cx="2114550" cy="1078230"/>
-                <wp:effectExtent l="0" t="0" r="19050" b="26670"/>
-                <wp:wrapTight wrapText="bothSides">
-                  <wp:wrapPolygon edited="0">
-                    <wp:start x="0" y="0"/>
-                    <wp:lineTo x="0" y="21753"/>
-                    <wp:lineTo x="21600" y="21753"/>
-                    <wp:lineTo x="21600" y="0"/>
-                    <wp:lineTo x="0" y="0"/>
-                  </wp:wrapPolygon>
-                </wp:wrapTight>
-                <wp:docPr id="332" name="Textfeld 2"/>
-                <wp:cNvGraphicFramePr>
-                  <a:graphicFrameLocks xmlns:a="http://schemas.openxmlformats.org/drawingml/2006/main"/>
-                </wp:cNvGraphicFramePr>
-                <a:graphic xmlns:a="http://schemas.openxmlformats.org/drawingml/2006/main">
-                  <a:graphicData uri="http://schemas.microsoft.com/office/word/2010/wordprocessingShape">
-                    <wps:wsp>
-                      <wps:cNvSpPr txBox="1">
-                        <a:spLocks noChangeArrowheads="1"/>
-                      </wps:cNvSpPr>
-                      <wps:spPr bwMode="auto">
-                        <a:xfrm>
-                          <a:off x="0" y="0"/>
-                          <a:ext cx="2114550" cy="1078230"/>
-                        </a:xfrm>
-                        <a:prstGeom prst="rect">
-                          <a:avLst/>
-                        </a:prstGeom>
-                        <a:solidFill>
-                          <a:srgbClr val="FFFFFF"/>
-                        </a:solidFill>
-                        <a:ln w="25400">
-                          <a:solidFill>
-                            <a:srgbClr val="00B050"/>
-                          </a:solidFill>
-                          <a:miter lim="800000"/>
-                          <a:headEnd/>
-                          <a:tailEnd/>
-                        </a:ln>
-                      </wps:spPr>
-                      <wps:txbx>
-                        <w:txbxContent>
-                          <w:p>
-                            <w:pPr>
-                              <w:spacing w:after="0"/>
-                            </w:pPr>
-                            <w:r>
-                              <w:rPr>
-                                <w:b/>
-                                <w:color w:val="00B050"/>
-                              </w:rPr>
-                              <w:t>Hinweis</w:t>
-                            </w:r>
-                            <w:r>
-                              <w:rPr>
-                                <w:b/>
-                                <w:color w:val="00B050"/>
-                              </w:rPr>
-                              <w:t>:</w:t>
-                            </w:r>
-                            <w:r>
-                              <w:rPr>
-                                <w:b/>
-                              </w:rPr>
-                              <w:br/>
-                            </w:r>
-                            <w:r>
-                              <w:t xml:space="preserve">Beim Starten des AIGS-Servers (Programmstart) werden alle in </w:t>
-                            </w:r>
-                            <w:r>
-                              <w:rPr>
-                                <w:rStyle w:val="ZitatZchn"/>
-                              </w:rPr>
-                              <w:t>games</w:t>
-                            </w:r>
-                            <w:r>
-                              <w:t xml:space="preserve"> liegenden Spiele automatisch kompiliert</w:t>
-                            </w:r>
-                          </w:p>
-                          <w:p/>
-                        </w:txbxContent>
-                      </wps:txbx>
-                      <wps:bodyPr rot="0" vert="horz" wrap="square" lIns="91440" tIns="45720" rIns="91440" bIns="45720" anchor="t" anchorCtr="0">
-                        <a:noAutofit/>
-                      </wps:bodyPr>
-                    </wps:wsp>
-                  </a:graphicData>
-                </a:graphic>
-                <wp14:sizeRelH relativeFrom="margin">
-                  <wp14:pctWidth>0</wp14:pctWidth>
-                </wp14:sizeRelH>
-                <wp14:sizeRelV relativeFrom="margin">
-                  <wp14:pctHeight>0</wp14:pctHeight>
-                </wp14:sizeRelV>
-              </wp:anchor>
-            </w:drawing>
-          </mc:Choice>
-          <mc:Fallback>
-            <w:pict>
-              <v:shape id="_x0000_s1039" type="#_x0000_t202" style="position:absolute;margin-left:317pt;margin-top:65.65pt;width:166.5pt;height:84.9pt;z-index:-251581440;visibility:visible;mso-wrap-style:square;mso-width-percent:0;mso-height-percent:0;mso-wrap-distance-left:9pt;mso-wrap-distance-top:0;mso-wrap-distance-right:9pt;mso-wrap-distance-bottom:0;mso-position-horizontal:absolute;mso-position-horizontal-relative:text;mso-position-vertical:absolute;mso-position-vertical-relative:text;mso-width-percent:0;mso-height-percent:0;mso-width-relative:margin;mso-height-relative:margin;v-text-anchor:top" o:gfxdata="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" strokecolor="#00b050" strokeweight="2pt">
-                <v:textbox>
-                  <w:txbxContent>
-                    <w:p>
-                      <w:pPr>
-                        <w:spacing w:after="0"/>
-                      </w:pPr>
-                      <w:r>
-                        <w:rPr>
-                          <w:b/>
-                          <w:color w:val="00B050"/>
-                        </w:rPr>
-                        <w:t>Hinweis</w:t>
-                      </w:r>
-                      <w:r>
-                        <w:rPr>
-                          <w:b/>
-                          <w:color w:val="00B050"/>
-                        </w:rPr>
-                        <w:t>:</w:t>
-                      </w:r>
-                      <w:r>
-                        <w:rPr>
-                          <w:b/>
-                        </w:rPr>
-                        <w:br/>
-                      </w:r>
-                      <w:r>
-                        <w:t xml:space="preserve">Beim Starten des AIGS-Servers (Programmstart) werden alle in </w:t>
-                      </w:r>
-                      <w:r>
-                        <w:rPr>
-                          <w:rStyle w:val="ZitatZchn"/>
-                        </w:rPr>
-                        <w:t>games</w:t>
-                      </w:r>
-                      <w:r>
-                        <w:t xml:space="preserve"> liegenden Spiele automatisch kompiliert</w:t>
-                      </w:r>
-                    </w:p>
-                    <w:p/>
-                  </w:txbxContent>
-                </v:textbox>
-                <w10:wrap type="tight"/>
-              </v:shape>
-            </w:pict>
-          </mc:Fallback>
-        </mc:AlternateContent>
-      </w:r>
-      <w:r>
-        <w:t xml:space="preserve">Der AIGS-Server wurde so konzipiert, dass er Spiele unter bestimmten Umständen selbständig, also ohne IDE, kompilieren kann. </w:t>
-      </w:r>
-      <w:r>
-        <w:t>Dieses Feature muss allerdings nicht zwingendermassen verwendet werden</w:t>
-      </w:r>
-      <w:r>
-        <w:t xml:space="preserve"> und ist nur für die Entwicklung, aber nicht für die endgültige Kompilierung eines Spiels vorgesehen</w:t>
-      </w:r>
-      <w:r>
-        <w:t xml:space="preserve">. </w:t>
-      </w:r>
-      <w:r>
-        <w:t>Der Vorteil dieser Methode ist</w:t>
-      </w:r>
-      <w:r>
-        <w:t xml:space="preserve"> aber</w:t>
-      </w:r>
-      <w:r>
-        <w:t xml:space="preserve">, dass die kompilierte JAR-Datei nicht nach jeder Änderung erneut auf den Server kopiert werden muss. </w:t>
-      </w:r>
-      <w:r>
-        <w:t xml:space="preserve">Dazu muss ein </w:t>
-      </w:r>
-      <w:r>
-        <w:rPr>
-          <w:b/>
-        </w:rPr>
-        <w:t>Spiel-Projekt</w:t>
-      </w:r>
-      <w:r>
-        <w:t xml:space="preserve"> auf dem Server im </w:t>
-      </w:r>
-      <w:r>
-        <w:t>Verzeichnis</w:t>
-      </w:r>
-      <w:r>
-        <w:t xml:space="preserve"> </w:t>
-      </w:r>
-      <w:r>
-        <w:rPr>
-          <w:rStyle w:val="ZitatZchn"/>
-        </w:rPr>
-        <w:t>games</w:t>
-      </w:r>
-      <w:r>
-        <w:t xml:space="preserve"> abgelegt werden. </w:t>
-      </w:r>
-      <w:r>
-        <w:t xml:space="preserve">Für jedes Spiel muss es in diesem Ordner </w:t>
-      </w:r>
-      <w:r>
-        <w:rPr>
-          <w:rStyle w:val="ZitatZchn"/>
-        </w:rPr>
-        <w:t>games</w:t>
-      </w:r>
-      <w:r>
-        <w:t xml:space="preserve"> ein eigenes Unterverzeichnis </w:t>
-      </w:r>
-      <w:r>
-        <w:t xml:space="preserve">(z.B. </w:t>
-      </w:r>
-      <w:r>
-        <w:rPr>
-          <w:rStyle w:val="ZitatZchn"/>
-        </w:rPr>
-        <w:t>RockPaperScissors</w:t>
-      </w:r>
-      <w:r>
-        <w:t xml:space="preserve">) </w:t>
-      </w:r>
-      <w:r>
-        <w:t xml:space="preserve">geben. Wichtig ist, dass das gesamte Projekt, insbesondere die Verzeichnisse </w:t>
-      </w:r>
-      <w:proofErr w:type="spellStart"/>
-      <w:r>
-        <w:rPr>
-          <w:rStyle w:val="ZitatZchn"/>
-        </w:rPr>
-        <w:t>lib</w:t>
-      </w:r>
-      <w:proofErr w:type="spellEnd"/>
-      <w:r>
-        <w:t xml:space="preserve"> und </w:t>
-      </w:r>
-      <w:proofErr w:type="spellStart"/>
-      <w:r>
-        <w:rPr>
-          <w:rStyle w:val="ZitatZchn"/>
-        </w:rPr>
-        <w:t>src</w:t>
-      </w:r>
-      <w:proofErr w:type="spellEnd"/>
-      <w:r>
-        <w:t>, in diesem Unterverzeichnis liegen.</w:t>
-      </w:r>
-      <w:r>
-        <w:rPr>
-          <w:b/>
-          <w:noProof/>
-          <w:sz w:val="16"/>
-        </w:rPr>
         <w:t xml:space="preserve"> </w:t>
       </w:r>
       <w:r>
@@ -23771,7 +23603,58 @@
         <w:t xml:space="preserve"> kompiliert werden.</w:t>
       </w:r>
       <w:r>
-        <w:br/>
+        <w:t xml:space="preserve"> Zur Schnellkompilierung ist das Projekt </w:t>
+      </w:r>
+      <w:r>
+        <w:rPr>
+          <w:rStyle w:val="ZitatZchn"/>
+        </w:rPr>
+        <w:t xml:space="preserve">AIGS </w:t>
+      </w:r>
+      <w:proofErr w:type="spellStart"/>
+      <w:r>
+        <w:rPr>
+          <w:rStyle w:val="ZitatZchn"/>
+        </w:rPr>
+        <w:t>Commons</w:t>
+      </w:r>
+      <w:proofErr w:type="spellEnd"/>
+      <w:r>
+        <w:t xml:space="preserve"> notwendig. Dieses muss sich im selben Verzeichnis, wie das AIGS Server-Projekt befinden. Ausserdem wird die Datei </w:t>
+      </w:r>
+      <w:r>
+        <w:rPr>
+          <w:b/>
+        </w:rPr>
+        <w:t>build.xml</w:t>
+      </w:r>
+      <w:r>
+        <w:t xml:space="preserve"> (</w:t>
+      </w:r>
+      <w:proofErr w:type="spellStart"/>
+      <w:r>
+        <w:t>Ant</w:t>
+      </w:r>
+      <w:proofErr w:type="spellEnd"/>
+      <w:r>
+        <w:t xml:space="preserve">-Script) im Hauptverzeichnis des Servers benötigt. Wird der Server aus dem </w:t>
+      </w:r>
+      <w:proofErr w:type="spellStart"/>
+      <w:r>
+        <w:rPr>
+          <w:rStyle w:val="ZitatZchn"/>
+        </w:rPr>
+        <w:t>dist</w:t>
+      </w:r>
+      <w:proofErr w:type="spellEnd"/>
+      <w:r>
+        <w:t>-Verzeichnis gestartet muss sich die Datei dort befinden.</w:t>
+      </w:r>
+    </w:p>
+    <w:p/>
+    <w:p>
+      <w:r>
+        <w:lastRenderedPageBreak/>
         <w:t>Um eine automatische Kompilierung durchzuführen sind folgende Schritte notwendig:</w:t>
       </w:r>
     </w:p>
@@ -23796,7 +23679,6 @@
         </w:numPr>
       </w:pPr>
       <w:r>
-        <w:lastRenderedPageBreak/>
         <w:t xml:space="preserve">Mit einem Klick auf die Schaltfläche </w:t>
       </w:r>
       <w:proofErr w:type="spellStart"/>
@@ -23997,7 +23879,7 @@
           </mc:Choice>
           <mc:Fallback>
             <w:pict>
-              <v:shape id="_x0000_s1040" type="#_x0000_t202" style="position:absolute;left:0;text-align:left;margin-left:235.45pt;margin-top:18.4pt;width:243.4pt;height:84.9pt;z-index:251743232;visibility:visible;mso-wrap-style:square;mso-width-percent:0;mso-height-percent:0;mso-wrap-distance-left:9pt;mso-wrap-distance-top:0;mso-wrap-distance-right:9pt;mso-wrap-distance-bottom:0;mso-position-horizontal:absolute;mso-position-horizontal-relative:text;mso-position-vertical:absolute;mso-position-vertical-relative:text;mso-width-percent:0;mso-height-percent:0;mso-width-relative:margin;mso-height-relative:margin;v-text-anchor:top" o:gfxdata="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" strokecolor="#00b050" strokeweight="2pt">
+              <v:shape id="_x0000_s1039" type="#_x0000_t202" style="position:absolute;left:0;text-align:left;margin-left:235.45pt;margin-top:18.4pt;width:243.4pt;height:84.9pt;z-index:251743232;visibility:visible;mso-wrap-style:square;mso-width-percent:0;mso-height-percent:0;mso-wrap-distance-left:9pt;mso-wrap-distance-top:0;mso-wrap-distance-right:9pt;mso-wrap-distance-bottom:0;mso-position-horizontal:absolute;mso-position-horizontal-relative:text;mso-position-vertical:absolute;mso-position-vertical-relative:text;mso-width-percent:0;mso-height-percent:0;mso-width-relative:margin;mso-height-relative:margin;v-text-anchor:top" o:gfxdata="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" strokecolor="#00b050" strokeweight="2pt">
                 <v:textbox>
                   <w:txbxContent>
                     <w:p>
@@ -24547,14 +24429,14 @@
           <w:tab w:val="left" w:pos="993"/>
         </w:tabs>
       </w:pPr>
-      <w:bookmarkStart w:id="30" w:name="_Toc399841677"/>
+      <w:bookmarkStart w:id="29" w:name="_Toc399841677"/>
       <w:r>
         <w:t>Debuggen der Client</w:t>
       </w:r>
       <w:r>
         <w:t>-Logik</w:t>
       </w:r>
-      <w:bookmarkEnd w:id="30"/>
+      <w:bookmarkEnd w:id="29"/>
     </w:p>
     <w:p>
       <w:r>
@@ -24690,6 +24572,7 @@
         <w:rPr>
           <w:noProof/>
         </w:rPr>
+        <w:lastRenderedPageBreak/>
         <w:drawing>
           <wp:inline distT="0" distB="0" distL="0" distR="0" wp14:anchorId="259C67B7" wp14:editId="7C43A472">
             <wp:extent cx="2706202" cy="649489"/>
@@ -24784,7 +24667,6 @@
         <w:rPr>
           <w:noProof/>
         </w:rPr>
-        <w:lastRenderedPageBreak/>
         <w:drawing>
           <wp:anchor distT="0" distB="0" distL="114300" distR="114300" simplePos="0" relativeHeight="251744256" behindDoc="1" locked="0" layoutInCell="1" allowOverlap="1" wp14:anchorId="44CB9C98" wp14:editId="524350A7">
             <wp:simplePos x="0" y="0"/>
@@ -25182,218 +25064,6 @@
       </w:pPr>
       <w:r>
         <w:rPr>
-          <w:noProof/>
-        </w:rPr>
-        <w:drawing>
-          <wp:anchor distT="0" distB="0" distL="114300" distR="114300" simplePos="0" relativeHeight="251746304" behindDoc="0" locked="0" layoutInCell="1" allowOverlap="1" wp14:anchorId="3851AAC7" wp14:editId="3011569B">
-            <wp:simplePos x="0" y="0"/>
-            <wp:positionH relativeFrom="column">
-              <wp:posOffset>2023110</wp:posOffset>
-            </wp:positionH>
-            <wp:positionV relativeFrom="paragraph">
-              <wp:posOffset>588645</wp:posOffset>
-            </wp:positionV>
-            <wp:extent cx="171450" cy="184785"/>
-            <wp:effectExtent l="0" t="0" r="0" b="5715"/>
-            <wp:wrapNone/>
-            <wp:docPr id="348" name="Grafik 348"/>
-            <wp:cNvGraphicFramePr>
-              <a:graphicFrameLocks xmlns:a="http://schemas.openxmlformats.org/drawingml/2006/main" noChangeAspect="1"/>
-            </wp:cNvGraphicFramePr>
-            <a:graphic xmlns:a="http://schemas.openxmlformats.org/drawingml/2006/main">
-              <a:graphicData uri="http://schemas.openxmlformats.org/drawingml/2006/picture">
-                <pic:pic xmlns:pic="http://schemas.openxmlformats.org/drawingml/2006/picture">
-                  <pic:nvPicPr>
-                    <pic:cNvPr id="0" name=""/>
-                    <pic:cNvPicPr/>
-                  </pic:nvPicPr>
-                  <pic:blipFill>
-                    <a:blip r:embed="rId62">
-                      <a:extLst>
-                        <a:ext uri="{28A0092B-C50C-407E-A947-70E740481C1C}">
-                          <a14:useLocalDpi xmlns:a14="http://schemas.microsoft.com/office/drawing/2010/main" val="0"/>
-                        </a:ext>
-                      </a:extLst>
-                    </a:blip>
-                    <a:stretch>
-                      <a:fillRect/>
-                    </a:stretch>
-                  </pic:blipFill>
-                  <pic:spPr>
-                    <a:xfrm>
-                      <a:off x="0" y="0"/>
-                      <a:ext cx="171450" cy="184785"/>
-                    </a:xfrm>
-                    <a:prstGeom prst="rect">
-                      <a:avLst/>
-                    </a:prstGeom>
-                  </pic:spPr>
-                </pic:pic>
-              </a:graphicData>
-            </a:graphic>
-            <wp14:sizeRelH relativeFrom="page">
-              <wp14:pctWidth>0</wp14:pctWidth>
-            </wp14:sizeRelH>
-            <wp14:sizeRelV relativeFrom="page">
-              <wp14:pctHeight>0</wp14:pctHeight>
-            </wp14:sizeRelV>
-          </wp:anchor>
-        </w:drawing>
-      </w:r>
-      <w:r>
-        <w:rPr>
-          <w:b/>
-          <w:noProof/>
-        </w:rPr>
-        <w:t>Step into</w:t>
-      </w:r>
-      <w:r>
-        <w:rPr>
-          <w:noProof/>
-        </w:rPr>
-        <w:t xml:space="preserve">: Step Into springt ebenfalls zur nächsten Programmzeile. Allerdings wird bei einer Methode auf der Zeile diese mit dem Debugger angesteuert. Somit kann man auch verschachtelte </w:t>
-      </w:r>
-      <w:r>
-        <w:rPr>
-          <w:noProof/>
-        </w:rPr>
-        <w:t>Methodena</w:t>
-      </w:r>
-      <w:r>
-        <w:rPr>
-          <w:noProof/>
-        </w:rPr>
-        <w:t>ufrufe</w:t>
-      </w:r>
-      <w:r>
-        <w:rPr>
-          <w:noProof/>
-        </w:rPr>
-        <w:t xml:space="preserve"> debuggen ohne mehrere Breakpoints zu setzen. Step into </w:t>
-      </w:r>
-      <w:r>
-        <w:t xml:space="preserve">wird entweder mit der Taste </w:t>
-      </w:r>
-      <w:r>
-        <w:rPr>
-          <w:b/>
-        </w:rPr>
-        <w:t>F7</w:t>
-      </w:r>
-      <w:r>
-        <w:t xml:space="preserve"> oder dem Symbol </w:t>
-      </w:r>
-      <w:r>
-        <w:t xml:space="preserve">      </w:t>
-      </w:r>
-      <w:r>
-        <w:t xml:space="preserve"> ausgeführt.</w:t>
-      </w:r>
-    </w:p>
-    <w:p>
-      <w:pPr>
-        <w:pStyle w:val="Listenabsatz"/>
-        <w:numPr>
-          <w:ilvl w:val="0"/>
-          <w:numId w:val="43"/>
-        </w:numPr>
-      </w:pPr>
-      <w:r>
-        <w:rPr>
-          <w:noProof/>
-        </w:rPr>
-        <w:drawing>
-          <wp:anchor distT="0" distB="0" distL="114300" distR="114300" simplePos="0" relativeHeight="251747328" behindDoc="0" locked="0" layoutInCell="1" allowOverlap="1" wp14:anchorId="099403E6" wp14:editId="0E663B5D">
-            <wp:simplePos x="0" y="0"/>
-            <wp:positionH relativeFrom="column">
-              <wp:posOffset>2180590</wp:posOffset>
-            </wp:positionH>
-            <wp:positionV relativeFrom="paragraph">
-              <wp:posOffset>194945</wp:posOffset>
-            </wp:positionV>
-            <wp:extent cx="173990" cy="173990"/>
-            <wp:effectExtent l="0" t="0" r="0" b="0"/>
-            <wp:wrapNone/>
-            <wp:docPr id="349" name="Grafik 349"/>
-            <wp:cNvGraphicFramePr>
-              <a:graphicFrameLocks xmlns:a="http://schemas.openxmlformats.org/drawingml/2006/main" noChangeAspect="1"/>
-            </wp:cNvGraphicFramePr>
-            <a:graphic xmlns:a="http://schemas.openxmlformats.org/drawingml/2006/main">
-              <a:graphicData uri="http://schemas.openxmlformats.org/drawingml/2006/picture">
-                <pic:pic xmlns:pic="http://schemas.openxmlformats.org/drawingml/2006/picture">
-                  <pic:nvPicPr>
-                    <pic:cNvPr id="0" name=""/>
-                    <pic:cNvPicPr/>
-                  </pic:nvPicPr>
-                  <pic:blipFill>
-                    <a:blip r:embed="rId63">
-                      <a:extLst>
-                        <a:ext uri="{28A0092B-C50C-407E-A947-70E740481C1C}">
-                          <a14:useLocalDpi xmlns:a14="http://schemas.microsoft.com/office/drawing/2010/main" val="0"/>
-                        </a:ext>
-                      </a:extLst>
-                    </a:blip>
-                    <a:stretch>
-                      <a:fillRect/>
-                    </a:stretch>
-                  </pic:blipFill>
-                  <pic:spPr>
-                    <a:xfrm>
-                      <a:off x="0" y="0"/>
-                      <a:ext cx="173990" cy="173990"/>
-                    </a:xfrm>
-                    <a:prstGeom prst="rect">
-                      <a:avLst/>
-                    </a:prstGeom>
-                  </pic:spPr>
-                </pic:pic>
-              </a:graphicData>
-            </a:graphic>
-            <wp14:sizeRelH relativeFrom="page">
-              <wp14:pctWidth>0</wp14:pctWidth>
-            </wp14:sizeRelH>
-            <wp14:sizeRelV relativeFrom="page">
-              <wp14:pctHeight>0</wp14:pctHeight>
-            </wp14:sizeRelV>
-          </wp:anchor>
-        </w:drawing>
-      </w:r>
-      <w:r>
-        <w:rPr>
-          <w:noProof/>
-        </w:rPr>
-        <w:t xml:space="preserve"> </w:t>
-      </w:r>
-      <w:proofErr w:type="spellStart"/>
-      <w:r>
-        <w:rPr>
-          <w:b/>
-        </w:rPr>
-        <w:t>Continue</w:t>
-      </w:r>
-      <w:proofErr w:type="spellEnd"/>
-      <w:r>
-        <w:t xml:space="preserve">: Um einen Breakpoint zu überspringen oder um das Programm fortzufahren kann einfach die Taste </w:t>
-      </w:r>
-      <w:r>
-        <w:rPr>
-          <w:b/>
-        </w:rPr>
-        <w:t>F5</w:t>
-      </w:r>
-      <w:r>
-        <w:t xml:space="preserve"> oder das Symbol </w:t>
-      </w:r>
-      <w:r>
-        <w:t xml:space="preserve">       </w:t>
-      </w:r>
-      <w:r>
-        <w:t xml:space="preserve"> angeklickt werden. </w:t>
-      </w:r>
-    </w:p>
-    <w:p>
-      <w:r>
-        <w:rPr>
           <w:b/>
           <w:noProof/>
           <w:sz w:val="16"/>
@@ -25401,13 +25071,13 @@
         <mc:AlternateContent>
           <mc:Choice Requires="wps">
             <w:drawing>
-              <wp:anchor distT="0" distB="0" distL="114300" distR="114300" simplePos="0" relativeHeight="251751424" behindDoc="1" locked="0" layoutInCell="1" allowOverlap="1" wp14:anchorId="741C02C0" wp14:editId="71A27935">
+              <wp:anchor distT="0" distB="0" distL="114300" distR="114300" simplePos="0" relativeHeight="251751424" behindDoc="1" locked="0" layoutInCell="1" allowOverlap="1" wp14:anchorId="2D640347" wp14:editId="70DE7768">
                 <wp:simplePos x="0" y="0"/>
                 <wp:positionH relativeFrom="column">
                   <wp:posOffset>3667125</wp:posOffset>
                 </wp:positionH>
                 <wp:positionV relativeFrom="paragraph">
-                  <wp:posOffset>1699260</wp:posOffset>
+                  <wp:posOffset>2383155</wp:posOffset>
                 </wp:positionV>
                 <wp:extent cx="2499995" cy="1844040"/>
                 <wp:effectExtent l="0" t="0" r="14605" b="22860"/>
@@ -25509,7 +25179,7 @@
           </mc:Choice>
           <mc:Fallback>
             <w:pict>
-              <v:shape id="_x0000_s1041" type="#_x0000_t202" style="position:absolute;margin-left:288.75pt;margin-top:133.8pt;width:196.85pt;height:145.2pt;z-index:-251565056;visibility:visible;mso-wrap-style:square;mso-width-percent:0;mso-height-percent:0;mso-wrap-distance-left:9pt;mso-wrap-distance-top:0;mso-wrap-distance-right:9pt;mso-wrap-distance-bottom:0;mso-position-horizontal:absolute;mso-position-horizontal-relative:text;mso-position-vertical:absolute;mso-position-vertical-relative:text;mso-width-percent:0;mso-height-percent:0;mso-width-relative:margin;mso-height-relative:margin;v-text-anchor:top" o:gfxdata="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" strokecolor="#00b050" strokeweight="2pt">
+              <v:shape id="_x0000_s1040" type="#_x0000_t202" style="position:absolute;left:0;text-align:left;margin-left:288.75pt;margin-top:187.65pt;width:196.85pt;height:145.2pt;z-index:-251565056;visibility:visible;mso-wrap-style:square;mso-width-percent:0;mso-height-percent:0;mso-wrap-distance-left:9pt;mso-wrap-distance-top:0;mso-wrap-distance-right:9pt;mso-wrap-distance-bottom:0;mso-position-horizontal:absolute;mso-position-horizontal-relative:text;mso-position-vertical:absolute;mso-position-vertical-relative:text;mso-width-percent:0;mso-height-percent:0;mso-width-relative:margin;mso-height-relative:margin;v-text-anchor:top" o:gfxdata="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" strokecolor="#00b050" strokeweight="2pt">
                 <v:textbox>
                   <w:txbxContent>
                     <w:p>
@@ -25567,13 +25237,13 @@
         <mc:AlternateContent>
           <mc:Choice Requires="wps">
             <w:drawing>
-              <wp:anchor distT="0" distB="0" distL="114300" distR="114300" simplePos="0" relativeHeight="251785216" behindDoc="1" locked="0" layoutInCell="1" allowOverlap="1" wp14:anchorId="41930E5E" wp14:editId="419B0BAF">
+              <wp:anchor distT="0" distB="0" distL="114300" distR="114300" simplePos="0" relativeHeight="251785216" behindDoc="1" locked="0" layoutInCell="1" allowOverlap="1" wp14:anchorId="58090F25" wp14:editId="6E96E1DE">
                 <wp:simplePos x="0" y="0"/>
                 <wp:positionH relativeFrom="column">
                   <wp:posOffset>3669030</wp:posOffset>
                 </wp:positionH>
                 <wp:positionV relativeFrom="paragraph">
-                  <wp:posOffset>72390</wp:posOffset>
+                  <wp:posOffset>756285</wp:posOffset>
                 </wp:positionV>
                 <wp:extent cx="2499995" cy="1529080"/>
                 <wp:effectExtent l="0" t="0" r="14605" b="13970"/>
@@ -25645,21 +25315,25 @@
                             <w:r>
                               <w:t xml:space="preserve">Um </w:t>
                             </w:r>
+                            <w:proofErr w:type="spellStart"/>
                             <w:r>
                               <w:rPr>
                                 <w:rStyle w:val="ZitatZchn"/>
                               </w:rPr>
                               <w:t>public</w:t>
                             </w:r>
+                            <w:proofErr w:type="spellEnd"/>
                             <w:r>
                               <w:t xml:space="preserve"> und </w:t>
                             </w:r>
+                            <w:proofErr w:type="spellStart"/>
                             <w:r>
                               <w:rPr>
                                 <w:rStyle w:val="ZitatZchn"/>
                               </w:rPr>
                               <w:t>static</w:t>
                             </w:r>
+                            <w:proofErr w:type="spellEnd"/>
                             <w:r>
                               <w:t xml:space="preserve"> variablen zu debuggen muss ein rechtsklick auf den </w:t>
                             </w:r>
@@ -25701,7 +25375,7 @@
           </mc:Choice>
           <mc:Fallback>
             <w:pict>
-              <v:shape id="_x0000_s1042" type="#_x0000_t202" style="position:absolute;margin-left:288.9pt;margin-top:5.7pt;width:196.85pt;height:120.4pt;z-index:-251531264;visibility:visible;mso-wrap-style:square;mso-width-percent:0;mso-height-percent:0;mso-wrap-distance-left:9pt;mso-wrap-distance-top:0;mso-wrap-distance-right:9pt;mso-wrap-distance-bottom:0;mso-position-horizontal:absolute;mso-position-horizontal-relative:text;mso-position-vertical:absolute;mso-position-vertical-relative:text;mso-width-percent:0;mso-height-percent:0;mso-width-relative:margin;mso-height-relative:margin;v-text-anchor:top" o:gfxdata="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" strokecolor="#00b050" strokeweight="2pt">
+              <v:shape id="_x0000_s1041" type="#_x0000_t202" style="position:absolute;left:0;text-align:left;margin-left:288.9pt;margin-top:59.55pt;width:196.85pt;height:120.4pt;z-index:-251531264;visibility:visible;mso-wrap-style:square;mso-width-percent:0;mso-height-percent:0;mso-wrap-distance-left:9pt;mso-wrap-distance-top:0;mso-wrap-distance-right:9pt;mso-wrap-distance-bottom:0;mso-position-horizontal:absolute;mso-position-horizontal-relative:text;mso-position-vertical:absolute;mso-position-vertical-relative:text;mso-width-percent:0;mso-height-percent:0;mso-width-relative:margin;mso-height-relative:margin;v-text-anchor:top" o:gfxdata="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" strokecolor="#00b050" strokeweight="2pt">
                 <v:textbox>
                   <w:txbxContent>
                     <w:p>
@@ -25731,21 +25405,25 @@
                       <w:r>
                         <w:t xml:space="preserve">Um </w:t>
                       </w:r>
+                      <w:proofErr w:type="spellStart"/>
                       <w:r>
                         <w:rPr>
                           <w:rStyle w:val="ZitatZchn"/>
                         </w:rPr>
                         <w:t>public</w:t>
                       </w:r>
+                      <w:proofErr w:type="spellEnd"/>
                       <w:r>
                         <w:t xml:space="preserve"> und </w:t>
                       </w:r>
+                      <w:proofErr w:type="spellStart"/>
                       <w:r>
                         <w:rPr>
                           <w:rStyle w:val="ZitatZchn"/>
                         </w:rPr>
                         <w:t>static</w:t>
                       </w:r>
+                      <w:proofErr w:type="spellEnd"/>
                       <w:r>
                         <w:t xml:space="preserve"> variablen zu debuggen muss ein rechtsklick auf den </w:t>
                       </w:r>
@@ -25777,6 +25455,218 @@
         </mc:AlternateContent>
       </w:r>
       <w:r>
+        <w:rPr>
+          <w:noProof/>
+        </w:rPr>
+        <w:drawing>
+          <wp:anchor distT="0" distB="0" distL="114300" distR="114300" simplePos="0" relativeHeight="251746304" behindDoc="0" locked="0" layoutInCell="1" allowOverlap="1" wp14:anchorId="4D05F6C3" wp14:editId="78D86E94">
+            <wp:simplePos x="0" y="0"/>
+            <wp:positionH relativeFrom="column">
+              <wp:posOffset>2023110</wp:posOffset>
+            </wp:positionH>
+            <wp:positionV relativeFrom="paragraph">
+              <wp:posOffset>588645</wp:posOffset>
+            </wp:positionV>
+            <wp:extent cx="171450" cy="184785"/>
+            <wp:effectExtent l="0" t="0" r="0" b="5715"/>
+            <wp:wrapNone/>
+            <wp:docPr id="348" name="Grafik 348"/>
+            <wp:cNvGraphicFramePr>
+              <a:graphicFrameLocks xmlns:a="http://schemas.openxmlformats.org/drawingml/2006/main" noChangeAspect="1"/>
+            </wp:cNvGraphicFramePr>
+            <a:graphic xmlns:a="http://schemas.openxmlformats.org/drawingml/2006/main">
+              <a:graphicData uri="http://schemas.openxmlformats.org/drawingml/2006/picture">
+                <pic:pic xmlns:pic="http://schemas.openxmlformats.org/drawingml/2006/picture">
+                  <pic:nvPicPr>
+                    <pic:cNvPr id="0" name=""/>
+                    <pic:cNvPicPr/>
+                  </pic:nvPicPr>
+                  <pic:blipFill>
+                    <a:blip r:embed="rId62">
+                      <a:extLst>
+                        <a:ext uri="{28A0092B-C50C-407E-A947-70E740481C1C}">
+                          <a14:useLocalDpi xmlns:a14="http://schemas.microsoft.com/office/drawing/2010/main" val="0"/>
+                        </a:ext>
+                      </a:extLst>
+                    </a:blip>
+                    <a:stretch>
+                      <a:fillRect/>
+                    </a:stretch>
+                  </pic:blipFill>
+                  <pic:spPr>
+                    <a:xfrm>
+                      <a:off x="0" y="0"/>
+                      <a:ext cx="171450" cy="184785"/>
+                    </a:xfrm>
+                    <a:prstGeom prst="rect">
+                      <a:avLst/>
+                    </a:prstGeom>
+                  </pic:spPr>
+                </pic:pic>
+              </a:graphicData>
+            </a:graphic>
+            <wp14:sizeRelH relativeFrom="page">
+              <wp14:pctWidth>0</wp14:pctWidth>
+            </wp14:sizeRelH>
+            <wp14:sizeRelV relativeFrom="page">
+              <wp14:pctHeight>0</wp14:pctHeight>
+            </wp14:sizeRelV>
+          </wp:anchor>
+        </w:drawing>
+      </w:r>
+      <w:r>
+        <w:rPr>
+          <w:b/>
+          <w:noProof/>
+        </w:rPr>
+        <w:t>Step into</w:t>
+      </w:r>
+      <w:r>
+        <w:rPr>
+          <w:noProof/>
+        </w:rPr>
+        <w:t xml:space="preserve">: Step Into springt ebenfalls zur nächsten Programmzeile. Allerdings wird bei einer Methode auf der Zeile diese mit dem Debugger angesteuert. Somit kann man auch verschachtelte </w:t>
+      </w:r>
+      <w:r>
+        <w:rPr>
+          <w:noProof/>
+        </w:rPr>
+        <w:t>Methodena</w:t>
+      </w:r>
+      <w:r>
+        <w:rPr>
+          <w:noProof/>
+        </w:rPr>
+        <w:t>ufrufe</w:t>
+      </w:r>
+      <w:r>
+        <w:rPr>
+          <w:noProof/>
+        </w:rPr>
+        <w:t xml:space="preserve"> debuggen ohne mehrere Breakpoints zu setzen. Step into </w:t>
+      </w:r>
+      <w:r>
+        <w:t xml:space="preserve">wird entweder mit der Taste </w:t>
+      </w:r>
+      <w:r>
+        <w:rPr>
+          <w:b/>
+        </w:rPr>
+        <w:t>F7</w:t>
+      </w:r>
+      <w:r>
+        <w:t xml:space="preserve"> oder dem Symbol </w:t>
+      </w:r>
+      <w:r>
+        <w:t xml:space="preserve">      </w:t>
+      </w:r>
+      <w:r>
+        <w:t xml:space="preserve"> ausgeführt.</w:t>
+      </w:r>
+    </w:p>
+    <w:p>
+      <w:pPr>
+        <w:pStyle w:val="Listenabsatz"/>
+        <w:numPr>
+          <w:ilvl w:val="0"/>
+          <w:numId w:val="43"/>
+        </w:numPr>
+      </w:pPr>
+      <w:r>
+        <w:rPr>
+          <w:noProof/>
+        </w:rPr>
+        <w:drawing>
+          <wp:anchor distT="0" distB="0" distL="114300" distR="114300" simplePos="0" relativeHeight="251747328" behindDoc="0" locked="0" layoutInCell="1" allowOverlap="1" wp14:anchorId="3A3DA09E" wp14:editId="69479E18">
+            <wp:simplePos x="0" y="0"/>
+            <wp:positionH relativeFrom="column">
+              <wp:posOffset>2180590</wp:posOffset>
+            </wp:positionH>
+            <wp:positionV relativeFrom="paragraph">
+              <wp:posOffset>194945</wp:posOffset>
+            </wp:positionV>
+            <wp:extent cx="173990" cy="173990"/>
+            <wp:effectExtent l="0" t="0" r="0" b="0"/>
+            <wp:wrapNone/>
+            <wp:docPr id="349" name="Grafik 349"/>
+            <wp:cNvGraphicFramePr>
+              <a:graphicFrameLocks xmlns:a="http://schemas.openxmlformats.org/drawingml/2006/main" noChangeAspect="1"/>
+            </wp:cNvGraphicFramePr>
+            <a:graphic xmlns:a="http://schemas.openxmlformats.org/drawingml/2006/main">
+              <a:graphicData uri="http://schemas.openxmlformats.org/drawingml/2006/picture">
+                <pic:pic xmlns:pic="http://schemas.openxmlformats.org/drawingml/2006/picture">
+                  <pic:nvPicPr>
+                    <pic:cNvPr id="0" name=""/>
+                    <pic:cNvPicPr/>
+                  </pic:nvPicPr>
+                  <pic:blipFill>
+                    <a:blip r:embed="rId63">
+                      <a:extLst>
+                        <a:ext uri="{28A0092B-C50C-407E-A947-70E740481C1C}">
+                          <a14:useLocalDpi xmlns:a14="http://schemas.microsoft.com/office/drawing/2010/main" val="0"/>
+                        </a:ext>
+                      </a:extLst>
+                    </a:blip>
+                    <a:stretch>
+                      <a:fillRect/>
+                    </a:stretch>
+                  </pic:blipFill>
+                  <pic:spPr>
+                    <a:xfrm>
+                      <a:off x="0" y="0"/>
+                      <a:ext cx="173990" cy="173990"/>
+                    </a:xfrm>
+                    <a:prstGeom prst="rect">
+                      <a:avLst/>
+                    </a:prstGeom>
+                  </pic:spPr>
+                </pic:pic>
+              </a:graphicData>
+            </a:graphic>
+            <wp14:sizeRelH relativeFrom="page">
+              <wp14:pctWidth>0</wp14:pctWidth>
+            </wp14:sizeRelH>
+            <wp14:sizeRelV relativeFrom="page">
+              <wp14:pctHeight>0</wp14:pctHeight>
+            </wp14:sizeRelV>
+          </wp:anchor>
+        </w:drawing>
+      </w:r>
+      <w:r>
+        <w:rPr>
+          <w:noProof/>
+        </w:rPr>
+        <w:t xml:space="preserve"> </w:t>
+      </w:r>
+      <w:proofErr w:type="spellStart"/>
+      <w:r>
+        <w:rPr>
+          <w:b/>
+        </w:rPr>
+        <w:t>Continue</w:t>
+      </w:r>
+      <w:proofErr w:type="spellEnd"/>
+      <w:r>
+        <w:t xml:space="preserve">: Um einen Breakpoint zu überspringen oder um das Programm fortzufahren kann einfach die Taste </w:t>
+      </w:r>
+      <w:r>
+        <w:rPr>
+          <w:b/>
+        </w:rPr>
+        <w:t>F5</w:t>
+      </w:r>
+      <w:r>
+        <w:t xml:space="preserve"> oder das Symbol </w:t>
+      </w:r>
+      <w:r>
+        <w:t xml:space="preserve">       </w:t>
+      </w:r>
+      <w:r>
+        <w:t xml:space="preserve"> angeklickt werden. </w:t>
+      </w:r>
+    </w:p>
+    <w:p>
+      <w:r>
         <w:t xml:space="preserve">Wichtigste Informationsquelle während dem Debuggen ist die Ansicht der Variablen. Diese wird beim Debuggen automatisch im unteren Bildschirmbereich in NetBeans geöffnet. Es </w:t>
       </w:r>
       <w:r>
@@ -25818,6 +25708,7 @@
         <w:rPr>
           <w:noProof/>
         </w:rPr>
+        <w:lastRenderedPageBreak/>
         <mc:AlternateContent>
           <mc:Choice Requires="wps">
             <w:drawing>
@@ -26067,7 +25958,6 @@
         <w:br/>
       </w:r>
     </w:p>
-    <w:p/>
     <w:p>
       <w:pPr>
         <w:pStyle w:val="berschrift3"/>
@@ -26080,12 +25970,11 @@
           <w:tab w:val="left" w:pos="993"/>
         </w:tabs>
       </w:pPr>
-      <w:bookmarkStart w:id="31" w:name="_Toc399841678"/>
-      <w:r>
-        <w:lastRenderedPageBreak/>
+      <w:bookmarkStart w:id="30" w:name="_Toc399841678"/>
+      <w:r>
         <w:t>Debuggen der Server-Logik</w:t>
       </w:r>
-      <w:bookmarkEnd w:id="31"/>
+      <w:bookmarkEnd w:id="30"/>
     </w:p>
     <w:p>
       <w:r>
@@ -26337,14 +26226,14 @@
           <w:numId w:val="22"/>
         </w:numPr>
       </w:pPr>
-      <w:bookmarkStart w:id="32" w:name="_Toc399841679"/>
+      <w:bookmarkStart w:id="31" w:name="_Toc399841679"/>
       <w:r>
         <w:t>Git</w:t>
       </w:r>
       <w:r>
         <w:t>-Repository</w:t>
       </w:r>
-      <w:bookmarkEnd w:id="32"/>
+      <w:bookmarkEnd w:id="31"/>
     </w:p>
     <w:p>
       <w:r>
@@ -26416,11 +26305,6 @@
       </w:r>
       <w:r>
         <w:t>-Client geklont werden.</w:t>
-      </w:r>
-    </w:p>
-    <w:p>
-      <w:r>
-        <w:br w:type="page"/>
       </w:r>
     </w:p>
     <w:p>
@@ -26435,12 +26319,12 @@
           <w:tab w:val="left" w:pos="993"/>
         </w:tabs>
       </w:pPr>
-      <w:bookmarkStart w:id="33" w:name="_Toc399841680"/>
+      <w:bookmarkStart w:id="32" w:name="_Toc399841680"/>
       <w:r>
         <w:lastRenderedPageBreak/>
         <w:t>Repository-Inhalt</w:t>
       </w:r>
-      <w:bookmarkEnd w:id="33"/>
+      <w:bookmarkEnd w:id="32"/>
     </w:p>
     <w:p>
       <w:r>
@@ -26783,11 +26667,11 @@
           <w:tab w:val="left" w:pos="993"/>
         </w:tabs>
       </w:pPr>
-      <w:bookmarkStart w:id="34" w:name="_Toc399841681"/>
+      <w:bookmarkStart w:id="33" w:name="_Toc399841681"/>
       <w:r>
         <w:t>Software und Informationen zu Git</w:t>
       </w:r>
-      <w:bookmarkEnd w:id="34"/>
+      <w:bookmarkEnd w:id="33"/>
     </w:p>
     <w:p>
       <w:r>
@@ -27061,11 +26945,11 @@
           <w:tab w:val="left" w:pos="993"/>
         </w:tabs>
       </w:pPr>
-      <w:bookmarkStart w:id="35" w:name="_Toc399841682"/>
+      <w:bookmarkStart w:id="34" w:name="_Toc399841682"/>
       <w:r>
         <w:t>Klonen des Git-Repository</w:t>
       </w:r>
-      <w:bookmarkEnd w:id="35"/>
+      <w:bookmarkEnd w:id="34"/>
     </w:p>
     <w:p>
       <w:r>
@@ -27528,7 +27412,7 @@
           <w:tab w:val="left" w:pos="993"/>
         </w:tabs>
       </w:pPr>
-      <w:bookmarkStart w:id="36" w:name="_Toc399841683"/>
+      <w:bookmarkStart w:id="35" w:name="_Toc399841683"/>
       <w:r>
         <w:t>Erstellen eines NetBeans-Projekt</w:t>
       </w:r>
@@ -27538,7 +27422,7 @@
       <w:r>
         <w:t xml:space="preserve"> aus dem Repository</w:t>
       </w:r>
-      <w:bookmarkEnd w:id="36"/>
+      <w:bookmarkEnd w:id="35"/>
     </w:p>
     <w:p>
       <w:r>
@@ -28566,7 +28450,7 @@
           </mc:Choice>
           <mc:Fallback>
             <w:pict>
-              <v:shape id="Textfeld 357" o:spid="_x0000_s1043" type="#_x0000_t202" style="position:absolute;margin-left:247.95pt;margin-top:.05pt;width:229.6pt;height:12.4pt;z-index:251756544;visibility:visible;mso-wrap-style:square;mso-width-percent:0;mso-height-percent:0;mso-wrap-distance-left:9pt;mso-wrap-distance-top:0;mso-wrap-distance-right:9pt;mso-wrap-distance-bottom:0;mso-position-horizontal:absolute;mso-position-horizontal-relative:text;mso-position-vertical:absolute;mso-position-vertical-relative:text;mso-width-percent:0;mso-height-percent:0;mso-width-relative:margin;mso-height-relative:margin;v-text-anchor:top" o:gfxdata="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" stroked="f">
+              <v:shape id="Textfeld 357" o:spid="_x0000_s1042" type="#_x0000_t202" style="position:absolute;margin-left:247.95pt;margin-top:.05pt;width:229.6pt;height:12.4pt;z-index:251756544;visibility:visible;mso-wrap-style:square;mso-width-percent:0;mso-height-percent:0;mso-wrap-distance-left:9pt;mso-wrap-distance-top:0;mso-wrap-distance-right:9pt;mso-wrap-distance-bottom:0;mso-position-horizontal:absolute;mso-position-horizontal-relative:text;mso-position-vertical:absolute;mso-position-vertical-relative:text;mso-width-percent:0;mso-height-percent:0;mso-width-relative:margin;mso-height-relative:margin;v-text-anchor:top" o:gfxdata="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" stroked="f">
                 <v:textbox inset="0,0,0,0">
                   <w:txbxContent>
                     <w:p>
@@ -29707,11 +29591,11 @@
           <w:numId w:val="22"/>
         </w:numPr>
       </w:pPr>
-      <w:bookmarkStart w:id="37" w:name="_Toc399841684"/>
+      <w:bookmarkStart w:id="36" w:name="_Toc399841684"/>
       <w:r>
         <w:t>Troubleshooting</w:t>
       </w:r>
-      <w:bookmarkEnd w:id="37"/>
+      <w:bookmarkEnd w:id="36"/>
     </w:p>
     <w:p>
       <w:r>
@@ -30002,52 +29886,18 @@
         </w:numPr>
       </w:pPr>
       <w:r>
-        <w:t xml:space="preserve">Beim Starten des AIGS-Serverprogramms werden alle Spiele im Verzeichnis </w:t>
-      </w:r>
-      <w:r>
-        <w:rPr>
-          <w:rStyle w:val="ZitatZchn"/>
-        </w:rPr>
-        <w:t>games</w:t>
-      </w:r>
-      <w:r>
-        <w:t xml:space="preserve"> kompiliert und</w:t>
-      </w:r>
-      <w:r>
-        <w:t xml:space="preserve"> die JAR-Datei ins Verzeichnis </w:t>
-      </w:r>
+        <w:t xml:space="preserve">Nach dem Starten des AIGS-Serverprogramms wurde vielleicht aus Versehen die Schnellkompilierung ausgelöst. Dabei wurde die zu vor kopierte JAR-Datei im Verzeichnis </w:t>
+      </w:r>
+      <w:proofErr w:type="spellStart"/>
       <w:r>
         <w:rPr>
           <w:rStyle w:val="ZitatZchn"/>
         </w:rPr>
         <w:t>gamelibs</w:t>
       </w:r>
-      <w:r>
-        <w:t xml:space="preserve"> kopiert. Wird eine JAR-Da</w:t>
-      </w:r>
-      <w:r>
-        <w:t xml:space="preserve">tei von einem anderen Ort nach </w:t>
-      </w:r>
-      <w:r>
-        <w:rPr>
-          <w:rStyle w:val="ZitatZchn"/>
-        </w:rPr>
-        <w:t>gamelibs</w:t>
-      </w:r>
-      <w:r>
-        <w:t xml:space="preserve"> kopiert, wird diese Datei beim Start überschrieben. Um das zu verhindern, kann Das Spi</w:t>
-      </w:r>
-      <w:r>
-        <w:t xml:space="preserve">el-Projekt aus dem Verzeichnis </w:t>
-      </w:r>
-      <w:r>
-        <w:rPr>
-          <w:rStyle w:val="ZitatZchn"/>
-        </w:rPr>
-        <w:t>games</w:t>
-      </w:r>
-      <w:r>
-        <w:t xml:space="preserve"> an einen anderen Ort, ausserhalb des AIGS-Servers verschoben werden.</w:t>
+      <w:proofErr w:type="spellEnd"/>
+      <w:r>
+        <w:t xml:space="preserve"> wieder überschrieben.</w:t>
       </w:r>
     </w:p>
     <w:p>
@@ -30207,6 +30057,11 @@
     </w:p>
     <w:p>
       <w:r>
+        <w:br/>
+      </w:r>
+    </w:p>
+    <w:p>
+      <w:r>
         <w:lastRenderedPageBreak/>
         <w:t>Lösungsansätze:</w:t>
       </w:r>
@@ -30382,6 +30237,29 @@
       </w:r>
       <w:r>
         <w:t>.</w:t>
+      </w:r>
+      <w:r>
+        <w:t xml:space="preserve"> </w:t>
+      </w:r>
+      <w:r>
+        <w:t xml:space="preserve">Zusätzlich muss sich die speziell vorbereitete Datei </w:t>
+      </w:r>
+      <w:r>
+        <w:rPr>
+          <w:b/>
+        </w:rPr>
+        <w:t>build.xml</w:t>
+      </w:r>
+      <w:r>
+        <w:t xml:space="preserve"> (aus dem </w:t>
+      </w:r>
+      <w:proofErr w:type="spellStart"/>
+      <w:r>
+        <w:t>Git</w:t>
+      </w:r>
+      <w:proofErr w:type="spellEnd"/>
+      <w:r>
+        <w:t>-Repository) im Hauptverzeichnis des Servers befinden.</w:t>
       </w:r>
       <w:r>
         <w:br/>
@@ -30583,7 +30461,11 @@
       </w:r>
       <w:proofErr w:type="spellEnd"/>
       <w:r>
-        <w:t xml:space="preserve"> (falls vorhanden) . AIGS-Server sucht diese Verzeichnisse auf einem relativen Pfad. Für einen korrekten Start müssen diese Ordner ins </w:t>
+        <w:t xml:space="preserve"> (falls vorhanden) . AIGS-Server sucht diese Verzeichnisse auf einem relativen Pfad. </w:t>
+      </w:r>
+      <w:r>
+        <w:lastRenderedPageBreak/>
+        <w:t xml:space="preserve">Für einen korrekten Start müssen diese Ordner ins </w:t>
       </w:r>
       <w:proofErr w:type="spellStart"/>
       <w:r>
@@ -30596,10 +30478,40 @@
       <w:r>
         <w:t>-Verzeichnis, oder die JAR-Datei ins Projektverzeichnis kopiert werden</w:t>
       </w:r>
-    </w:p>
-    <w:p>
-      <w:r>
-        <w:lastRenderedPageBreak/>
+      <w:r>
+        <w:t xml:space="preserve">. Die Ordner </w:t>
+      </w:r>
+      <w:proofErr w:type="spellStart"/>
+      <w:r>
+        <w:rPr>
+          <w:rStyle w:val="ZitatZchn"/>
+        </w:rPr>
+        <w:t>games</w:t>
+      </w:r>
+      <w:proofErr w:type="spellEnd"/>
+      <w:r>
+        <w:t xml:space="preserve"> und </w:t>
+      </w:r>
+      <w:proofErr w:type="spellStart"/>
+      <w:r>
+        <w:rPr>
+          <w:rStyle w:val="ZitatZchn"/>
+        </w:rPr>
+        <w:t>gamelibs</w:t>
+      </w:r>
+      <w:proofErr w:type="spellEnd"/>
+      <w:r>
+        <w:t xml:space="preserve"> werden aber automatisch vom Server angelegt, falls nicht vorhanden.</w:t>
+      </w:r>
+      <w:r>
+        <w:br/>
+      </w:r>
+      <w:r>
+        <w:br/>
+      </w:r>
+      <w:bookmarkStart w:id="37" w:name="_GoBack"/>
+      <w:bookmarkEnd w:id="37"/>
+      <w:r>
         <w:t>Problem:</w:t>
       </w:r>
       <w:r>
@@ -30911,6 +30823,7 @@
     </w:p>
     <w:p>
       <w:r>
+        <w:lastRenderedPageBreak/>
         <w:t>Problem:</w:t>
       </w:r>
       <w:r>
@@ -30937,7 +30850,6 @@
     </w:p>
     <w:p>
       <w:r>
-        <w:lastRenderedPageBreak/>
         <w:t>Lösungsansätze:</w:t>
       </w:r>
     </w:p>
@@ -30993,17 +30905,24 @@
     <w:tbl>
       <w:tblPr>
         <w:tblStyle w:val="Tabellenraster"/>
-        <w:tblW w:w="0" w:type="auto"/>
+        <w:tblW w:w="9889" w:type="dxa"/>
         <w:tblLook w:val="04A0" w:firstRow="1" w:lastRow="0" w:firstColumn="1" w:lastColumn="0" w:noHBand="0" w:noVBand="1"/>
       </w:tblPr>
       <w:tblGrid>
-        <w:gridCol w:w="2093"/>
+        <w:gridCol w:w="1951"/>
+        <w:gridCol w:w="142"/>
         <w:gridCol w:w="7654"/>
+        <w:gridCol w:w="142"/>
       </w:tblGrid>
       <w:tr>
+        <w:trPr>
+          <w:gridAfter w:val="1"/>
+          <w:wAfter w:w="142" w:type="dxa"/>
+        </w:trPr>
         <w:tc>
           <w:tcPr>
             <w:tcW w:w="2093" w:type="dxa"/>
+            <w:gridSpan w:val="2"/>
           </w:tcPr>
           <w:p>
             <w:r>
@@ -31099,9 +31018,14 @@
         </w:tc>
       </w:tr>
       <w:tr>
+        <w:trPr>
+          <w:gridAfter w:val="1"/>
+          <w:wAfter w:w="142" w:type="dxa"/>
+        </w:trPr>
         <w:tc>
           <w:tcPr>
             <w:tcW w:w="2093" w:type="dxa"/>
+            <w:gridSpan w:val="2"/>
           </w:tcPr>
           <w:p>
             <w:r>
@@ -31135,9 +31059,14 @@
         </w:tc>
       </w:tr>
       <w:tr>
+        <w:trPr>
+          <w:gridAfter w:val="1"/>
+          <w:wAfter w:w="142" w:type="dxa"/>
+        </w:trPr>
         <w:tc>
           <w:tcPr>
             <w:tcW w:w="2093" w:type="dxa"/>
+            <w:gridSpan w:val="2"/>
           </w:tcPr>
           <w:p>
             <w:r>
@@ -31183,9 +31112,14 @@
         </w:tc>
       </w:tr>
       <w:tr>
+        <w:trPr>
+          <w:gridAfter w:val="1"/>
+          <w:wAfter w:w="142" w:type="dxa"/>
+        </w:trPr>
         <w:tc>
           <w:tcPr>
             <w:tcW w:w="2093" w:type="dxa"/>
+            <w:gridSpan w:val="2"/>
           </w:tcPr>
           <w:p>
             <w:r>
@@ -31219,9 +31153,14 @@
         </w:tc>
       </w:tr>
       <w:tr>
+        <w:trPr>
+          <w:gridAfter w:val="1"/>
+          <w:wAfter w:w="142" w:type="dxa"/>
+        </w:trPr>
         <w:tc>
           <w:tcPr>
             <w:tcW w:w="2093" w:type="dxa"/>
+            <w:gridSpan w:val="2"/>
           </w:tcPr>
           <w:p>
             <w:r>
@@ -31274,6 +31213,454 @@
             <w:proofErr w:type="spellEnd"/>
             <w:r>
               <w:t>.</w:t>
+            </w:r>
+          </w:p>
+        </w:tc>
+      </w:tr>
+      <w:tr>
+        <w:tc>
+          <w:tcPr>
+            <w:tcW w:w="1951" w:type="dxa"/>
+          </w:tcPr>
+          <w:p>
+            <w:r>
+              <w:lastRenderedPageBreak/>
+              <w:br w:type="page"/>
+            </w:r>
+            <w:proofErr w:type="spellStart"/>
+            <w:r>
+              <w:t>Ant</w:t>
+            </w:r>
+            <w:proofErr w:type="spellEnd"/>
+          </w:p>
+        </w:tc>
+        <w:tc>
+          <w:tcPr>
+            <w:tcW w:w="7938" w:type="dxa"/>
+            <w:gridSpan w:val="3"/>
+          </w:tcPr>
+          <w:p>
+            <w:r>
+              <w:t xml:space="preserve">XML-basierte Script-Sprache, welche vor und nach dem Kompilieren eines Java-Programmes diverse Operationen ausführen kann. Ant kann z.B. dazu verwendet werden Libraries zu kopieren, Verzeichnisse zu erzeugen oder Dateien zu verschieben. </w:t>
+            </w:r>
+            <w:r>
+              <w:t>Viele</w:t>
+            </w:r>
+            <w:r>
+              <w:t xml:space="preserve"> IDEs (z.B. NetBeans) erstellen für ihre Projekte automatisch </w:t>
+            </w:r>
+            <w:proofErr w:type="spellStart"/>
+            <w:r>
+              <w:t>Ant-Scripte</w:t>
+            </w:r>
+            <w:proofErr w:type="spellEnd"/>
+            <w:r>
+              <w:t>, welche angepasst werden können.</w:t>
+            </w:r>
+          </w:p>
+        </w:tc>
+      </w:tr>
+      <w:tr>
+        <w:tc>
+          <w:tcPr>
+            <w:tcW w:w="1951" w:type="dxa"/>
+          </w:tcPr>
+          <w:p>
+            <w:r>
+              <w:t>Asset(s)</w:t>
+            </w:r>
+          </w:p>
+        </w:tc>
+        <w:tc>
+          <w:tcPr>
+            <w:tcW w:w="7938" w:type="dxa"/>
+            <w:gridSpan w:val="3"/>
+          </w:tcPr>
+          <w:p>
+            <w:r>
+              <w:t>Als Assets werden speziell im Gamedesign Ressourcen wie Grafiken, Soundeffekte, Schriftarten, 3D-Modelle oder Musik bezeichnet. Assets machen in der Regel den grössten Teil eines Spiels aus und können in modernen Spielen viele Gigabyte umfassen.</w:t>
+            </w:r>
+          </w:p>
+        </w:tc>
+      </w:tr>
+      <w:tr>
+        <w:tc>
+          <w:tcPr>
+            <w:tcW w:w="1951" w:type="dxa"/>
+          </w:tcPr>
+          <w:p>
+            <w:r>
+              <w:t>Bibliothek(en)</w:t>
+            </w:r>
+          </w:p>
+        </w:tc>
+        <w:tc>
+          <w:tcPr>
+            <w:tcW w:w="7938" w:type="dxa"/>
+            <w:gridSpan w:val="3"/>
+          </w:tcPr>
+          <w:p>
+            <w:r>
+              <w:t>Siehe Libraries</w:t>
+            </w:r>
+          </w:p>
+        </w:tc>
+      </w:tr>
+      <w:tr>
+        <w:tc>
+          <w:tcPr>
+            <w:tcW w:w="1951" w:type="dxa"/>
+          </w:tcPr>
+          <w:p>
+            <w:r>
+              <w:t>Client</w:t>
+            </w:r>
+          </w:p>
+        </w:tc>
+        <w:tc>
+          <w:tcPr>
+            <w:tcW w:w="7938" w:type="dxa"/>
+            <w:gridSpan w:val="3"/>
+          </w:tcPr>
+          <w:p>
+            <w:r>
+              <w:t>Als Client wird bei AIGS das Programm bezeichnet, welches lokal beim Spieler läuft. Alle Clients sind mit dem zentralen AIGS-Server verbunden.</w:t>
+            </w:r>
+          </w:p>
+        </w:tc>
+      </w:tr>
+      <w:tr>
+        <w:tc>
+          <w:tcPr>
+            <w:tcW w:w="1951" w:type="dxa"/>
+          </w:tcPr>
+          <w:p>
+            <w:r>
+              <w:t>Common(s)</w:t>
+            </w:r>
+          </w:p>
+        </w:tc>
+        <w:tc>
+          <w:tcPr>
+            <w:tcW w:w="7938" w:type="dxa"/>
+            <w:gridSpan w:val="3"/>
+          </w:tcPr>
+          <w:p>
+            <w:r>
+              <w:t>Bibliotheken des AIGS-Servers oder eines bestimmten Spiels, welche sowohl auf dem Server, als auch auf dem Client vorhanden sein müssen. Die Common-Bibliotheken dienen meistens dazu die Kommunikation zwischen Client und Server sicherzustellen. Sie dürfen niemals einseitig (auf Server oder Client) geändert werden. Bei einer Änderung müssen die Bibliotheken sowohl auf dem Server, als auch auf allen Clients getauscht werden. Es gibt für jedes Spiel Commons und auch für den Betrieb des AIGS-Systems selbst (AIGS</w:t>
+            </w:r>
+            <w:r>
+              <w:t xml:space="preserve"> </w:t>
+            </w:r>
+            <w:r>
+              <w:t>Commons).</w:t>
+            </w:r>
+          </w:p>
+        </w:tc>
+      </w:tr>
+      <w:tr>
+        <w:tc>
+          <w:tcPr>
+            <w:tcW w:w="1951" w:type="dxa"/>
+          </w:tcPr>
+          <w:p>
+            <w:r>
+              <w:t>Debugg(er)</w:t>
+            </w:r>
+          </w:p>
+        </w:tc>
+        <w:tc>
+          <w:tcPr>
+            <w:tcW w:w="7938" w:type="dxa"/>
+            <w:gridSpan w:val="3"/>
+          </w:tcPr>
+          <w:p>
+            <w:r>
+              <w:t xml:space="preserve">Als Debugging wird die Fehlersuche in einem Programm bezeichnet. Der Debugger ist eine speziell angepasste Programmumgebung, welche es erlaubt das Programm an beliebigen Stellen anzuhalten, Variablen zu überprüfen oder in den Programmverlauf einzugreifen. Jede moderne IDE besitzt einen oder mehrere Debugger. Ein Debugger muss aber für jede Programmiersprache speziell erstellt werden. Java-Debugger können nicht mit C#, PHP oder C++ umgehen und umgekehrt. </w:t>
+            </w:r>
+          </w:p>
+        </w:tc>
+      </w:tr>
+      <w:tr>
+        <w:tc>
+          <w:tcPr>
+            <w:tcW w:w="1951" w:type="dxa"/>
+          </w:tcPr>
+          <w:p>
+            <w:r>
+              <w:t>Enumerator</w:t>
+            </w:r>
+          </w:p>
+        </w:tc>
+        <w:tc>
+          <w:tcPr>
+            <w:tcW w:w="7938" w:type="dxa"/>
+            <w:gridSpan w:val="3"/>
+          </w:tcPr>
+          <w:p>
+            <w:r>
+              <w:t xml:space="preserve">Fest definierte Auswahlliste von Werten. </w:t>
+            </w:r>
+            <w:proofErr w:type="spellStart"/>
+            <w:r>
+              <w:t>Enumeratorwerte</w:t>
+            </w:r>
+            <w:proofErr w:type="spellEnd"/>
+            <w:r>
+              <w:t xml:space="preserve"> werden als Texte dargestellt, werden aber bei Java-Intern wie Nummern (Integer) behandelt. Jeder </w:t>
+            </w:r>
+            <w:proofErr w:type="spellStart"/>
+            <w:r>
+              <w:t>Enumeratorwert</w:t>
+            </w:r>
+            <w:proofErr w:type="spellEnd"/>
+            <w:r>
+              <w:t xml:space="preserve"> stellt eine andere Nummer dar. </w:t>
+            </w:r>
+            <w:r>
+              <w:t xml:space="preserve">Es können keine ungültig (nicht definierten) </w:t>
+            </w:r>
+            <w:proofErr w:type="spellStart"/>
+            <w:r>
+              <w:t>Enumeratorwerte</w:t>
+            </w:r>
+            <w:proofErr w:type="spellEnd"/>
+            <w:r>
+              <w:t xml:space="preserve"> benutzt werden. Somit können Missverständnisse vermieden werden, welche bei der Benutzung von Strings oder Nummern als Auswahlwerte entstehen könnten.</w:t>
+            </w:r>
+          </w:p>
+        </w:tc>
+      </w:tr>
+      <w:tr>
+        <w:tc>
+          <w:tcPr>
+            <w:tcW w:w="1951" w:type="dxa"/>
+          </w:tcPr>
+          <w:p>
+            <w:r>
+              <w:br w:type="page"/>
+            </w:r>
+            <w:proofErr w:type="spellStart"/>
+            <w:r>
+              <w:t>Exception</w:t>
+            </w:r>
+            <w:proofErr w:type="spellEnd"/>
+          </w:p>
+        </w:tc>
+        <w:tc>
+          <w:tcPr>
+            <w:tcW w:w="7938" w:type="dxa"/>
+            <w:gridSpan w:val="3"/>
+          </w:tcPr>
+          <w:p>
+            <w:r>
+              <w:t xml:space="preserve">Ausnahme während Programmausführung. Dabei muss es nicht zwingend zum Programmabsturz kommen. Viele </w:t>
+            </w:r>
+            <w:proofErr w:type="spellStart"/>
+            <w:r>
+              <w:t>Exceptions</w:t>
+            </w:r>
+            <w:proofErr w:type="spellEnd"/>
+            <w:r>
+              <w:t xml:space="preserve"> können abgefangen und behandelt werden. Wird z.B. eine Datei nicht gefunden, welche über einen Stream eingelesen werden sollte, kann eine Meldung ausgegeben werden, anstelle eines Programmabsturzes. AIGS nutzt Exception-Handling  intensiv.</w:t>
+            </w:r>
+          </w:p>
+        </w:tc>
+      </w:tr>
+      <w:tr>
+        <w:tc>
+          <w:tcPr>
+            <w:tcW w:w="1951" w:type="dxa"/>
+          </w:tcPr>
+          <w:p>
+            <w:r>
+              <w:t>G</w:t>
+            </w:r>
+            <w:r>
+              <w:t>it</w:t>
+            </w:r>
+          </w:p>
+        </w:tc>
+        <w:tc>
+          <w:tcPr>
+            <w:tcW w:w="7938" w:type="dxa"/>
+            <w:gridSpan w:val="3"/>
+          </w:tcPr>
+          <w:p>
+            <w:proofErr w:type="spellStart"/>
+            <w:r>
+              <w:t>G</w:t>
+            </w:r>
+            <w:r>
+              <w:t>it</w:t>
+            </w:r>
+            <w:proofErr w:type="spellEnd"/>
+            <w:r>
+              <w:t xml:space="preserve"> ist eine </w:t>
+            </w:r>
+            <w:proofErr w:type="spellStart"/>
+            <w:r>
+              <w:t>Sour</w:t>
+            </w:r>
+            <w:r>
+              <w:t>ce</w:t>
+            </w:r>
+            <w:r>
+              <w:t>code</w:t>
+            </w:r>
+            <w:proofErr w:type="spellEnd"/>
+            <w:r>
+              <w:t>-V</w:t>
+            </w:r>
+            <w:r>
+              <w:t xml:space="preserve">erwaltung und </w:t>
+            </w:r>
+            <w:proofErr w:type="spellStart"/>
+            <w:r>
+              <w:t>Versionierungssoftware</w:t>
+            </w:r>
+            <w:proofErr w:type="spellEnd"/>
+            <w:r>
+              <w:t xml:space="preserve">. Es handelt sich um ein Server-Client-System, welches beliebige Dateien verwalten und </w:t>
+            </w:r>
+            <w:proofErr w:type="spellStart"/>
+            <w:r>
+              <w:t>versioniern</w:t>
+            </w:r>
+            <w:proofErr w:type="spellEnd"/>
+            <w:r>
+              <w:t xml:space="preserve"> kann. G</w:t>
+            </w:r>
+            <w:r>
+              <w:t>it</w:t>
+            </w:r>
+            <w:r>
+              <w:t xml:space="preserve"> basiert auf sogenannten </w:t>
+            </w:r>
+            <w:proofErr w:type="spellStart"/>
+            <w:r>
+              <w:t>Repositories</w:t>
+            </w:r>
+            <w:proofErr w:type="spellEnd"/>
+            <w:r>
+              <w:t xml:space="preserve">. Es handelt sich dabei um Sammlungen oder Projekte. </w:t>
+            </w:r>
+            <w:proofErr w:type="spellStart"/>
+            <w:r>
+              <w:t>G</w:t>
+            </w:r>
+            <w:r>
+              <w:t>it</w:t>
+            </w:r>
+            <w:proofErr w:type="spellEnd"/>
+            <w:r>
+              <w:t xml:space="preserve">-Clients können </w:t>
+            </w:r>
+            <w:proofErr w:type="spellStart"/>
+            <w:r>
+              <w:t>Repositories</w:t>
+            </w:r>
+            <w:proofErr w:type="spellEnd"/>
+            <w:r>
+              <w:t xml:space="preserve"> von </w:t>
+            </w:r>
+            <w:proofErr w:type="spellStart"/>
+            <w:r>
+              <w:t>G</w:t>
+            </w:r>
+            <w:r>
+              <w:t>it</w:t>
+            </w:r>
+            <w:proofErr w:type="spellEnd"/>
+            <w:r>
+              <w:t>-Servern auf einen lokalen Rechner klonen und (falls die Berechtigung besteht) Änderungen am wieder ins Repository zurückspielen (Commit). Alternativen zu G</w:t>
+            </w:r>
+            <w:r>
+              <w:t>it</w:t>
+            </w:r>
+            <w:r>
+              <w:t xml:space="preserve"> sind unter anderem SVN, </w:t>
+            </w:r>
+            <w:proofErr w:type="spellStart"/>
+            <w:r>
+              <w:t>Mercurial</w:t>
+            </w:r>
+            <w:proofErr w:type="spellEnd"/>
+            <w:r>
+              <w:t xml:space="preserve"> </w:t>
+            </w:r>
+            <w:r>
+              <w:t xml:space="preserve">oder Microsoft Team </w:t>
+            </w:r>
+            <w:proofErr w:type="spellStart"/>
+            <w:r>
+              <w:t>Foundation</w:t>
+            </w:r>
+            <w:proofErr w:type="spellEnd"/>
+            <w:r>
+              <w:t xml:space="preserve"> Server.</w:t>
+            </w:r>
+          </w:p>
+        </w:tc>
+      </w:tr>
+      <w:tr>
+        <w:tc>
+          <w:tcPr>
+            <w:tcW w:w="1951" w:type="dxa"/>
+          </w:tcPr>
+          <w:p>
+            <w:r>
+              <w:t>IDE</w:t>
+            </w:r>
+          </w:p>
+        </w:tc>
+        <w:tc>
+          <w:tcPr>
+            <w:tcW w:w="7938" w:type="dxa"/>
+            <w:gridSpan w:val="3"/>
+          </w:tcPr>
+          <w:p>
+            <w:r>
+              <w:t>Integrated Development Environment. Zusammenstellung von Entwicklungswerkzeugen, meist in einem umfangreichen Editor. Für die Java-Entwicklung sind unter anderem NetBeans und Eclipse sehr verbreitete IDEs.</w:t>
+            </w:r>
+          </w:p>
+        </w:tc>
+      </w:tr>
+      <w:tr>
+        <w:tc>
+          <w:tcPr>
+            <w:tcW w:w="1951" w:type="dxa"/>
+          </w:tcPr>
+          <w:p>
+            <w:r>
+              <w:t>JAR</w:t>
+            </w:r>
+          </w:p>
+        </w:tc>
+        <w:tc>
+          <w:tcPr>
+            <w:tcW w:w="7938" w:type="dxa"/>
+            <w:gridSpan w:val="3"/>
+          </w:tcPr>
+          <w:p>
+            <w:r>
+              <w:t xml:space="preserve">JAR steht für Java Archive. Es handelt sich grundsätzlich nur um eine Zip-Datei. Damit Java weiss, was sich in einer JAR-Datei befindet ist, enthält diese Metadaten (in Datei MANIFEST.MF). In JAR-Dateien befinden sich oft Libraries, aber auch kompilierte Java-Programme, </w:t>
+            </w:r>
+            <w:proofErr w:type="spellStart"/>
+            <w:r>
+              <w:t>Sourcecode</w:t>
+            </w:r>
+            <w:proofErr w:type="spellEnd"/>
+            <w:r>
+              <w:t xml:space="preserve"> oder </w:t>
+            </w:r>
+            <w:proofErr w:type="spellStart"/>
+            <w:r>
+              <w:t>Javadoc</w:t>
+            </w:r>
+            <w:proofErr w:type="spellEnd"/>
+            <w:r>
+              <w:t xml:space="preserve">. Eine JAR-Datei kann mit einem Zip-Programm, wie 7Zip geöffnet und angeschaut werden. </w:t>
             </w:r>
           </w:p>
         </w:tc>
@@ -31300,12 +31687,10 @@
             <w:tcW w:w="1951" w:type="dxa"/>
           </w:tcPr>
           <w:p>
-            <w:proofErr w:type="spellStart"/>
             <w:r>
               <w:lastRenderedPageBreak/>
-              <w:t>Ant</w:t>
-            </w:r>
-            <w:proofErr w:type="spellEnd"/>
+              <w:t>Java EE</w:t>
+            </w:r>
           </w:p>
         </w:tc>
         <w:tc>
@@ -31314,21 +31699,7 @@
           </w:tcPr>
           <w:p>
             <w:r>
-              <w:t xml:space="preserve">XML-basierte Script-Sprache, welche vor und nach dem Kompilieren eines Java-Programmes diverse Operationen ausführen kann. Ant kann z.B. dazu verwendet werden Libraries zu kopieren, Verzeichnisse zu erzeugen oder Dateien zu verschieben. </w:t>
-            </w:r>
-            <w:r>
-              <w:t>Viele</w:t>
-            </w:r>
-            <w:r>
-              <w:t xml:space="preserve"> IDEs (z.B. NetBeans) erstellen für ihre Projekte automatisch </w:t>
-            </w:r>
-            <w:proofErr w:type="spellStart"/>
-            <w:r>
-              <w:t>Ant-Scripte</w:t>
-            </w:r>
-            <w:proofErr w:type="spellEnd"/>
-            <w:r>
-              <w:t>, welche angepasst werden können.</w:t>
+              <w:t>Java Enterprise Edition. Hier sind dem Java-Kern neben den grundlegenden auch für das Unternehmensumfeld wichtige Java-Libraries beigelegt. EE gegenübergestellt sind SE und ME.</w:t>
             </w:r>
           </w:p>
         </w:tc>
@@ -31340,7 +31711,7 @@
           </w:tcPr>
           <w:p>
             <w:r>
-              <w:t>Asset(s)</w:t>
+              <w:t>JavaFX</w:t>
             </w:r>
           </w:p>
         </w:tc>
@@ -31350,7 +31721,7 @@
           </w:tcPr>
           <w:p>
             <w:r>
-              <w:t>Als Assets werden speziell im Gamedesign Ressourcen wie Grafiken, Soundeffekte, Schriftarten, 3D-Modelle oder Musik bezeichnet. Assets machen in der Regel den grössten Teil eines Spiels aus und können in modernen Spielen viele Gigabyte umfassen.</w:t>
+              <w:t>GUI-Framework für Java, ähnlich Swing, SWT oder AWT. JavaFX bietet viele moderne Ansätze, wie XML zur Beschreibung oder CSS zur Gestaltung von Programmoberflächen. Seite Java 8 ist JavaFX Bestandteil von Java SE und könnte Swing zukünftig ablösen.</w:t>
             </w:r>
           </w:p>
         </w:tc>
@@ -31362,7 +31733,7 @@
           </w:tcPr>
           <w:p>
             <w:r>
-              <w:t>Bibliothek(en)</w:t>
+              <w:t>Java ME</w:t>
             </w:r>
           </w:p>
         </w:tc>
@@ -31372,7 +31743,7 @@
           </w:tcPr>
           <w:p>
             <w:r>
-              <w:t>Siehe Libraries</w:t>
+              <w:t>Java Micro Edition. Speziell für mobile Endgeräte optimierte Java-Version. ME gegenübergestellt ist EE und SE.</w:t>
             </w:r>
           </w:p>
         </w:tc>
@@ -31384,7 +31755,7 @@
           </w:tcPr>
           <w:p>
             <w:r>
-              <w:t>Client</w:t>
+              <w:t>Java SE</w:t>
             </w:r>
           </w:p>
         </w:tc>
@@ -31394,7 +31765,7 @@
           </w:tcPr>
           <w:p>
             <w:r>
-              <w:t>Als Client wird bei AIGS das Programm bezeichnet, welches lokal beim Spieler läuft. Alle Clients sind mit dem zentralen AIGS-Server verbunden.</w:t>
+              <w:t>Java Standard Edition. Hier sind dem Java-Kern grundlegende Java-Libraries beigelegt. Für die meisten Programmieraufgaben reicht SE völlig aus. SE gegenübergestellt ist ME und EE.</w:t>
             </w:r>
           </w:p>
         </w:tc>
@@ -31406,7 +31777,7 @@
           </w:tcPr>
           <w:p>
             <w:r>
-              <w:t>Common(s)</w:t>
+              <w:t>JAXB</w:t>
             </w:r>
           </w:p>
         </w:tc>
@@ -31416,13 +31787,39 @@
           </w:tcPr>
           <w:p>
             <w:r>
-              <w:t>Bibliotheken des AIGS-Servers oder eines bestimmten Spiels, welche sowohl auf dem Server, als auch auf dem Client vorhanden sein müssen. Die Common-Bibliotheken dienen meistens dazu die Kommunikation zwischen Client und Server sicherzustellen. Sie dürfen niemals einseitig (auf Server oder Client) geändert werden. Bei einer Änderung müssen die Bibliotheken sowohl auf dem Server, als auch auf allen Clients getauscht werden. Es gibt für jedes Spiel Commons und auch für den Betrieb des AIGS-Systems selbst (AIGS</w:t>
-            </w:r>
+              <w:t xml:space="preserve">Java </w:t>
+            </w:r>
+            <w:proofErr w:type="spellStart"/>
+            <w:r>
+              <w:t>Architecture</w:t>
+            </w:r>
+            <w:proofErr w:type="spellEnd"/>
             <w:r>
               <w:t xml:space="preserve"> </w:t>
             </w:r>
-            <w:r>
-              <w:t>Commons).</w:t>
+            <w:proofErr w:type="spellStart"/>
+            <w:r>
+              <w:t>for</w:t>
+            </w:r>
+            <w:proofErr w:type="spellEnd"/>
+            <w:r>
+              <w:t xml:space="preserve"> XML Binding. Bibliothek (Standardmässig in Java SE und EE) zum Umwandeln von Java-Objekten in XML und Rückumwandeln von XML in Java-Objekte. Dies wird oft auch Serialisierung und Deserialisierung, beziehungsweise </w:t>
+            </w:r>
+            <w:proofErr w:type="spellStart"/>
+            <w:r>
+              <w:t>Marshalling</w:t>
+            </w:r>
+            <w:proofErr w:type="spellEnd"/>
+            <w:r>
+              <w:t xml:space="preserve"> und </w:t>
+            </w:r>
+            <w:proofErr w:type="spellStart"/>
+            <w:r>
+              <w:t>Unmarshalling</w:t>
+            </w:r>
+            <w:proofErr w:type="spellEnd"/>
+            <w:r>
+              <w:t xml:space="preserve"> genannt. Somit ist es möglich Objekte als XML-String über ein Netzwerk zu versenden um sie auf der Gegenseite zu verarbeiten. JAXB wird in AIGS zur Kommunikation zwischen Server und Clients verwendet.</w:t>
             </w:r>
           </w:p>
         </w:tc>
@@ -31434,7 +31831,7 @@
           </w:tcPr>
           <w:p>
             <w:r>
-              <w:t>Debugg(er)</w:t>
+              <w:t>JDK</w:t>
             </w:r>
           </w:p>
         </w:tc>
@@ -31444,7 +31841,7 @@
           </w:tcPr>
           <w:p>
             <w:r>
-              <w:t xml:space="preserve">Als Debugging wird die Fehlersuche in einem Programm bezeichnet. Der Debugger ist eine speziell angepasste Programmumgebung, welche es erlaubt das Programm an beliebigen Stellen anzuhalten, Variablen zu überprüfen oder in den Programmverlauf einzugreifen. Jede moderne IDE besitzt einen oder mehrere Debugger. Ein Debugger muss aber für jede Programmiersprache speziell erstellt werden. Java-Debugger können nicht mit C#, PHP oder C++ umgehen und umgekehrt. </w:t>
+              <w:t>Java Development Kit (SDK). Sammlung von Entwicklungswerkzeugen (z.B. Compiler, Debugger etc.) für die Java-Entwicklung. Das JDK wird zwar für die Entwicklung (z.B. mit NetBeans oder Eclipse), aber nicht zum Ausführen von Java-Programmen benötigt. Dafür wird nur das JRE benötigt, welches aber ebenfalls im JDK enthalten ist.</w:t>
             </w:r>
           </w:p>
         </w:tc>
@@ -31456,7 +31853,7 @@
           </w:tcPr>
           <w:p>
             <w:r>
-              <w:t>Enumerator</w:t>
+              <w:t>JRE</w:t>
             </w:r>
           </w:p>
         </w:tc>
@@ -31466,34 +31863,15 @@
           </w:tcPr>
           <w:p>
             <w:r>
-              <w:t xml:space="preserve">Fest definierte Auswahlliste von Werten. </w:t>
+              <w:t xml:space="preserve">Java </w:t>
             </w:r>
             <w:proofErr w:type="spellStart"/>
             <w:r>
-              <w:t>Enumeratorwerte</w:t>
+              <w:t>Runtime</w:t>
             </w:r>
             <w:proofErr w:type="spellEnd"/>
             <w:r>
-              <w:t xml:space="preserve"> werden als Texte dargestellt, werden aber bei Java-Intern wie Nummern (Integer) behandelt. Jeder </w:t>
-            </w:r>
-            <w:proofErr w:type="spellStart"/>
-            <w:r>
-              <w:t>Enumeratorwert</w:t>
-            </w:r>
-            <w:proofErr w:type="spellEnd"/>
-            <w:r>
-              <w:t xml:space="preserve"> stellt eine andere Nummer dar. </w:t>
-            </w:r>
-            <w:r>
-              <w:t xml:space="preserve">Es können keine ungültig (nicht definierten) </w:t>
-            </w:r>
-            <w:proofErr w:type="spellStart"/>
-            <w:r>
-              <w:t>Enumeratorwerte</w:t>
-            </w:r>
-            <w:proofErr w:type="spellEnd"/>
-            <w:r>
-              <w:t xml:space="preserve"> benutzt werden. Somit können Missverständnisse vermieden werden, welche bei der Benutzung von Strings oder Nummern als Auswahlwerte entstehen könnten.</w:t>
+              <w:t xml:space="preserve"> Environment. Java-Kern, welcher benötigt wird um ein Java-Programm ausführen zu können. Das JRE ist die Mindestvoraussetzung um Java verwenden zu können. Für die Entwicklung wird jedoch das JDK benötigt, welches automatisch ein JRE mit sich bringt. </w:t>
             </w:r>
           </w:p>
         </w:tc>
@@ -31505,13 +31883,21 @@
           </w:tcPr>
           <w:p>
             <w:r>
-              <w:br w:type="page"/>
+              <w:t>Libraries (</w:t>
             </w:r>
             <w:proofErr w:type="spellStart"/>
             <w:r>
-              <w:t>Exception</w:t>
+              <w:t>Libs</w:t>
             </w:r>
             <w:proofErr w:type="spellEnd"/>
+            <w:r>
+              <w:t>)</w:t>
+            </w:r>
+          </w:p>
+          <w:p>
+            <w:r>
+              <w:t>(Bibliotheken)</w:t>
+            </w:r>
           </w:p>
         </w:tc>
         <w:tc>
@@ -31519,16 +31905,13 @@
             <w:tcW w:w="7938" w:type="dxa"/>
           </w:tcPr>
           <w:p>
-            <w:r>
-              <w:t xml:space="preserve">Ausnahme während Programmausführung. Dabei muss es nicht zwingend zum Programmabsturz kommen. Viele </w:t>
-            </w:r>
             <w:proofErr w:type="spellStart"/>
             <w:r>
-              <w:t>Exceptions</w:t>
+              <w:t>Libs</w:t>
             </w:r>
             <w:proofErr w:type="spellEnd"/>
             <w:r>
-              <w:t xml:space="preserve"> können abgefangen und behandelt werden. Wird z.B. eine Datei nicht gefunden, welche über einen Stream eingelesen werden sollte, kann eine Meldung ausgegeben werden, anstelle eines Programmabsturzes. AIGS nutzt Exception-Handling  intensiv.</w:t>
+              <w:t xml:space="preserve"> oder Libraries sind Programmbibliotheken, welche Java-Klassen, Methoden und Enumeratoren enthalten. Diese Bibliotheken können auch von anderen Stellen (z.B. von Oracle) kommen und sind in der Regel in JAR-Dateien gepackt. Libraries werden in der Regel bei der Entwicklung nicht verändert, sondern dienen als Quelle für bestehende Programmbestandteile. </w:t>
             </w:r>
           </w:p>
         </w:tc>
@@ -31540,10 +31923,12 @@
           </w:tcPr>
           <w:p>
             <w:r>
-              <w:t>G</w:t>
-            </w:r>
-            <w:r>
-              <w:t>it</w:t>
+              <w:t>Message</w:t>
+            </w:r>
+          </w:p>
+          <w:p>
+            <w:r>
+              <w:t>(Nachricht)</w:t>
             </w:r>
           </w:p>
         </w:tc>
@@ -31552,118 +31937,8 @@
             <w:tcW w:w="7938" w:type="dxa"/>
           </w:tcPr>
           <w:p>
-            <w:proofErr w:type="spellStart"/>
-            <w:r>
-              <w:t>G</w:t>
-            </w:r>
-            <w:r>
-              <w:t>it</w:t>
-            </w:r>
-            <w:proofErr w:type="spellEnd"/>
-            <w:r>
-              <w:t xml:space="preserve"> ist eine </w:t>
-            </w:r>
-            <w:proofErr w:type="spellStart"/>
-            <w:r>
-              <w:t>Sour</w:t>
-            </w:r>
-            <w:r>
-              <w:t>ce</w:t>
-            </w:r>
-            <w:r>
-              <w:t>code</w:t>
-            </w:r>
-            <w:proofErr w:type="spellEnd"/>
-            <w:r>
-              <w:t>-V</w:t>
-            </w:r>
-            <w:r>
-              <w:t xml:space="preserve">erwaltung und </w:t>
-            </w:r>
-            <w:proofErr w:type="spellStart"/>
-            <w:r>
-              <w:t>Versionierungssoftware</w:t>
-            </w:r>
-            <w:proofErr w:type="spellEnd"/>
-            <w:r>
-              <w:t xml:space="preserve">. Es handelt sich um ein Server-Client-System, welches beliebige Dateien verwalten und </w:t>
-            </w:r>
-            <w:proofErr w:type="spellStart"/>
-            <w:r>
-              <w:t>versioniern</w:t>
-            </w:r>
-            <w:proofErr w:type="spellEnd"/>
-            <w:r>
-              <w:t xml:space="preserve"> kann. G</w:t>
-            </w:r>
-            <w:r>
-              <w:t>it</w:t>
-            </w:r>
-            <w:r>
-              <w:t xml:space="preserve"> basiert auf sogenannten </w:t>
-            </w:r>
-            <w:proofErr w:type="spellStart"/>
-            <w:r>
-              <w:t>Repositories</w:t>
-            </w:r>
-            <w:proofErr w:type="spellEnd"/>
-            <w:r>
-              <w:t xml:space="preserve">. Es handelt sich dabei um Sammlungen oder Projekte. </w:t>
-            </w:r>
-            <w:proofErr w:type="spellStart"/>
-            <w:r>
-              <w:t>G</w:t>
-            </w:r>
-            <w:r>
-              <w:t>it</w:t>
-            </w:r>
-            <w:proofErr w:type="spellEnd"/>
-            <w:r>
-              <w:t xml:space="preserve">-Clients können </w:t>
-            </w:r>
-            <w:proofErr w:type="spellStart"/>
-            <w:r>
-              <w:t>Repositories</w:t>
-            </w:r>
-            <w:proofErr w:type="spellEnd"/>
-            <w:r>
-              <w:t xml:space="preserve"> von </w:t>
-            </w:r>
-            <w:proofErr w:type="spellStart"/>
-            <w:r>
-              <w:t>G</w:t>
-            </w:r>
-            <w:r>
-              <w:t>it</w:t>
-            </w:r>
-            <w:proofErr w:type="spellEnd"/>
-            <w:r>
-              <w:t>-Servern auf einen lokalen Rechner klonen und (falls die Berechtigung besteht) Änderungen am wieder ins Repository zurückspielen (Commit). Alternativen zu G</w:t>
-            </w:r>
-            <w:r>
-              <w:t>it</w:t>
-            </w:r>
-            <w:r>
-              <w:t xml:space="preserve"> sind unter anderem SVN, </w:t>
-            </w:r>
-            <w:proofErr w:type="spellStart"/>
-            <w:r>
-              <w:t>Mercurial</w:t>
-            </w:r>
-            <w:proofErr w:type="spellEnd"/>
-            <w:r>
-              <w:t xml:space="preserve"> </w:t>
-            </w:r>
-            <w:r>
-              <w:t xml:space="preserve">oder Microsoft Team </w:t>
-            </w:r>
-            <w:proofErr w:type="spellStart"/>
-            <w:r>
-              <w:t>Foundation</w:t>
-            </w:r>
-            <w:proofErr w:type="spellEnd"/>
-            <w:r>
-              <w:t xml:space="preserve"> Server.</w:t>
+            <w:r>
+              <w:t>Eine Message sind über ein Netzwerk übertragene Informationen vom Server zum Client oder umgekehrt. Der Inhalt der Messages muss von beiden Seiten interpretiert werden können, was in AIGS durch die Common-Bibliotheken ermöglicht wird.</w:t>
             </w:r>
           </w:p>
         </w:tc>
@@ -31675,7 +31950,7 @@
           </w:tcPr>
           <w:p>
             <w:r>
-              <w:t>IDE</w:t>
+              <w:t>Port</w:t>
             </w:r>
           </w:p>
         </w:tc>
@@ -31685,7 +31960,10 @@
           </w:tcPr>
           <w:p>
             <w:r>
-              <w:t>Integrated Development Environment. Zusammenstellung von Entwicklungswerkzeugen, meist in einem umfangreichen Editor. Für die Java-Entwicklung sind unter anderem NetBeans und Eclipse sehr verbreitete IDEs.</w:t>
+              <w:t>Verbindungskanal, dargestellt als Nummer (0 – 65535) zur Kommunikation über Netzwerke. Mit einem Port ist es möglich, dass nur bestimmte Programme auf bestimmte Nachrichten aus dem Netzwerk hören. Bei AIGS ist der Standard-Port: 25123</w:t>
+            </w:r>
+            <w:r>
+              <w:t>.</w:t>
             </w:r>
           </w:p>
         </w:tc>
@@ -31697,7 +31975,7 @@
           </w:tcPr>
           <w:p>
             <w:r>
-              <w:t>JAR</w:t>
+              <w:t>Server</w:t>
             </w:r>
           </w:p>
         </w:tc>
@@ -31707,62 +31985,7 @@
           </w:tcPr>
           <w:p>
             <w:r>
-              <w:t xml:space="preserve">JAR steht für Java Archive. Es handelt sich grundsätzlich nur um eine Zip-Datei. Damit Java weiss, was sich in einer JAR-Datei befindet ist, enthält diese Metadaten (in Datei MANIFEST.MF). In JAR-Dateien befinden sich oft Libraries, aber auch kompilierte Java-Programme, </w:t>
-            </w:r>
-            <w:proofErr w:type="spellStart"/>
-            <w:r>
-              <w:t>Sourcecode</w:t>
-            </w:r>
-            <w:proofErr w:type="spellEnd"/>
-            <w:r>
-              <w:t xml:space="preserve"> oder </w:t>
-            </w:r>
-            <w:proofErr w:type="spellStart"/>
-            <w:r>
-              <w:t>Javadoc</w:t>
-            </w:r>
-            <w:proofErr w:type="spellEnd"/>
-            <w:r>
-              <w:t xml:space="preserve">. Eine JAR-Datei kann mit einem Zip-Programm, wie 7Zip geöffnet und angeschaut werden. </w:t>
-            </w:r>
-          </w:p>
-        </w:tc>
-      </w:tr>
-    </w:tbl>
-    <w:p>
-      <w:r>
-        <w:br w:type="page"/>
-      </w:r>
-    </w:p>
-    <w:tbl>
-      <w:tblPr>
-        <w:tblStyle w:val="Tabellenraster"/>
-        <w:tblW w:w="9889" w:type="dxa"/>
-        <w:tblLook w:val="04A0" w:firstRow="1" w:lastRow="0" w:firstColumn="1" w:lastColumn="0" w:noHBand="0" w:noVBand="1"/>
-      </w:tblPr>
-      <w:tblGrid>
-        <w:gridCol w:w="1951"/>
-        <w:gridCol w:w="7938"/>
-      </w:tblGrid>
-      <w:tr>
-        <w:tc>
-          <w:tcPr>
-            <w:tcW w:w="1951" w:type="dxa"/>
-          </w:tcPr>
-          <w:p>
-            <w:r>
-              <w:lastRenderedPageBreak/>
-              <w:t>Java EE</w:t>
-            </w:r>
-          </w:p>
-        </w:tc>
-        <w:tc>
-          <w:tcPr>
-            <w:tcW w:w="7938" w:type="dxa"/>
-          </w:tcPr>
-          <w:p>
-            <w:r>
-              <w:t>Java Enterprise Edition. Hier sind dem Java-Kern neben den grundlegenden auch für das Unternehmensumfeld wichtige Java-Libraries beigelegt. EE gegenübergestellt sind SE und ME.</w:t>
+              <w:t>Als Server wird bei AIGS das Programm Bezeichnet, welches an zentraler Stelle mit allen Clients kommuniziert. Der Server muss allerdings nicht auf einem Web-Server installiert werden. Er kann auf einem normalen PC laufen. Client und Server können auch auf demselben Computer laufen. Es handelt sich dabei aber jeweils um ein eigenständiges Java-Programm. Um mit anderen Clients kommunizieren zu können muss sich der Computer in einem Netzwerk (online) befinden.</w:t>
             </w:r>
           </w:p>
         </w:tc>
@@ -31774,192 +31997,7 @@
           </w:tcPr>
           <w:p>
             <w:r>
-              <w:t>JavaFX</w:t>
-            </w:r>
-          </w:p>
-        </w:tc>
-        <w:tc>
-          <w:tcPr>
-            <w:tcW w:w="7938" w:type="dxa"/>
-          </w:tcPr>
-          <w:p>
-            <w:r>
-              <w:t>GUI-Framework für Java, ähnlich Swing, SWT oder AWT. JavaFX bietet viele moderne Ansätze, wie XML zur Beschreibung oder CSS zur Gestaltung von Programmoberflächen. Seite Java 8 ist JavaFX Bestandteil von Java SE und könnte Swing zukünftig ablösen.</w:t>
-            </w:r>
-          </w:p>
-        </w:tc>
-      </w:tr>
-      <w:tr>
-        <w:tc>
-          <w:tcPr>
-            <w:tcW w:w="1951" w:type="dxa"/>
-          </w:tcPr>
-          <w:p>
-            <w:r>
-              <w:t>Java ME</w:t>
-            </w:r>
-          </w:p>
-        </w:tc>
-        <w:tc>
-          <w:tcPr>
-            <w:tcW w:w="7938" w:type="dxa"/>
-          </w:tcPr>
-          <w:p>
-            <w:r>
-              <w:t>Java Micro Edition. Speziell für mobile Endgeräte optimierte Java-Version. ME gegenübergestellt ist EE und SE.</w:t>
-            </w:r>
-          </w:p>
-        </w:tc>
-      </w:tr>
-      <w:tr>
-        <w:tc>
-          <w:tcPr>
-            <w:tcW w:w="1951" w:type="dxa"/>
-          </w:tcPr>
-          <w:p>
-            <w:r>
-              <w:t>Java SE</w:t>
-            </w:r>
-          </w:p>
-        </w:tc>
-        <w:tc>
-          <w:tcPr>
-            <w:tcW w:w="7938" w:type="dxa"/>
-          </w:tcPr>
-          <w:p>
-            <w:r>
-              <w:t>Java Standard Edition. Hier sind dem Java-Kern grundlegende Java-Libraries beigelegt. Für die meisten Programmieraufgaben reicht SE völlig aus. SE gegenübergestellt ist ME und EE.</w:t>
-            </w:r>
-          </w:p>
-        </w:tc>
-      </w:tr>
-      <w:tr>
-        <w:tc>
-          <w:tcPr>
-            <w:tcW w:w="1951" w:type="dxa"/>
-          </w:tcPr>
-          <w:p>
-            <w:r>
-              <w:t>JAXB</w:t>
-            </w:r>
-          </w:p>
-        </w:tc>
-        <w:tc>
-          <w:tcPr>
-            <w:tcW w:w="7938" w:type="dxa"/>
-          </w:tcPr>
-          <w:p>
-            <w:r>
-              <w:t xml:space="preserve">Java </w:t>
-            </w:r>
-            <w:proofErr w:type="spellStart"/>
-            <w:r>
-              <w:t>Architecture</w:t>
-            </w:r>
-            <w:proofErr w:type="spellEnd"/>
-            <w:r>
-              <w:t xml:space="preserve"> </w:t>
-            </w:r>
-            <w:proofErr w:type="spellStart"/>
-            <w:r>
-              <w:t>for</w:t>
-            </w:r>
-            <w:proofErr w:type="spellEnd"/>
-            <w:r>
-              <w:t xml:space="preserve"> XML Binding. Bibliothek (Standardmässig in Java SE und EE) zum Umwandeln von Java-Objekten in XML und Rückumwandeln von XML in Java-Objekte. Dies wird oft auch Serialisierung und Deserialisierung, beziehungsweise </w:t>
-            </w:r>
-            <w:proofErr w:type="spellStart"/>
-            <w:r>
-              <w:t>Marshalling</w:t>
-            </w:r>
-            <w:proofErr w:type="spellEnd"/>
-            <w:r>
-              <w:t xml:space="preserve"> und </w:t>
-            </w:r>
-            <w:proofErr w:type="spellStart"/>
-            <w:r>
-              <w:t>Unmarshalling</w:t>
-            </w:r>
-            <w:proofErr w:type="spellEnd"/>
-            <w:r>
-              <w:t xml:space="preserve"> genannt. Somit ist es möglich Objekte als XML-String über ein Netzwerk zu versenden um sie auf der Gegenseite zu verarbeiten. JAXB wird in AIGS zur Kommunikation zwischen Server und Clients verwendet.</w:t>
-            </w:r>
-          </w:p>
-        </w:tc>
-      </w:tr>
-      <w:tr>
-        <w:tc>
-          <w:tcPr>
-            <w:tcW w:w="1951" w:type="dxa"/>
-          </w:tcPr>
-          <w:p>
-            <w:r>
-              <w:t>JDK</w:t>
-            </w:r>
-          </w:p>
-        </w:tc>
-        <w:tc>
-          <w:tcPr>
-            <w:tcW w:w="7938" w:type="dxa"/>
-          </w:tcPr>
-          <w:p>
-            <w:r>
-              <w:t>Java Development Kit (SDK). Sammlung von Entwicklungswerkzeugen (z.B. Compiler, Debugger etc.) für die Java-Entwicklung. Das JDK wird zwar für die Entwicklung (z.B. mit NetBeans oder Eclipse), aber nicht zum Ausführen von Java-Programmen benötigt. Dafür wird nur das JRE benötigt, welches aber ebenfalls im JDK enthalten ist.</w:t>
-            </w:r>
-          </w:p>
-        </w:tc>
-      </w:tr>
-      <w:tr>
-        <w:tc>
-          <w:tcPr>
-            <w:tcW w:w="1951" w:type="dxa"/>
-          </w:tcPr>
-          <w:p>
-            <w:r>
-              <w:t>JRE</w:t>
-            </w:r>
-          </w:p>
-        </w:tc>
-        <w:tc>
-          <w:tcPr>
-            <w:tcW w:w="7938" w:type="dxa"/>
-          </w:tcPr>
-          <w:p>
-            <w:r>
-              <w:t xml:space="preserve">Java </w:t>
-            </w:r>
-            <w:proofErr w:type="spellStart"/>
-            <w:r>
-              <w:t>Runtime</w:t>
-            </w:r>
-            <w:proofErr w:type="spellEnd"/>
-            <w:r>
-              <w:t xml:space="preserve"> Environment. Java-Kern, welcher benötigt wird um ein Java-Programm ausführen zu können. Das JRE ist die Mindestvoraussetzung um Java verwenden zu können. Für die Entwicklung wird jedoch das JDK benötigt, welches automatisch ein JRE mit sich bringt. </w:t>
-            </w:r>
-          </w:p>
-        </w:tc>
-      </w:tr>
-      <w:tr>
-        <w:tc>
-          <w:tcPr>
-            <w:tcW w:w="1951" w:type="dxa"/>
-          </w:tcPr>
-          <w:p>
-            <w:r>
-              <w:t>Libraries (</w:t>
-            </w:r>
-            <w:proofErr w:type="spellStart"/>
-            <w:r>
-              <w:t>Libs</w:t>
-            </w:r>
-            <w:proofErr w:type="spellEnd"/>
-            <w:r>
-              <w:t>)</w:t>
-            </w:r>
-          </w:p>
-          <w:p>
-            <w:r>
-              <w:t>(Bibliotheken)</w:t>
+              <w:t>WYSIWYG</w:t>
             </w:r>
           </w:p>
         </w:tc>
@@ -31970,107 +32008,6 @@
           <w:p>
             <w:proofErr w:type="spellStart"/>
             <w:r>
-              <w:t>Libs</w:t>
-            </w:r>
-            <w:proofErr w:type="spellEnd"/>
-            <w:r>
-              <w:t xml:space="preserve"> oder Libraries sind Programmbibliotheken, welche Java-Klassen, Methoden und Enumeratoren enthalten. Diese Bibliotheken können auch von anderen Stellen (z.B. von Oracle) kommen und sind in der Regel in JAR-Dateien gepackt. Libraries werden in der Regel bei der Entwicklung nicht verändert, sondern dienen als Quelle für bestehende Programmbestandteile. </w:t>
-            </w:r>
-          </w:p>
-        </w:tc>
-      </w:tr>
-      <w:tr>
-        <w:tc>
-          <w:tcPr>
-            <w:tcW w:w="1951" w:type="dxa"/>
-          </w:tcPr>
-          <w:p>
-            <w:r>
-              <w:t>Message</w:t>
-            </w:r>
-          </w:p>
-          <w:p>
-            <w:r>
-              <w:t>(Nachricht)</w:t>
-            </w:r>
-          </w:p>
-        </w:tc>
-        <w:tc>
-          <w:tcPr>
-            <w:tcW w:w="7938" w:type="dxa"/>
-          </w:tcPr>
-          <w:p>
-            <w:r>
-              <w:t>Eine Message sind über ein Netzwerk übertragene Informationen vom Server zum Client oder umgekehrt. Der Inhalt der Messages muss von beiden Seiten interpretiert werden können, was in AIGS durch die Common-Bibliotheken ermöglicht wird.</w:t>
-            </w:r>
-          </w:p>
-        </w:tc>
-      </w:tr>
-      <w:tr>
-        <w:tc>
-          <w:tcPr>
-            <w:tcW w:w="1951" w:type="dxa"/>
-          </w:tcPr>
-          <w:p>
-            <w:r>
-              <w:t>Port</w:t>
-            </w:r>
-          </w:p>
-        </w:tc>
-        <w:tc>
-          <w:tcPr>
-            <w:tcW w:w="7938" w:type="dxa"/>
-          </w:tcPr>
-          <w:p>
-            <w:r>
-              <w:t>Verbindungskanal, dargestellt als Nummer (0 – 65535) zur Kommunikation über Netzwerke. Mit einem Port ist es möglich, dass nur bestimmte Programme auf bestimmte Nachrichten aus dem Netzwerk hören. Bei AIGS ist der Standard-Port: 25123</w:t>
-            </w:r>
-            <w:r>
-              <w:t>.</w:t>
-            </w:r>
-          </w:p>
-        </w:tc>
-      </w:tr>
-      <w:tr>
-        <w:tc>
-          <w:tcPr>
-            <w:tcW w:w="1951" w:type="dxa"/>
-          </w:tcPr>
-          <w:p>
-            <w:r>
-              <w:t>Server</w:t>
-            </w:r>
-          </w:p>
-        </w:tc>
-        <w:tc>
-          <w:tcPr>
-            <w:tcW w:w="7938" w:type="dxa"/>
-          </w:tcPr>
-          <w:p>
-            <w:r>
-              <w:t>Als Server wird bei AIGS das Programm Bezeichnet, welches an zentraler Stelle mit allen Clients kommuniziert. Der Server muss allerdings nicht auf einem Web-Server installiert werden. Er kann auf einem normalen PC laufen. Client und Server können auch auf demselben Computer laufen. Es handelt sich dabei aber jeweils um ein eigenständiges Java-Programm. Um mit anderen Clients kommunizieren zu können muss sich der Computer in einem Netzwerk (online) befinden.</w:t>
-            </w:r>
-          </w:p>
-        </w:tc>
-      </w:tr>
-      <w:tr>
-        <w:tc>
-          <w:tcPr>
-            <w:tcW w:w="1951" w:type="dxa"/>
-          </w:tcPr>
-          <w:p>
-            <w:r>
-              <w:t>WYSIWYG</w:t>
-            </w:r>
-          </w:p>
-        </w:tc>
-        <w:tc>
-          <w:tcPr>
-            <w:tcW w:w="7938" w:type="dxa"/>
-          </w:tcPr>
-          <w:p>
-            <w:proofErr w:type="spellStart"/>
-            <w:r>
               <w:t>What</w:t>
             </w:r>
             <w:proofErr w:type="spellEnd"/>
@@ -32186,6 +32123,11 @@
     </w:p>
     <w:p>
       <w:r>
+        <w:t>Stöckli, Matthias (2013): AIGS: AI Game Server. Bachelor-Thesis, Fachhochschule Nordwestschweiz, Olten</w:t>
+      </w:r>
+    </w:p>
+    <w:p>
+      <w:r>
         <w:t xml:space="preserve">Dornberger, Rolf / </w:t>
       </w:r>
       <w:proofErr w:type="spellStart"/>
@@ -32218,11 +32160,6 @@
       </w:r>
       <w:r>
         <w:t xml:space="preserve"> 2. Vorlesungsunterlagen, Foliensatz 1-13, Fachhochschule Nordwestschweiz, Olten </w:t>
-      </w:r>
-    </w:p>
-    <w:p>
-      <w:r>
-        <w:t>Stöckli, Matthias (2013): AIGS: AI Game Server. Bachelor-Thesis, Fachhochschule Nordwestschweiz, Olten</w:t>
       </w:r>
     </w:p>
     <w:p>
@@ -32389,7 +32326,7 @@
         <w:noProof/>
         <w:sz w:val="20"/>
       </w:rPr>
-      <w:t>30.09.2014</w:t>
+      <w:t>07.10.2014</w:t>
     </w:r>
     <w:r>
       <w:rPr>
@@ -32433,7 +32370,7 @@
         <w:noProof/>
         <w:sz w:val="20"/>
       </w:rPr>
-      <w:t>2</w:t>
+      <w:t>38</w:t>
     </w:r>
     <w:r>
       <w:rPr>
@@ -32895,7 +32832,7 @@
         <v:path o:extrusionok="f" gradientshapeok="t" o:connecttype="rect"/>
         <o:lock v:ext="edit" aspectratio="t"/>
       </v:shapetype>
-      <v:shape id="_x0000_i1051" type="#_x0000_t75" style="width:32.4pt;height:21.2pt;visibility:visible;mso-wrap-style:square" o:bullet="t">
+      <v:shape id="_x0000_i1034" type="#_x0000_t75" style="width:32.4pt;height:21.2pt;visibility:visible;mso-wrap-style:square" o:bullet="t">
         <v:imagedata r:id="rId1" o:title=""/>
       </v:shape>
     </w:pict>
@@ -39407,7 +39344,7 @@
 </file>
 
 <file path=customXml/itemProps1.xml><?xml version="1.0" encoding="utf-8"?>
-<ds:datastoreItem xmlns:ds="http://schemas.openxmlformats.org/officeDocument/2006/customXml" ds:itemID="{694C2AE4-81BA-41E8-AED9-1CC713B72BDA}">
+<ds:datastoreItem xmlns:ds="http://schemas.openxmlformats.org/officeDocument/2006/customXml" ds:itemID="{7F44D1C5-9AC6-4F8F-B43F-D57F311E0BC1}">
   <ds:schemaRefs>
     <ds:schemaRef ds:uri="http://schemas.openxmlformats.org/officeDocument/2006/bibliography"/>
   </ds:schemaRefs>

</xml_diff>